<commit_message>
UI designer external tool setting
</commit_message>
<xml_diff>
--- a/TISOrder Design.docx
+++ b/TISOrder Design.docx
@@ -93,8 +93,6 @@
       <w:r>
         <w:t>Shipment booking check</w:t>
       </w:r>
-      <w:bookmarkStart w:id="0" w:name="_GoBack"/>
-      <w:bookmarkEnd w:id="0"/>
     </w:p>
     <w:p>
       <w:r>
@@ -117,6 +115,198 @@
       <w:r>
         <w:t>Database</w:t>
       </w:r>
+    </w:p>
+    <w:p>
+      <w:pPr>
+        <w:pStyle w:val="ListParagraph"/>
+        <w:numPr>
+          <w:ilvl w:val="0"/>
+          <w:numId w:val="1"/>
+        </w:numPr>
+      </w:pPr>
+      <w:r>
+        <w:t>Trouble shooting</w:t>
+      </w:r>
+    </w:p>
+    <w:p>
+      <w:pPr>
+        <w:pStyle w:val="ListParagraph"/>
+        <w:ind w:left="432"/>
+      </w:pPr>
+      <w:r>
+        <w:t xml:space="preserve">Git can’t find the </w:t>
+      </w:r>
+      <w:proofErr w:type="spellStart"/>
+      <w:r>
+        <w:t>TISProduction</w:t>
+      </w:r>
+      <w:proofErr w:type="spellEnd"/>
+      <w:r>
+        <w:t>/</w:t>
+      </w:r>
+      <w:proofErr w:type="spellStart"/>
+      <w:r>
+        <w:t>TISProduction</w:t>
+      </w:r>
+      <w:proofErr w:type="spellEnd"/>
+      <w:r>
+        <w:t xml:space="preserve"> </w:t>
+      </w:r>
+      <w:r>
+        <w:rPr>
+          <w:rFonts w:hint="eastAsia"/>
+        </w:rPr>
+        <w:t>下面</w:t>
+      </w:r>
+      <w:r>
+        <w:t>的文件，而是把整个目录</w:t>
+      </w:r>
+      <w:r>
+        <w:rPr>
+          <w:rFonts w:hint="eastAsia"/>
+        </w:rPr>
+        <w:t>看成</w:t>
+      </w:r>
+      <w:r>
+        <w:t>一个文件。</w:t>
+      </w:r>
+      <w:r>
+        <w:rPr>
+          <w:rFonts w:hint="eastAsia"/>
+        </w:rPr>
+        <w:t>原因</w:t>
+      </w:r>
+      <w:r>
+        <w:t>是这个目录下面也有个</w:t>
+      </w:r>
+      <w:r>
+        <w:rPr>
+          <w:rFonts w:hint="eastAsia"/>
+        </w:rPr>
+        <w:t xml:space="preserve">.git </w:t>
+      </w:r>
+      <w:r>
+        <w:rPr>
+          <w:rFonts w:hint="eastAsia"/>
+        </w:rPr>
+        <w:t>，删掉</w:t>
+      </w:r>
+      <w:r>
+        <w:t>以后就可以了</w:t>
+      </w:r>
+    </w:p>
+    <w:p>
+      <w:pPr>
+        <w:pStyle w:val="ListParagraph"/>
+        <w:ind w:left="432"/>
+        <w:rPr>
+          <w:rFonts w:hint="eastAsia"/>
+        </w:rPr>
+      </w:pPr>
+      <w:r>
+        <w:rPr>
+          <w:rFonts w:hint="eastAsia"/>
+        </w:rPr>
+        <w:t>External Tools- UI Designer</w:t>
+      </w:r>
+    </w:p>
+    <w:p>
+      <w:pPr>
+        <w:pStyle w:val="ListParagraph"/>
+        <w:ind w:left="432"/>
+      </w:pPr>
+      <w:r>
+        <w:rPr>
+          <w:noProof/>
+        </w:rPr>
+        <w:drawing>
+          <wp:inline distT="0" distB="0" distL="0" distR="0" wp14:anchorId="449DCFF3" wp14:editId="7FB05A24">
+            <wp:extent cx="4714875" cy="3200400"/>
+            <wp:effectExtent l="0" t="0" r="9525" b="0"/>
+            <wp:docPr id="1" name="Picture 1"/>
+            <wp:cNvGraphicFramePr>
+              <a:graphicFrameLocks xmlns:a="http://schemas.openxmlformats.org/drawingml/2006/main" noChangeAspect="1"/>
+            </wp:cNvGraphicFramePr>
+            <a:graphic xmlns:a="http://schemas.openxmlformats.org/drawingml/2006/main">
+              <a:graphicData uri="http://schemas.openxmlformats.org/drawingml/2006/picture">
+                <pic:pic xmlns:pic="http://schemas.openxmlformats.org/drawingml/2006/picture">
+                  <pic:nvPicPr>
+                    <pic:cNvPr id="1" name=""/>
+                    <pic:cNvPicPr/>
+                  </pic:nvPicPr>
+                  <pic:blipFill>
+                    <a:blip r:embed="rId5"/>
+                    <a:stretch>
+                      <a:fillRect/>
+                    </a:stretch>
+                  </pic:blipFill>
+                  <pic:spPr>
+                    <a:xfrm>
+                      <a:off x="0" y="0"/>
+                      <a:ext cx="4714875" cy="3200400"/>
+                    </a:xfrm>
+                    <a:prstGeom prst="rect">
+                      <a:avLst/>
+                    </a:prstGeom>
+                  </pic:spPr>
+                </pic:pic>
+              </a:graphicData>
+            </a:graphic>
+          </wp:inline>
+        </w:drawing>
+      </w:r>
+    </w:p>
+    <w:p>
+      <w:pPr>
+        <w:pStyle w:val="ListParagraph"/>
+        <w:ind w:left="432"/>
+        <w:rPr>
+          <w:rFonts w:hint="eastAsia"/>
+        </w:rPr>
+      </w:pPr>
+      <w:r>
+        <w:rPr>
+          <w:noProof/>
+        </w:rPr>
+        <w:lastRenderedPageBreak/>
+        <w:drawing>
+          <wp:inline distT="0" distB="0" distL="0" distR="0" wp14:anchorId="15B59733" wp14:editId="6E167055">
+            <wp:extent cx="5731510" cy="2486025"/>
+            <wp:effectExtent l="0" t="0" r="2540" b="9525"/>
+            <wp:docPr id="2" name="Picture 2"/>
+            <wp:cNvGraphicFramePr>
+              <a:graphicFrameLocks xmlns:a="http://schemas.openxmlformats.org/drawingml/2006/main" noChangeAspect="1"/>
+            </wp:cNvGraphicFramePr>
+            <a:graphic xmlns:a="http://schemas.openxmlformats.org/drawingml/2006/main">
+              <a:graphicData uri="http://schemas.openxmlformats.org/drawingml/2006/picture">
+                <pic:pic xmlns:pic="http://schemas.openxmlformats.org/drawingml/2006/picture">
+                  <pic:nvPicPr>
+                    <pic:cNvPr id="1" name=""/>
+                    <pic:cNvPicPr/>
+                  </pic:nvPicPr>
+                  <pic:blipFill>
+                    <a:blip r:embed="rId6"/>
+                    <a:stretch>
+                      <a:fillRect/>
+                    </a:stretch>
+                  </pic:blipFill>
+                  <pic:spPr>
+                    <a:xfrm>
+                      <a:off x="0" y="0"/>
+                      <a:ext cx="5731510" cy="2486025"/>
+                    </a:xfrm>
+                    <a:prstGeom prst="rect">
+                      <a:avLst/>
+                    </a:prstGeom>
+                  </pic:spPr>
+                </pic:pic>
+              </a:graphicData>
+            </a:graphic>
+          </wp:inline>
+        </w:drawing>
+      </w:r>
+      <w:bookmarkStart w:id="0" w:name="_GoBack"/>
+      <w:bookmarkEnd w:id="0"/>
     </w:p>
     <w:sectPr>
       <w:pgSz w:w="11906" w:h="16838"/>

</xml_diff>

<commit_message>
update create order from trace
</commit_message>
<xml_diff>
--- a/TISOrder Design.docx
+++ b/TISOrder Design.docx
@@ -1,6 +1,6 @@
 
 <file path=word/document.xml><?xml version="1.0" encoding="utf-8"?>
-<w:document xmlns:wpc="http://schemas.microsoft.com/office/word/2010/wordprocessingCanvas" xmlns:cx="http://schemas.microsoft.com/office/drawing/2014/chartex" xmlns:cx1="http://schemas.microsoft.com/office/drawing/2015/9/8/chartex" xmlns:cx2="http://schemas.microsoft.com/office/drawing/2015/10/21/chartex" xmlns:cx3="http://schemas.microsoft.com/office/drawing/2016/5/9/chartex" xmlns:cx4="http://schemas.microsoft.com/office/drawing/2016/5/10/chartex" xmlns:cx5="http://schemas.microsoft.com/office/drawing/2016/5/11/chartex" xmlns:cx6="http://schemas.microsoft.com/office/drawing/2016/5/12/chartex" xmlns:cx7="http://schemas.microsoft.com/office/drawing/2016/5/13/chartex" xmlns:cx8="http://schemas.microsoft.com/office/drawing/2016/5/14/chartex" xmlns:mc="http://schemas.openxmlformats.org/markup-compatibility/2006" xmlns:aink="http://schemas.microsoft.com/office/drawing/2016/ink" xmlns:am3d="http://schemas.microsoft.com/office/drawing/2017/model3d" xmlns:o="urn:schemas-microsoft-com:office:office" xmlns:r="http://schemas.openxmlformats.org/officeDocument/2006/relationships" xmlns:m="http://schemas.openxmlformats.org/officeDocument/2006/math" xmlns:v="urn:schemas-microsoft-com:vml" xmlns:wp14="http://schemas.microsoft.com/office/word/2010/wordprocessingDrawing" xmlns:wp="http://schemas.openxmlformats.org/drawingml/2006/wordprocessingDrawing" xmlns:w10="urn:schemas-microsoft-com:office:word" xmlns:w="http://schemas.openxmlformats.org/wordprocessingml/2006/main" xmlns:w14="http://schemas.microsoft.com/office/word/2010/wordml" xmlns:w15="http://schemas.microsoft.com/office/word/2012/wordml" xmlns:w16cid="http://schemas.microsoft.com/office/word/2016/wordml/cid" xmlns:w16se="http://schemas.microsoft.com/office/word/2015/wordml/symex" xmlns:wpg="http://schemas.microsoft.com/office/word/2010/wordprocessingGroup" xmlns:wpi="http://schemas.microsoft.com/office/word/2010/wordprocessingInk" xmlns:wne="http://schemas.microsoft.com/office/word/2006/wordml" xmlns:wps="http://schemas.microsoft.com/office/word/2010/wordprocessingShape" mc:Ignorable="w14 w15 w16se w16cid wp14">
+<w:document xmlns:wpc="http://schemas.microsoft.com/office/word/2010/wordprocessingCanvas" xmlns:mc="http://schemas.openxmlformats.org/markup-compatibility/2006" xmlns:o="urn:schemas-microsoft-com:office:office" xmlns:r="http://schemas.openxmlformats.org/officeDocument/2006/relationships" xmlns:m="http://schemas.openxmlformats.org/officeDocument/2006/math" xmlns:v="urn:schemas-microsoft-com:vml" xmlns:wp14="http://schemas.microsoft.com/office/word/2010/wordprocessingDrawing" xmlns:wp="http://schemas.openxmlformats.org/drawingml/2006/wordprocessingDrawing" xmlns:w10="urn:schemas-microsoft-com:office:word" xmlns:w="http://schemas.openxmlformats.org/wordprocessingml/2006/main" xmlns:w14="http://schemas.microsoft.com/office/word/2010/wordml" xmlns:w15="http://schemas.microsoft.com/office/word/2012/wordml" xmlns:wpg="http://schemas.microsoft.com/office/word/2010/wordprocessingGroup" xmlns:wpi="http://schemas.microsoft.com/office/word/2010/wordprocessingInk" xmlns:wne="http://schemas.microsoft.com/office/word/2006/wordml" xmlns:wps="http://schemas.microsoft.com/office/word/2010/wordprocessingShape" mc:Ignorable="w14 w15 wp14">
   <w:body>
     <w:p>
       <w:pPr>
@@ -448,31 +448,22 @@
           <w:sz w:val="18"/>
           <w:szCs w:val="18"/>
         </w:rPr>
-        <w:t>sys.path</w:t>
+        <w:t>sys.path.append</w:t>
+      </w:r>
+      <w:proofErr w:type="spellEnd"/>
+      <w:r>
+        <w:rPr>
+          <w:rFonts w:ascii="Courier New" w:eastAsia="Times New Roman" w:hAnsi="Courier New" w:cs="Courier New"/>
+          <w:color w:val="000000"/>
+          <w:sz w:val="18"/>
+          <w:szCs w:val="18"/>
+        </w:rPr>
+        <w:t>(</w:t>
       </w:r>
       <w:proofErr w:type="gramEnd"/>
       <w:r>
         <w:rPr>
           <w:rFonts w:ascii="Courier New" w:eastAsia="Times New Roman" w:hAnsi="Courier New" w:cs="Courier New"/>
-          <w:color w:val="000000"/>
-          <w:sz w:val="18"/>
-          <w:szCs w:val="18"/>
-        </w:rPr>
-        <w:t>.append</w:t>
-      </w:r>
-      <w:proofErr w:type="spellEnd"/>
-      <w:r>
-        <w:rPr>
-          <w:rFonts w:ascii="Courier New" w:eastAsia="Times New Roman" w:hAnsi="Courier New" w:cs="Courier New"/>
-          <w:color w:val="000000"/>
-          <w:sz w:val="18"/>
-          <w:szCs w:val="18"/>
-        </w:rPr>
-        <w:t>(</w:t>
-      </w:r>
-      <w:r>
-        <w:rPr>
-          <w:rFonts w:ascii="Courier New" w:eastAsia="Times New Roman" w:hAnsi="Courier New" w:cs="Courier New"/>
           <w:b/>
           <w:bCs/>
           <w:color w:val="008080"/>
@@ -538,6 +529,7 @@
         </w:rPr>
         <w:t>\\</w:t>
       </w:r>
+      <w:proofErr w:type="spellStart"/>
       <w:r>
         <w:rPr>
           <w:rFonts w:ascii="Courier New" w:eastAsia="Times New Roman" w:hAnsi="Courier New" w:cs="Courier New"/>
@@ -549,6 +541,7 @@
         </w:rPr>
         <w:t>PyCharm</w:t>
       </w:r>
+      <w:proofErr w:type="spellEnd"/>
       <w:r>
         <w:rPr>
           <w:rFonts w:ascii="Courier New" w:eastAsia="Times New Roman" w:hAnsi="Courier New" w:cs="Courier New"/>
@@ -809,7 +802,6 @@
         </w:rPr>
         <w:br w:type="page"/>
       </w:r>
-      <w:bookmarkStart w:id="0" w:name="_GoBack"/>
       <w:r>
         <w:rPr>
           <w:rFonts w:asciiTheme="minorEastAsia" w:hAnsiTheme="minorEastAsia" w:cs="Microsoft YaHei" w:hint="eastAsia"/>
@@ -820,28 +812,6 @@
         </w:rPr>
         <w:lastRenderedPageBreak/>
         <w:t>判断数据是否存在</w:t>
-      </w:r>
-    </w:p>
-    <w:bookmarkEnd w:id="0"/>
-    <w:p>
-      <w:pPr>
-        <w:shd w:val="clear" w:color="auto" w:fill="FFFFFF"/>
-        <w:spacing w:before="300" w:after="300" w:line="240" w:lineRule="auto"/>
-        <w:rPr>
-          <w:rFonts w:ascii="Microsoft YaHei" w:eastAsia="Microsoft YaHei" w:hAnsi="Microsoft YaHei" w:cs="Times New Roman"/>
-          <w:color w:val="333333"/>
-          <w:sz w:val="21"/>
-          <w:szCs w:val="21"/>
-        </w:rPr>
-      </w:pPr>
-      <w:r>
-        <w:rPr>
-          <w:rFonts w:ascii="Microsoft YaHei" w:eastAsia="Microsoft YaHei" w:hAnsi="Microsoft YaHei" w:cs="Times New Roman" w:hint="eastAsia"/>
-          <w:color w:val="333333"/>
-          <w:sz w:val="21"/>
-          <w:szCs w:val="21"/>
-        </w:rPr>
-        <w:t>用get查询的时候，查询不到内容的时候会抛出异常，同样查询结果多余1条的时候也会抛出异常。因此，不能使用get，而应该使用filter。</w:t>
       </w:r>
     </w:p>
     <w:p>
@@ -849,60 +819,20 @@
         <w:shd w:val="clear" w:color="auto" w:fill="FFFFFF"/>
         <w:spacing w:before="300" w:after="300" w:line="240" w:lineRule="auto"/>
         <w:rPr>
+          <w:rFonts w:ascii="Microsoft YaHei" w:eastAsia="Microsoft YaHei" w:hAnsi="Microsoft YaHei" w:cs="Times New Roman"/>
+          <w:color w:val="333333"/>
+          <w:sz w:val="21"/>
+          <w:szCs w:val="21"/>
+        </w:rPr>
+      </w:pPr>
+      <w:r>
+        <w:rPr>
           <w:rFonts w:ascii="Microsoft YaHei" w:eastAsia="Microsoft YaHei" w:hAnsi="Microsoft YaHei" w:cs="Times New Roman" w:hint="eastAsia"/>
           <w:color w:val="333333"/>
           <w:sz w:val="21"/>
           <w:szCs w:val="21"/>
         </w:rPr>
-      </w:pPr>
-      <w:r>
-        <w:rPr>
-          <w:rFonts w:ascii="Microsoft YaHei" w:eastAsia="Microsoft YaHei" w:hAnsi="Microsoft YaHei" w:cs="Times New Roman" w:hint="eastAsia"/>
-          <w:color w:val="333333"/>
-          <w:sz w:val="21"/>
-          <w:szCs w:val="21"/>
-        </w:rPr>
-        <w:t>filer若是查询不到数据，会返回一个空的查询集</w:t>
-      </w:r>
-      <w:proofErr w:type="gramStart"/>
-      <w:r>
-        <w:rPr>
-          <w:rFonts w:ascii="Microsoft YaHei" w:eastAsia="Microsoft YaHei" w:hAnsi="Microsoft YaHei" w:cs="Times New Roman" w:hint="eastAsia"/>
-          <w:color w:val="333333"/>
-          <w:sz w:val="21"/>
-          <w:szCs w:val="21"/>
-        </w:rPr>
-        <w:t>，[</w:t>
-      </w:r>
-      <w:proofErr w:type="gramEnd"/>
-      <w:r>
-        <w:rPr>
-          <w:rFonts w:ascii="Microsoft YaHei" w:eastAsia="Microsoft YaHei" w:hAnsi="Microsoft YaHei" w:cs="Times New Roman" w:hint="eastAsia"/>
-          <w:color w:val="333333"/>
-          <w:sz w:val="21"/>
-          <w:szCs w:val="21"/>
-        </w:rPr>
-        <w:t>]  type类型是：</w:t>
-      </w:r>
-      <w:proofErr w:type="spellStart"/>
-      <w:r>
-        <w:rPr>
-          <w:rFonts w:ascii="Microsoft YaHei" w:eastAsia="Microsoft YaHei" w:hAnsi="Microsoft YaHei" w:cs="Times New Roman" w:hint="eastAsia"/>
-          <w:color w:val="333333"/>
-          <w:sz w:val="21"/>
-          <w:szCs w:val="21"/>
-        </w:rPr>
-        <w:t>Queryset</w:t>
-      </w:r>
-      <w:proofErr w:type="spellEnd"/>
-      <w:r>
-        <w:rPr>
-          <w:rFonts w:ascii="Microsoft YaHei" w:eastAsia="Microsoft YaHei" w:hAnsi="Microsoft YaHei" w:cs="Times New Roman" w:hint="eastAsia"/>
-          <w:color w:val="333333"/>
-          <w:sz w:val="21"/>
-          <w:szCs w:val="21"/>
-        </w:rPr>
-        <w:t>。</w:t>
+        <w:t>用get查询的时候，查询不到内容的时候会抛出异常，同样查询结果多余1条的时候也会抛出异常。因此，不能使用get，而应该使用filter。</w:t>
       </w:r>
     </w:p>
     <w:p>
@@ -910,12 +840,22 @@
         <w:shd w:val="clear" w:color="auto" w:fill="FFFFFF"/>
         <w:spacing w:before="300" w:after="300" w:line="240" w:lineRule="auto"/>
         <w:rPr>
+          <w:rFonts w:ascii="Microsoft YaHei" w:eastAsia="Microsoft YaHei" w:hAnsi="Microsoft YaHei" w:cs="Times New Roman"/>
+          <w:color w:val="333333"/>
+          <w:sz w:val="21"/>
+          <w:szCs w:val="21"/>
+        </w:rPr>
+      </w:pPr>
+      <w:r>
+        <w:rPr>
           <w:rFonts w:ascii="Microsoft YaHei" w:eastAsia="Microsoft YaHei" w:hAnsi="Microsoft YaHei" w:cs="Times New Roman" w:hint="eastAsia"/>
           <w:color w:val="333333"/>
           <w:sz w:val="21"/>
           <w:szCs w:val="21"/>
         </w:rPr>
-      </w:pPr>
+        <w:t>filer若是查询不到数据，会返回一个空的查询集</w:t>
+      </w:r>
+      <w:proofErr w:type="gramStart"/>
       <w:r>
         <w:rPr>
           <w:rFonts w:ascii="Microsoft YaHei" w:eastAsia="Microsoft YaHei" w:hAnsi="Microsoft YaHei" w:cs="Times New Roman" w:hint="eastAsia"/>
@@ -923,7 +863,37 @@
           <w:sz w:val="21"/>
           <w:szCs w:val="21"/>
         </w:rPr>
-        <w:t>查询到多余一条的时候会，还是会返回一个包含多个对象的查询集。</w:t>
+        <w:t>，[</w:t>
+      </w:r>
+      <w:proofErr w:type="gramEnd"/>
+      <w:r>
+        <w:rPr>
+          <w:rFonts w:ascii="Microsoft YaHei" w:eastAsia="Microsoft YaHei" w:hAnsi="Microsoft YaHei" w:cs="Times New Roman" w:hint="eastAsia"/>
+          <w:color w:val="333333"/>
+          <w:sz w:val="21"/>
+          <w:szCs w:val="21"/>
+        </w:rPr>
+        <w:t>]  type类型是：</w:t>
+      </w:r>
+      <w:proofErr w:type="spellStart"/>
+      <w:r>
+        <w:rPr>
+          <w:rFonts w:ascii="Microsoft YaHei" w:eastAsia="Microsoft YaHei" w:hAnsi="Microsoft YaHei" w:cs="Times New Roman" w:hint="eastAsia"/>
+          <w:color w:val="333333"/>
+          <w:sz w:val="21"/>
+          <w:szCs w:val="21"/>
+        </w:rPr>
+        <w:t>Queryset</w:t>
+      </w:r>
+      <w:proofErr w:type="spellEnd"/>
+      <w:r>
+        <w:rPr>
+          <w:rFonts w:ascii="Microsoft YaHei" w:eastAsia="Microsoft YaHei" w:hAnsi="Microsoft YaHei" w:cs="Times New Roman" w:hint="eastAsia"/>
+          <w:color w:val="333333"/>
+          <w:sz w:val="21"/>
+          <w:szCs w:val="21"/>
+        </w:rPr>
+        <w:t>。</w:t>
       </w:r>
     </w:p>
     <w:p>
@@ -931,7 +901,28 @@
         <w:shd w:val="clear" w:color="auto" w:fill="FFFFFF"/>
         <w:spacing w:before="300" w:after="300" w:line="240" w:lineRule="auto"/>
         <w:rPr>
+          <w:rFonts w:ascii="Microsoft YaHei" w:eastAsia="Microsoft YaHei" w:hAnsi="Microsoft YaHei" w:cs="Times New Roman"/>
+          <w:color w:val="333333"/>
+          <w:sz w:val="21"/>
+          <w:szCs w:val="21"/>
+        </w:rPr>
+      </w:pPr>
+      <w:r>
+        <w:rPr>
           <w:rFonts w:ascii="Microsoft YaHei" w:eastAsia="Microsoft YaHei" w:hAnsi="Microsoft YaHei" w:cs="Times New Roman" w:hint="eastAsia"/>
+          <w:color w:val="333333"/>
+          <w:sz w:val="21"/>
+          <w:szCs w:val="21"/>
+        </w:rPr>
+        <w:t>查询到多余一条的时候会，还是会返回一个包含多个对象的查询集。</w:t>
+      </w:r>
+    </w:p>
+    <w:p>
+      <w:pPr>
+        <w:shd w:val="clear" w:color="auto" w:fill="FFFFFF"/>
+        <w:spacing w:before="300" w:after="300" w:line="240" w:lineRule="auto"/>
+        <w:rPr>
+          <w:rFonts w:ascii="Microsoft YaHei" w:eastAsia="Microsoft YaHei" w:hAnsi="Microsoft YaHei" w:cs="Times New Roman"/>
           <w:color w:val="333333"/>
           <w:sz w:val="21"/>
           <w:szCs w:val="21"/>
@@ -975,7 +966,7 @@
             <w:pPr>
               <w:spacing w:after="0" w:line="240" w:lineRule="auto"/>
               <w:rPr>
-                <w:rFonts w:ascii="Consolas" w:eastAsia="Times New Roman" w:hAnsi="Consolas" w:cs="Times New Roman" w:hint="eastAsia"/>
+                <w:rFonts w:ascii="Consolas" w:eastAsia="Times New Roman" w:hAnsi="Consolas" w:cs="Times New Roman"/>
                 <w:color w:val="333333"/>
                 <w:sz w:val="24"/>
                 <w:szCs w:val="24"/>
@@ -1118,7 +1109,6 @@
               <w:t> </w:t>
             </w:r>
             <w:proofErr w:type="spellStart"/>
-            <w:proofErr w:type="gramStart"/>
             <w:r>
               <w:rPr>
                 <w:rFonts w:ascii="Consolas" w:eastAsia="Times New Roman" w:hAnsi="Consolas" w:cs="Courier New"/>
@@ -1129,7 +1119,6 @@
               <w:t>Users.objects.filter</w:t>
             </w:r>
             <w:proofErr w:type="spellEnd"/>
-            <w:proofErr w:type="gramEnd"/>
             <w:r>
               <w:rPr>
                 <w:rFonts w:ascii="Consolas" w:eastAsia="Times New Roman" w:hAnsi="Consolas" w:cs="Courier New"/>
@@ -1198,7 +1187,6 @@
               <w:t> </w:t>
             </w:r>
             <w:proofErr w:type="spellStart"/>
-            <w:proofErr w:type="gramStart"/>
             <w:r>
               <w:rPr>
                 <w:rFonts w:ascii="Consolas" w:eastAsia="Times New Roman" w:hAnsi="Consolas" w:cs="Courier New"/>
@@ -1209,7 +1197,6 @@
               <w:t>userinfo.exists</w:t>
             </w:r>
             <w:proofErr w:type="spellEnd"/>
-            <w:proofErr w:type="gramEnd"/>
             <w:r>
               <w:rPr>
                 <w:rFonts w:ascii="Consolas" w:eastAsia="Times New Roman" w:hAnsi="Consolas" w:cs="Courier New"/>
@@ -1237,27 +1224,7 @@
                 <w:sz w:val="20"/>
                 <w:szCs w:val="20"/>
               </w:rPr>
-              <w:t>    </w:t>
-            </w:r>
-            <w:proofErr w:type="gramStart"/>
-            <w:r>
-              <w:rPr>
-                <w:rFonts w:ascii="Consolas" w:eastAsia="Times New Roman" w:hAnsi="Consolas" w:cs="Courier New"/>
-                <w:color w:val="333333"/>
-                <w:sz w:val="20"/>
-                <w:szCs w:val="20"/>
-              </w:rPr>
-              <w:t>print(</w:t>
-            </w:r>
-            <w:proofErr w:type="gramEnd"/>
-            <w:r>
-              <w:rPr>
-                <w:rFonts w:ascii="Consolas" w:eastAsia="Times New Roman" w:hAnsi="Consolas" w:cs="Courier New"/>
-                <w:color w:val="333333"/>
-                <w:sz w:val="20"/>
-                <w:szCs w:val="20"/>
-              </w:rPr>
-              <w:t>"</w:t>
+              <w:t>    print("</w:t>
             </w:r>
             <w:proofErr w:type="spellStart"/>
             <w:r>
@@ -1317,27 +1284,7 @@
                 <w:sz w:val="20"/>
                 <w:szCs w:val="20"/>
               </w:rPr>
-              <w:t>   </w:t>
-            </w:r>
-            <w:proofErr w:type="gramStart"/>
-            <w:r>
-              <w:rPr>
-                <w:rFonts w:ascii="Consolas" w:eastAsia="Times New Roman" w:hAnsi="Consolas" w:cs="Courier New"/>
-                <w:color w:val="333333"/>
-                <w:sz w:val="20"/>
-                <w:szCs w:val="20"/>
-              </w:rPr>
-              <w:t>print(</w:t>
-            </w:r>
-            <w:proofErr w:type="gramEnd"/>
-            <w:r>
-              <w:rPr>
-                <w:rFonts w:ascii="Consolas" w:eastAsia="Times New Roman" w:hAnsi="Consolas" w:cs="Courier New"/>
-                <w:color w:val="333333"/>
-                <w:sz w:val="20"/>
-                <w:szCs w:val="20"/>
-              </w:rPr>
-              <w:t>"</w:t>
+              <w:t>   print("</w:t>
             </w:r>
             <w:proofErr w:type="spellStart"/>
             <w:r>
@@ -9267,6 +9214,1794 @@
         <w:ind w:left="432"/>
       </w:pPr>
     </w:p>
+    <w:p>
+      <w:pPr>
+        <w:shd w:val="clear" w:color="auto" w:fill="FFFFFF"/>
+        <w:tabs>
+          <w:tab w:val="left" w:pos="916"/>
+          <w:tab w:val="left" w:pos="1832"/>
+          <w:tab w:val="left" w:pos="2748"/>
+          <w:tab w:val="left" w:pos="3664"/>
+          <w:tab w:val="left" w:pos="4580"/>
+          <w:tab w:val="left" w:pos="5496"/>
+          <w:tab w:val="left" w:pos="6412"/>
+          <w:tab w:val="left" w:pos="7328"/>
+          <w:tab w:val="left" w:pos="8244"/>
+          <w:tab w:val="left" w:pos="9160"/>
+          <w:tab w:val="left" w:pos="10076"/>
+          <w:tab w:val="left" w:pos="10992"/>
+          <w:tab w:val="left" w:pos="11908"/>
+          <w:tab w:val="left" w:pos="12824"/>
+          <w:tab w:val="left" w:pos="13740"/>
+          <w:tab w:val="left" w:pos="14656"/>
+        </w:tabs>
+        <w:spacing w:after="0" w:line="240" w:lineRule="auto"/>
+        <w:rPr>
+          <w:rFonts w:ascii="Courier New" w:eastAsia="Times New Roman" w:hAnsi="Courier New" w:cs="Courier New"/>
+          <w:color w:val="000000"/>
+          <w:sz w:val="18"/>
+          <w:szCs w:val="18"/>
+        </w:rPr>
+      </w:pPr>
+      <w:r>
+        <w:rPr>
+          <w:rFonts w:ascii="Courier New" w:eastAsia="Times New Roman" w:hAnsi="Courier New" w:cs="Courier New"/>
+          <w:b/>
+          <w:bCs/>
+          <w:color w:val="000080"/>
+          <w:sz w:val="18"/>
+          <w:szCs w:val="18"/>
+        </w:rPr>
+        <w:t xml:space="preserve">class </w:t>
+      </w:r>
+      <w:proofErr w:type="spellStart"/>
+      <w:r>
+        <w:rPr>
+          <w:rFonts w:ascii="Courier New" w:eastAsia="Times New Roman" w:hAnsi="Courier New" w:cs="Courier New"/>
+          <w:color w:val="000000"/>
+          <w:sz w:val="18"/>
+          <w:szCs w:val="18"/>
+        </w:rPr>
+        <w:t>FabricTrim</w:t>
+      </w:r>
+      <w:proofErr w:type="spellEnd"/>
+      <w:r>
+        <w:rPr>
+          <w:rFonts w:ascii="Courier New" w:eastAsia="Times New Roman" w:hAnsi="Courier New" w:cs="Courier New"/>
+          <w:color w:val="000000"/>
+          <w:sz w:val="18"/>
+          <w:szCs w:val="18"/>
+        </w:rPr>
+        <w:t>(</w:t>
+      </w:r>
+      <w:proofErr w:type="spellStart"/>
+      <w:r>
+        <w:rPr>
+          <w:rFonts w:ascii="Courier New" w:eastAsia="Times New Roman" w:hAnsi="Courier New" w:cs="Courier New"/>
+          <w:color w:val="000000"/>
+          <w:sz w:val="18"/>
+          <w:szCs w:val="18"/>
+        </w:rPr>
+        <w:t>models.Model</w:t>
+      </w:r>
+      <w:proofErr w:type="spellEnd"/>
+      <w:r>
+        <w:rPr>
+          <w:rFonts w:ascii="Courier New" w:eastAsia="Times New Roman" w:hAnsi="Courier New" w:cs="Courier New"/>
+          <w:color w:val="000000"/>
+          <w:sz w:val="18"/>
+          <w:szCs w:val="18"/>
+        </w:rPr>
+        <w:t>):</w:t>
+      </w:r>
+      <w:r>
+        <w:rPr>
+          <w:rFonts w:ascii="Courier New" w:eastAsia="Times New Roman" w:hAnsi="Courier New" w:cs="Courier New"/>
+          <w:color w:val="000000"/>
+          <w:sz w:val="18"/>
+          <w:szCs w:val="18"/>
+        </w:rPr>
+        <w:br/>
+        <w:t xml:space="preserve">    </w:t>
+      </w:r>
+      <w:proofErr w:type="spellStart"/>
+      <w:r>
+        <w:rPr>
+          <w:rFonts w:ascii="Courier New" w:eastAsia="Times New Roman" w:hAnsi="Courier New" w:cs="Courier New"/>
+          <w:color w:val="000000"/>
+          <w:sz w:val="18"/>
+          <w:szCs w:val="18"/>
+        </w:rPr>
+        <w:t>colour_solid</w:t>
+      </w:r>
+      <w:proofErr w:type="spellEnd"/>
+      <w:r>
+        <w:rPr>
+          <w:rFonts w:ascii="Courier New" w:eastAsia="Times New Roman" w:hAnsi="Courier New" w:cs="Courier New"/>
+          <w:color w:val="000000"/>
+          <w:sz w:val="18"/>
+          <w:szCs w:val="18"/>
+        </w:rPr>
+        <w:t>=</w:t>
+      </w:r>
+      <w:proofErr w:type="spellStart"/>
+      <w:r>
+        <w:rPr>
+          <w:rFonts w:ascii="Courier New" w:eastAsia="Times New Roman" w:hAnsi="Courier New" w:cs="Courier New"/>
+          <w:color w:val="000000"/>
+          <w:sz w:val="18"/>
+          <w:szCs w:val="18"/>
+        </w:rPr>
+        <w:t>models.TextField</w:t>
+      </w:r>
+      <w:proofErr w:type="spellEnd"/>
+      <w:r>
+        <w:rPr>
+          <w:rFonts w:ascii="Courier New" w:eastAsia="Times New Roman" w:hAnsi="Courier New" w:cs="Courier New"/>
+          <w:color w:val="000000"/>
+          <w:sz w:val="18"/>
+          <w:szCs w:val="18"/>
+        </w:rPr>
+        <w:t>(</w:t>
+      </w:r>
+      <w:proofErr w:type="spellStart"/>
+      <w:r>
+        <w:rPr>
+          <w:rFonts w:ascii="Courier New" w:eastAsia="Times New Roman" w:hAnsi="Courier New" w:cs="Courier New"/>
+          <w:color w:val="660099"/>
+          <w:sz w:val="18"/>
+          <w:szCs w:val="18"/>
+        </w:rPr>
+        <w:t>max_length</w:t>
+      </w:r>
+      <w:proofErr w:type="spellEnd"/>
+      <w:r>
+        <w:rPr>
+          <w:rFonts w:ascii="Courier New" w:eastAsia="Times New Roman" w:hAnsi="Courier New" w:cs="Courier New"/>
+          <w:color w:val="000000"/>
+          <w:sz w:val="18"/>
+          <w:szCs w:val="18"/>
+        </w:rPr>
+        <w:t>=</w:t>
+      </w:r>
+      <w:r>
+        <w:rPr>
+          <w:rFonts w:ascii="Courier New" w:eastAsia="Times New Roman" w:hAnsi="Courier New" w:cs="Courier New"/>
+          <w:color w:val="0000FF"/>
+          <w:sz w:val="18"/>
+          <w:szCs w:val="18"/>
+        </w:rPr>
+        <w:t>20</w:t>
+      </w:r>
+      <w:r>
+        <w:rPr>
+          <w:rFonts w:ascii="Courier New" w:eastAsia="Times New Roman" w:hAnsi="Courier New" w:cs="Courier New"/>
+          <w:color w:val="000000"/>
+          <w:sz w:val="18"/>
+          <w:szCs w:val="18"/>
+        </w:rPr>
+        <w:t>)</w:t>
+      </w:r>
+      <w:r>
+        <w:rPr>
+          <w:rFonts w:ascii="Courier New" w:eastAsia="Times New Roman" w:hAnsi="Courier New" w:cs="Courier New"/>
+          <w:color w:val="000000"/>
+          <w:sz w:val="18"/>
+          <w:szCs w:val="18"/>
+        </w:rPr>
+        <w:br/>
+        <w:t xml:space="preserve">    order=</w:t>
+      </w:r>
+      <w:proofErr w:type="spellStart"/>
+      <w:r>
+        <w:rPr>
+          <w:rFonts w:ascii="Courier New" w:eastAsia="Times New Roman" w:hAnsi="Courier New" w:cs="Courier New"/>
+          <w:color w:val="000000"/>
+          <w:sz w:val="18"/>
+          <w:szCs w:val="18"/>
+        </w:rPr>
+        <w:t>models.ForeignKey</w:t>
+      </w:r>
+      <w:proofErr w:type="spellEnd"/>
+      <w:r>
+        <w:rPr>
+          <w:rFonts w:ascii="Courier New" w:eastAsia="Times New Roman" w:hAnsi="Courier New" w:cs="Courier New"/>
+          <w:color w:val="000000"/>
+          <w:sz w:val="18"/>
+          <w:szCs w:val="18"/>
+        </w:rPr>
+        <w:t>(</w:t>
+      </w:r>
+      <w:proofErr w:type="spellStart"/>
+      <w:r>
+        <w:rPr>
+          <w:rFonts w:ascii="Courier New" w:eastAsia="Times New Roman" w:hAnsi="Courier New" w:cs="Courier New"/>
+          <w:color w:val="000000"/>
+          <w:sz w:val="18"/>
+          <w:szCs w:val="18"/>
+        </w:rPr>
+        <w:t>Order,</w:t>
+      </w:r>
+      <w:r>
+        <w:rPr>
+          <w:rFonts w:ascii="Courier New" w:eastAsia="Times New Roman" w:hAnsi="Courier New" w:cs="Courier New"/>
+          <w:color w:val="660099"/>
+          <w:sz w:val="18"/>
+          <w:szCs w:val="18"/>
+        </w:rPr>
+        <w:t>on_delete</w:t>
+      </w:r>
+      <w:proofErr w:type="spellEnd"/>
+      <w:r>
+        <w:rPr>
+          <w:rFonts w:ascii="Courier New" w:eastAsia="Times New Roman" w:hAnsi="Courier New" w:cs="Courier New"/>
+          <w:color w:val="000000"/>
+          <w:sz w:val="18"/>
+          <w:szCs w:val="18"/>
+        </w:rPr>
+        <w:t>=</w:t>
+      </w:r>
+      <w:proofErr w:type="spellStart"/>
+      <w:r>
+        <w:rPr>
+          <w:rFonts w:ascii="Courier New" w:eastAsia="Times New Roman" w:hAnsi="Courier New" w:cs="Courier New"/>
+          <w:color w:val="000000"/>
+          <w:sz w:val="18"/>
+          <w:szCs w:val="18"/>
+        </w:rPr>
+        <w:t>models.CASCADE</w:t>
+      </w:r>
+      <w:proofErr w:type="spellEnd"/>
+      <w:r>
+        <w:rPr>
+          <w:rFonts w:ascii="Courier New" w:eastAsia="Times New Roman" w:hAnsi="Courier New" w:cs="Courier New"/>
+          <w:color w:val="000000"/>
+          <w:sz w:val="18"/>
+          <w:szCs w:val="18"/>
+        </w:rPr>
+        <w:t>,)</w:t>
+      </w:r>
+      <w:r>
+        <w:rPr>
+          <w:rFonts w:ascii="Courier New" w:eastAsia="Times New Roman" w:hAnsi="Courier New" w:cs="Courier New"/>
+          <w:color w:val="000000"/>
+          <w:sz w:val="18"/>
+          <w:szCs w:val="18"/>
+        </w:rPr>
+        <w:br/>
+      </w:r>
+      <w:r>
+        <w:rPr>
+          <w:rFonts w:ascii="Courier New" w:eastAsia="Times New Roman" w:hAnsi="Courier New" w:cs="Courier New"/>
+          <w:color w:val="000000"/>
+          <w:sz w:val="18"/>
+          <w:szCs w:val="18"/>
+        </w:rPr>
+        <w:br/>
+      </w:r>
+      <w:r>
+        <w:rPr>
+          <w:rFonts w:ascii="Courier New" w:eastAsia="Times New Roman" w:hAnsi="Courier New" w:cs="Courier New"/>
+          <w:color w:val="000000"/>
+          <w:sz w:val="18"/>
+          <w:szCs w:val="18"/>
+        </w:rPr>
+        <w:br/>
+      </w:r>
+      <w:r>
+        <w:rPr>
+          <w:rFonts w:ascii="Courier New" w:eastAsia="Times New Roman" w:hAnsi="Courier New" w:cs="Courier New"/>
+          <w:b/>
+          <w:bCs/>
+          <w:color w:val="000080"/>
+          <w:sz w:val="18"/>
+          <w:szCs w:val="18"/>
+        </w:rPr>
+        <w:t xml:space="preserve">class </w:t>
+      </w:r>
+      <w:proofErr w:type="spellStart"/>
+      <w:r>
+        <w:rPr>
+          <w:rFonts w:ascii="Courier New" w:eastAsia="Times New Roman" w:hAnsi="Courier New" w:cs="Courier New"/>
+          <w:color w:val="000000"/>
+          <w:sz w:val="18"/>
+          <w:szCs w:val="18"/>
+        </w:rPr>
+        <w:t>SampleCheck</w:t>
+      </w:r>
+      <w:proofErr w:type="spellEnd"/>
+      <w:r>
+        <w:rPr>
+          <w:rFonts w:ascii="Courier New" w:eastAsia="Times New Roman" w:hAnsi="Courier New" w:cs="Courier New"/>
+          <w:color w:val="000000"/>
+          <w:sz w:val="18"/>
+          <w:szCs w:val="18"/>
+        </w:rPr>
+        <w:t>(</w:t>
+      </w:r>
+      <w:proofErr w:type="spellStart"/>
+      <w:r>
+        <w:rPr>
+          <w:rFonts w:ascii="Courier New" w:eastAsia="Times New Roman" w:hAnsi="Courier New" w:cs="Courier New"/>
+          <w:color w:val="000000"/>
+          <w:sz w:val="18"/>
+          <w:szCs w:val="18"/>
+        </w:rPr>
+        <w:t>models.Model</w:t>
+      </w:r>
+      <w:proofErr w:type="spellEnd"/>
+      <w:r>
+        <w:rPr>
+          <w:rFonts w:ascii="Courier New" w:eastAsia="Times New Roman" w:hAnsi="Courier New" w:cs="Courier New"/>
+          <w:color w:val="000000"/>
+          <w:sz w:val="18"/>
+          <w:szCs w:val="18"/>
+        </w:rPr>
+        <w:t>):</w:t>
+      </w:r>
+      <w:r>
+        <w:rPr>
+          <w:rFonts w:ascii="Courier New" w:eastAsia="Times New Roman" w:hAnsi="Courier New" w:cs="Courier New"/>
+          <w:color w:val="000000"/>
+          <w:sz w:val="18"/>
+          <w:szCs w:val="18"/>
+        </w:rPr>
+        <w:br/>
+        <w:t xml:space="preserve">    PPSAMPLE=</w:t>
+      </w:r>
+      <w:r>
+        <w:rPr>
+          <w:rFonts w:ascii="Courier New" w:eastAsia="Times New Roman" w:hAnsi="Courier New" w:cs="Courier New"/>
+          <w:b/>
+          <w:bCs/>
+          <w:color w:val="008080"/>
+          <w:sz w:val="18"/>
+          <w:szCs w:val="18"/>
+        </w:rPr>
+        <w:t>'P'</w:t>
+      </w:r>
+      <w:r>
+        <w:rPr>
+          <w:rFonts w:ascii="Courier New" w:eastAsia="Times New Roman" w:hAnsi="Courier New" w:cs="Courier New"/>
+          <w:b/>
+          <w:bCs/>
+          <w:color w:val="008080"/>
+          <w:sz w:val="18"/>
+          <w:szCs w:val="18"/>
+        </w:rPr>
+        <w:br/>
+        <w:t xml:space="preserve">    </w:t>
+      </w:r>
+      <w:r>
+        <w:rPr>
+          <w:rFonts w:ascii="Courier New" w:eastAsia="Times New Roman" w:hAnsi="Courier New" w:cs="Courier New"/>
+          <w:color w:val="000000"/>
+          <w:sz w:val="18"/>
+          <w:szCs w:val="18"/>
+        </w:rPr>
+        <w:t>SSSAMPLE=</w:t>
+      </w:r>
+      <w:r>
+        <w:rPr>
+          <w:rFonts w:ascii="Courier New" w:eastAsia="Times New Roman" w:hAnsi="Courier New" w:cs="Courier New"/>
+          <w:b/>
+          <w:bCs/>
+          <w:color w:val="008080"/>
+          <w:sz w:val="18"/>
+          <w:szCs w:val="18"/>
+        </w:rPr>
+        <w:t>'S'</w:t>
+      </w:r>
+      <w:r>
+        <w:rPr>
+          <w:rFonts w:ascii="Courier New" w:eastAsia="Times New Roman" w:hAnsi="Courier New" w:cs="Courier New"/>
+          <w:b/>
+          <w:bCs/>
+          <w:color w:val="008080"/>
+          <w:sz w:val="18"/>
+          <w:szCs w:val="18"/>
+        </w:rPr>
+        <w:br/>
+        <w:t xml:space="preserve">    </w:t>
+      </w:r>
+      <w:r>
+        <w:rPr>
+          <w:rFonts w:ascii="Courier New" w:eastAsia="Times New Roman" w:hAnsi="Courier New" w:cs="Courier New"/>
+          <w:color w:val="000000"/>
+          <w:sz w:val="18"/>
+          <w:szCs w:val="18"/>
+        </w:rPr>
+        <w:t>FABRIC=</w:t>
+      </w:r>
+      <w:r>
+        <w:rPr>
+          <w:rFonts w:ascii="Courier New" w:eastAsia="Times New Roman" w:hAnsi="Courier New" w:cs="Courier New"/>
+          <w:b/>
+          <w:bCs/>
+          <w:color w:val="008080"/>
+          <w:sz w:val="18"/>
+          <w:szCs w:val="18"/>
+        </w:rPr>
+        <w:t>'F'</w:t>
+      </w:r>
+      <w:r>
+        <w:rPr>
+          <w:rFonts w:ascii="Courier New" w:eastAsia="Times New Roman" w:hAnsi="Courier New" w:cs="Courier New"/>
+          <w:b/>
+          <w:bCs/>
+          <w:color w:val="008080"/>
+          <w:sz w:val="18"/>
+          <w:szCs w:val="18"/>
+        </w:rPr>
+        <w:br/>
+        <w:t xml:space="preserve">    </w:t>
+      </w:r>
+      <w:r>
+        <w:rPr>
+          <w:rFonts w:ascii="Courier New" w:eastAsia="Times New Roman" w:hAnsi="Courier New" w:cs="Courier New"/>
+          <w:color w:val="000000"/>
+          <w:sz w:val="18"/>
+          <w:szCs w:val="18"/>
+        </w:rPr>
+        <w:t>TESTREPORT=</w:t>
+      </w:r>
+      <w:r>
+        <w:rPr>
+          <w:rFonts w:ascii="Courier New" w:eastAsia="Times New Roman" w:hAnsi="Courier New" w:cs="Courier New"/>
+          <w:b/>
+          <w:bCs/>
+          <w:color w:val="008080"/>
+          <w:sz w:val="18"/>
+          <w:szCs w:val="18"/>
+        </w:rPr>
+        <w:t>'T'</w:t>
+      </w:r>
+      <w:r>
+        <w:rPr>
+          <w:rFonts w:ascii="Courier New" w:eastAsia="Times New Roman" w:hAnsi="Courier New" w:cs="Courier New"/>
+          <w:b/>
+          <w:bCs/>
+          <w:color w:val="008080"/>
+          <w:sz w:val="18"/>
+          <w:szCs w:val="18"/>
+        </w:rPr>
+        <w:br/>
+        <w:t xml:space="preserve">    </w:t>
+      </w:r>
+      <w:r>
+        <w:rPr>
+          <w:rFonts w:ascii="Courier New" w:eastAsia="Times New Roman" w:hAnsi="Courier New" w:cs="Courier New"/>
+          <w:color w:val="000000"/>
+          <w:sz w:val="18"/>
+          <w:szCs w:val="18"/>
+        </w:rPr>
+        <w:t>DOCUMENT=</w:t>
+      </w:r>
+      <w:r>
+        <w:rPr>
+          <w:rFonts w:ascii="Courier New" w:eastAsia="Times New Roman" w:hAnsi="Courier New" w:cs="Courier New"/>
+          <w:b/>
+          <w:bCs/>
+          <w:color w:val="008080"/>
+          <w:sz w:val="18"/>
+          <w:szCs w:val="18"/>
+        </w:rPr>
+        <w:t>'D'</w:t>
+      </w:r>
+      <w:r>
+        <w:rPr>
+          <w:rFonts w:ascii="Courier New" w:eastAsia="Times New Roman" w:hAnsi="Courier New" w:cs="Courier New"/>
+          <w:b/>
+          <w:bCs/>
+          <w:color w:val="008080"/>
+          <w:sz w:val="18"/>
+          <w:szCs w:val="18"/>
+        </w:rPr>
+        <w:br/>
+        <w:t xml:space="preserve">    </w:t>
+      </w:r>
+      <w:r>
+        <w:rPr>
+          <w:rFonts w:ascii="Courier New" w:eastAsia="Times New Roman" w:hAnsi="Courier New" w:cs="Courier New"/>
+          <w:color w:val="000000"/>
+          <w:sz w:val="18"/>
+          <w:szCs w:val="18"/>
+        </w:rPr>
+        <w:t>INSPECTION=</w:t>
+      </w:r>
+      <w:r>
+        <w:rPr>
+          <w:rFonts w:ascii="Courier New" w:eastAsia="Times New Roman" w:hAnsi="Courier New" w:cs="Courier New"/>
+          <w:b/>
+          <w:bCs/>
+          <w:color w:val="008080"/>
+          <w:sz w:val="18"/>
+          <w:szCs w:val="18"/>
+        </w:rPr>
+        <w:t>'I'</w:t>
+      </w:r>
+      <w:r>
+        <w:rPr>
+          <w:rFonts w:ascii="Courier New" w:eastAsia="Times New Roman" w:hAnsi="Courier New" w:cs="Courier New"/>
+          <w:b/>
+          <w:bCs/>
+          <w:color w:val="008080"/>
+          <w:sz w:val="18"/>
+          <w:szCs w:val="18"/>
+        </w:rPr>
+        <w:br/>
+        <w:t xml:space="preserve">    </w:t>
+      </w:r>
+      <w:r>
+        <w:rPr>
+          <w:rFonts w:ascii="Courier New" w:eastAsia="Times New Roman" w:hAnsi="Courier New" w:cs="Courier New"/>
+          <w:color w:val="000000"/>
+          <w:sz w:val="18"/>
+          <w:szCs w:val="18"/>
+        </w:rPr>
+        <w:t>TYPE=(</w:t>
+      </w:r>
+      <w:r>
+        <w:rPr>
+          <w:rFonts w:ascii="Courier New" w:eastAsia="Times New Roman" w:hAnsi="Courier New" w:cs="Courier New"/>
+          <w:color w:val="000000"/>
+          <w:sz w:val="18"/>
+          <w:szCs w:val="18"/>
+        </w:rPr>
+        <w:br/>
+        <w:t xml:space="preserve">        (PPSAMPLE,</w:t>
+      </w:r>
+      <w:r>
+        <w:rPr>
+          <w:rFonts w:ascii="Courier New" w:eastAsia="Times New Roman" w:hAnsi="Courier New" w:cs="Courier New"/>
+          <w:b/>
+          <w:bCs/>
+          <w:color w:val="008080"/>
+          <w:sz w:val="18"/>
+          <w:szCs w:val="18"/>
+        </w:rPr>
+        <w:t>'PP Sample'</w:t>
+      </w:r>
+      <w:r>
+        <w:rPr>
+          <w:rFonts w:ascii="Courier New" w:eastAsia="Times New Roman" w:hAnsi="Courier New" w:cs="Courier New"/>
+          <w:color w:val="000000"/>
+          <w:sz w:val="18"/>
+          <w:szCs w:val="18"/>
+        </w:rPr>
+        <w:t>),</w:t>
+      </w:r>
+      <w:r>
+        <w:rPr>
+          <w:rFonts w:ascii="Courier New" w:eastAsia="Times New Roman" w:hAnsi="Courier New" w:cs="Courier New"/>
+          <w:color w:val="000000"/>
+          <w:sz w:val="18"/>
+          <w:szCs w:val="18"/>
+        </w:rPr>
+        <w:br/>
+        <w:t xml:space="preserve">        (SSSAMPLE, </w:t>
+      </w:r>
+      <w:r>
+        <w:rPr>
+          <w:rFonts w:ascii="Courier New" w:eastAsia="Times New Roman" w:hAnsi="Courier New" w:cs="Courier New"/>
+          <w:b/>
+          <w:bCs/>
+          <w:color w:val="008080"/>
+          <w:sz w:val="18"/>
+          <w:szCs w:val="18"/>
+        </w:rPr>
+        <w:t>'Shipping Sample'</w:t>
+      </w:r>
+      <w:r>
+        <w:rPr>
+          <w:rFonts w:ascii="Courier New" w:eastAsia="Times New Roman" w:hAnsi="Courier New" w:cs="Courier New"/>
+          <w:color w:val="000000"/>
+          <w:sz w:val="18"/>
+          <w:szCs w:val="18"/>
+        </w:rPr>
+        <w:t>),</w:t>
+      </w:r>
+      <w:r>
+        <w:rPr>
+          <w:rFonts w:ascii="Courier New" w:eastAsia="Times New Roman" w:hAnsi="Courier New" w:cs="Courier New"/>
+          <w:color w:val="000000"/>
+          <w:sz w:val="18"/>
+          <w:szCs w:val="18"/>
+        </w:rPr>
+        <w:br/>
+        <w:t xml:space="preserve">        (FABRIC, </w:t>
+      </w:r>
+      <w:r>
+        <w:rPr>
+          <w:rFonts w:ascii="Courier New" w:eastAsia="Times New Roman" w:hAnsi="Courier New" w:cs="Courier New"/>
+          <w:b/>
+          <w:bCs/>
+          <w:color w:val="008080"/>
+          <w:sz w:val="18"/>
+          <w:szCs w:val="18"/>
+        </w:rPr>
+        <w:t>'Fabric Swatch'</w:t>
+      </w:r>
+      <w:r>
+        <w:rPr>
+          <w:rFonts w:ascii="Courier New" w:eastAsia="Times New Roman" w:hAnsi="Courier New" w:cs="Courier New"/>
+          <w:color w:val="000000"/>
+          <w:sz w:val="18"/>
+          <w:szCs w:val="18"/>
+        </w:rPr>
+        <w:t>),</w:t>
+      </w:r>
+      <w:r>
+        <w:rPr>
+          <w:rFonts w:ascii="Courier New" w:eastAsia="Times New Roman" w:hAnsi="Courier New" w:cs="Courier New"/>
+          <w:color w:val="000000"/>
+          <w:sz w:val="18"/>
+          <w:szCs w:val="18"/>
+        </w:rPr>
+        <w:br/>
+        <w:t xml:space="preserve">        (TESTREPORT, </w:t>
+      </w:r>
+      <w:r>
+        <w:rPr>
+          <w:rFonts w:ascii="Courier New" w:eastAsia="Times New Roman" w:hAnsi="Courier New" w:cs="Courier New"/>
+          <w:b/>
+          <w:bCs/>
+          <w:color w:val="008080"/>
+          <w:sz w:val="18"/>
+          <w:szCs w:val="18"/>
+        </w:rPr>
+        <w:t>'Test Report'</w:t>
+      </w:r>
+      <w:r>
+        <w:rPr>
+          <w:rFonts w:ascii="Courier New" w:eastAsia="Times New Roman" w:hAnsi="Courier New" w:cs="Courier New"/>
+          <w:color w:val="000000"/>
+          <w:sz w:val="18"/>
+          <w:szCs w:val="18"/>
+        </w:rPr>
+        <w:t>),</w:t>
+      </w:r>
+      <w:r>
+        <w:rPr>
+          <w:rFonts w:ascii="Courier New" w:eastAsia="Times New Roman" w:hAnsi="Courier New" w:cs="Courier New"/>
+          <w:color w:val="000000"/>
+          <w:sz w:val="18"/>
+          <w:szCs w:val="18"/>
+        </w:rPr>
+        <w:br/>
+        <w:t xml:space="preserve">        (INSPECTION, </w:t>
+      </w:r>
+      <w:r>
+        <w:rPr>
+          <w:rFonts w:ascii="Courier New" w:eastAsia="Times New Roman" w:hAnsi="Courier New" w:cs="Courier New"/>
+          <w:b/>
+          <w:bCs/>
+          <w:color w:val="008080"/>
+          <w:sz w:val="18"/>
+          <w:szCs w:val="18"/>
+        </w:rPr>
+        <w:t>'Inspection'</w:t>
+      </w:r>
+      <w:r>
+        <w:rPr>
+          <w:rFonts w:ascii="Courier New" w:eastAsia="Times New Roman" w:hAnsi="Courier New" w:cs="Courier New"/>
+          <w:color w:val="000000"/>
+          <w:sz w:val="18"/>
+          <w:szCs w:val="18"/>
+        </w:rPr>
+        <w:t>),</w:t>
+      </w:r>
+      <w:r>
+        <w:rPr>
+          <w:rFonts w:ascii="Courier New" w:eastAsia="Times New Roman" w:hAnsi="Courier New" w:cs="Courier New"/>
+          <w:color w:val="000000"/>
+          <w:sz w:val="18"/>
+          <w:szCs w:val="18"/>
+        </w:rPr>
+        <w:br/>
+        <w:t xml:space="preserve">        (DOCUMENT, </w:t>
+      </w:r>
+      <w:r>
+        <w:rPr>
+          <w:rFonts w:ascii="Courier New" w:eastAsia="Times New Roman" w:hAnsi="Courier New" w:cs="Courier New"/>
+          <w:b/>
+          <w:bCs/>
+          <w:color w:val="008080"/>
+          <w:sz w:val="18"/>
+          <w:szCs w:val="18"/>
+        </w:rPr>
+        <w:t>'Shipping Doc'</w:t>
+      </w:r>
+      <w:r>
+        <w:rPr>
+          <w:rFonts w:ascii="Courier New" w:eastAsia="Times New Roman" w:hAnsi="Courier New" w:cs="Courier New"/>
+          <w:color w:val="000000"/>
+          <w:sz w:val="18"/>
+          <w:szCs w:val="18"/>
+        </w:rPr>
+        <w:t>),</w:t>
+      </w:r>
+      <w:r>
+        <w:rPr>
+          <w:rFonts w:ascii="Courier New" w:eastAsia="Times New Roman" w:hAnsi="Courier New" w:cs="Courier New"/>
+          <w:color w:val="000000"/>
+          <w:sz w:val="18"/>
+          <w:szCs w:val="18"/>
+        </w:rPr>
+        <w:br/>
+        <w:t xml:space="preserve">    )</w:t>
+      </w:r>
+      <w:r>
+        <w:rPr>
+          <w:rFonts w:ascii="Courier New" w:eastAsia="Times New Roman" w:hAnsi="Courier New" w:cs="Courier New"/>
+          <w:color w:val="000000"/>
+          <w:sz w:val="18"/>
+          <w:szCs w:val="18"/>
+        </w:rPr>
+        <w:br/>
+        <w:t xml:space="preserve">    NONEED=</w:t>
+      </w:r>
+      <w:r>
+        <w:rPr>
+          <w:rFonts w:ascii="Courier New" w:eastAsia="Times New Roman" w:hAnsi="Courier New" w:cs="Courier New"/>
+          <w:b/>
+          <w:bCs/>
+          <w:color w:val="008080"/>
+          <w:sz w:val="18"/>
+          <w:szCs w:val="18"/>
+        </w:rPr>
+        <w:t>'N'</w:t>
+      </w:r>
+      <w:r>
+        <w:rPr>
+          <w:rFonts w:ascii="Courier New" w:eastAsia="Times New Roman" w:hAnsi="Courier New" w:cs="Courier New"/>
+          <w:b/>
+          <w:bCs/>
+          <w:color w:val="008080"/>
+          <w:sz w:val="18"/>
+          <w:szCs w:val="18"/>
+        </w:rPr>
+        <w:br/>
+        <w:t xml:space="preserve">    </w:t>
+      </w:r>
+      <w:r>
+        <w:rPr>
+          <w:rFonts w:ascii="Courier New" w:eastAsia="Times New Roman" w:hAnsi="Courier New" w:cs="Courier New"/>
+          <w:color w:val="000000"/>
+          <w:sz w:val="18"/>
+          <w:szCs w:val="18"/>
+        </w:rPr>
+        <w:t>NEED=</w:t>
+      </w:r>
+      <w:r>
+        <w:rPr>
+          <w:rFonts w:ascii="Courier New" w:eastAsia="Times New Roman" w:hAnsi="Courier New" w:cs="Courier New"/>
+          <w:b/>
+          <w:bCs/>
+          <w:color w:val="008080"/>
+          <w:sz w:val="18"/>
+          <w:szCs w:val="18"/>
+        </w:rPr>
+        <w:t>'Y'</w:t>
+      </w:r>
+      <w:r>
+        <w:rPr>
+          <w:rFonts w:ascii="Courier New" w:eastAsia="Times New Roman" w:hAnsi="Courier New" w:cs="Courier New"/>
+          <w:b/>
+          <w:bCs/>
+          <w:color w:val="008080"/>
+          <w:sz w:val="18"/>
+          <w:szCs w:val="18"/>
+        </w:rPr>
+        <w:br/>
+        <w:t xml:space="preserve">    </w:t>
+      </w:r>
+      <w:r>
+        <w:rPr>
+          <w:rFonts w:ascii="Courier New" w:eastAsia="Times New Roman" w:hAnsi="Courier New" w:cs="Courier New"/>
+          <w:color w:val="000000"/>
+          <w:sz w:val="18"/>
+          <w:szCs w:val="18"/>
+        </w:rPr>
+        <w:t>SENT=</w:t>
+      </w:r>
+      <w:r>
+        <w:rPr>
+          <w:rFonts w:ascii="Courier New" w:eastAsia="Times New Roman" w:hAnsi="Courier New" w:cs="Courier New"/>
+          <w:b/>
+          <w:bCs/>
+          <w:color w:val="008080"/>
+          <w:sz w:val="18"/>
+          <w:szCs w:val="18"/>
+        </w:rPr>
+        <w:t>'S'</w:t>
+      </w:r>
+      <w:r>
+        <w:rPr>
+          <w:rFonts w:ascii="Courier New" w:eastAsia="Times New Roman" w:hAnsi="Courier New" w:cs="Courier New"/>
+          <w:b/>
+          <w:bCs/>
+          <w:color w:val="008080"/>
+          <w:sz w:val="18"/>
+          <w:szCs w:val="18"/>
+        </w:rPr>
+        <w:br/>
+        <w:t xml:space="preserve">    </w:t>
+      </w:r>
+      <w:r>
+        <w:rPr>
+          <w:rFonts w:ascii="Courier New" w:eastAsia="Times New Roman" w:hAnsi="Courier New" w:cs="Courier New"/>
+          <w:color w:val="000000"/>
+          <w:sz w:val="18"/>
+          <w:szCs w:val="18"/>
+        </w:rPr>
+        <w:t>RECEIVED=</w:t>
+      </w:r>
+      <w:r>
+        <w:rPr>
+          <w:rFonts w:ascii="Courier New" w:eastAsia="Times New Roman" w:hAnsi="Courier New" w:cs="Courier New"/>
+          <w:b/>
+          <w:bCs/>
+          <w:color w:val="008080"/>
+          <w:sz w:val="18"/>
+          <w:szCs w:val="18"/>
+        </w:rPr>
+        <w:t>'R'</w:t>
+      </w:r>
+      <w:r>
+        <w:rPr>
+          <w:rFonts w:ascii="Courier New" w:eastAsia="Times New Roman" w:hAnsi="Courier New" w:cs="Courier New"/>
+          <w:b/>
+          <w:bCs/>
+          <w:color w:val="008080"/>
+          <w:sz w:val="18"/>
+          <w:szCs w:val="18"/>
+        </w:rPr>
+        <w:br/>
+        <w:t xml:space="preserve">    </w:t>
+      </w:r>
+      <w:r>
+        <w:rPr>
+          <w:rFonts w:ascii="Courier New" w:eastAsia="Times New Roman" w:hAnsi="Courier New" w:cs="Courier New"/>
+          <w:color w:val="000000"/>
+          <w:sz w:val="18"/>
+          <w:szCs w:val="18"/>
+        </w:rPr>
+        <w:t>APPROVED=</w:t>
+      </w:r>
+      <w:r>
+        <w:rPr>
+          <w:rFonts w:ascii="Courier New" w:eastAsia="Times New Roman" w:hAnsi="Courier New" w:cs="Courier New"/>
+          <w:b/>
+          <w:bCs/>
+          <w:color w:val="008080"/>
+          <w:sz w:val="18"/>
+          <w:szCs w:val="18"/>
+        </w:rPr>
+        <w:t>'A'</w:t>
+      </w:r>
+      <w:r>
+        <w:rPr>
+          <w:rFonts w:ascii="Courier New" w:eastAsia="Times New Roman" w:hAnsi="Courier New" w:cs="Courier New"/>
+          <w:b/>
+          <w:bCs/>
+          <w:color w:val="008080"/>
+          <w:sz w:val="18"/>
+          <w:szCs w:val="18"/>
+        </w:rPr>
+        <w:br/>
+        <w:t xml:space="preserve">    </w:t>
+      </w:r>
+      <w:r>
+        <w:rPr>
+          <w:rFonts w:ascii="Courier New" w:eastAsia="Times New Roman" w:hAnsi="Courier New" w:cs="Courier New"/>
+          <w:color w:val="000000"/>
+          <w:sz w:val="18"/>
+          <w:szCs w:val="18"/>
+        </w:rPr>
+        <w:t>REJECTED=</w:t>
+      </w:r>
+      <w:r>
+        <w:rPr>
+          <w:rFonts w:ascii="Courier New" w:eastAsia="Times New Roman" w:hAnsi="Courier New" w:cs="Courier New"/>
+          <w:b/>
+          <w:bCs/>
+          <w:color w:val="008080"/>
+          <w:sz w:val="18"/>
+          <w:szCs w:val="18"/>
+        </w:rPr>
+        <w:t>'R'</w:t>
+      </w:r>
+      <w:r>
+        <w:rPr>
+          <w:rFonts w:ascii="Courier New" w:eastAsia="Times New Roman" w:hAnsi="Courier New" w:cs="Courier New"/>
+          <w:b/>
+          <w:bCs/>
+          <w:color w:val="008080"/>
+          <w:sz w:val="18"/>
+          <w:szCs w:val="18"/>
+        </w:rPr>
+        <w:br/>
+        <w:t xml:space="preserve">    </w:t>
+      </w:r>
+      <w:r>
+        <w:rPr>
+          <w:rFonts w:ascii="Courier New" w:eastAsia="Times New Roman" w:hAnsi="Courier New" w:cs="Courier New"/>
+          <w:color w:val="000000"/>
+          <w:sz w:val="18"/>
+          <w:szCs w:val="18"/>
+        </w:rPr>
+        <w:t>STATUS=(</w:t>
+      </w:r>
+      <w:r>
+        <w:rPr>
+          <w:rFonts w:ascii="Courier New" w:eastAsia="Times New Roman" w:hAnsi="Courier New" w:cs="Courier New"/>
+          <w:color w:val="000000"/>
+          <w:sz w:val="18"/>
+          <w:szCs w:val="18"/>
+        </w:rPr>
+        <w:br/>
+        <w:t xml:space="preserve">        (</w:t>
+      </w:r>
+      <w:proofErr w:type="spellStart"/>
+      <w:r>
+        <w:rPr>
+          <w:rFonts w:ascii="Courier New" w:eastAsia="Times New Roman" w:hAnsi="Courier New" w:cs="Courier New"/>
+          <w:color w:val="000000"/>
+          <w:sz w:val="18"/>
+          <w:szCs w:val="18"/>
+        </w:rPr>
+        <w:t>NONEED,</w:t>
+      </w:r>
+      <w:r>
+        <w:rPr>
+          <w:rFonts w:ascii="Courier New" w:eastAsia="Times New Roman" w:hAnsi="Courier New" w:cs="Courier New"/>
+          <w:b/>
+          <w:bCs/>
+          <w:color w:val="008080"/>
+          <w:sz w:val="18"/>
+          <w:szCs w:val="18"/>
+        </w:rPr>
+        <w:t>'No</w:t>
+      </w:r>
+      <w:proofErr w:type="spellEnd"/>
+      <w:r>
+        <w:rPr>
+          <w:rFonts w:ascii="Courier New" w:eastAsia="Times New Roman" w:hAnsi="Courier New" w:cs="Courier New"/>
+          <w:b/>
+          <w:bCs/>
+          <w:color w:val="008080"/>
+          <w:sz w:val="18"/>
+          <w:szCs w:val="18"/>
+        </w:rPr>
+        <w:t xml:space="preserve"> Need'</w:t>
+      </w:r>
+      <w:r>
+        <w:rPr>
+          <w:rFonts w:ascii="Courier New" w:eastAsia="Times New Roman" w:hAnsi="Courier New" w:cs="Courier New"/>
+          <w:color w:val="000000"/>
+          <w:sz w:val="18"/>
+          <w:szCs w:val="18"/>
+        </w:rPr>
+        <w:t>),</w:t>
+      </w:r>
+      <w:r>
+        <w:rPr>
+          <w:rFonts w:ascii="Courier New" w:eastAsia="Times New Roman" w:hAnsi="Courier New" w:cs="Courier New"/>
+          <w:color w:val="000000"/>
+          <w:sz w:val="18"/>
+          <w:szCs w:val="18"/>
+        </w:rPr>
+        <w:br/>
+        <w:t xml:space="preserve">        (NEED, </w:t>
+      </w:r>
+      <w:r>
+        <w:rPr>
+          <w:rFonts w:ascii="Courier New" w:eastAsia="Times New Roman" w:hAnsi="Courier New" w:cs="Courier New"/>
+          <w:b/>
+          <w:bCs/>
+          <w:color w:val="008080"/>
+          <w:sz w:val="18"/>
+          <w:szCs w:val="18"/>
+        </w:rPr>
+        <w:t>'Need'</w:t>
+      </w:r>
+      <w:r>
+        <w:rPr>
+          <w:rFonts w:ascii="Courier New" w:eastAsia="Times New Roman" w:hAnsi="Courier New" w:cs="Courier New"/>
+          <w:color w:val="000000"/>
+          <w:sz w:val="18"/>
+          <w:szCs w:val="18"/>
+        </w:rPr>
+        <w:t>),</w:t>
+      </w:r>
+      <w:r>
+        <w:rPr>
+          <w:rFonts w:ascii="Courier New" w:eastAsia="Times New Roman" w:hAnsi="Courier New" w:cs="Courier New"/>
+          <w:color w:val="000000"/>
+          <w:sz w:val="18"/>
+          <w:szCs w:val="18"/>
+        </w:rPr>
+        <w:br/>
+        <w:t xml:space="preserve">        (SENT, </w:t>
+      </w:r>
+      <w:r>
+        <w:rPr>
+          <w:rFonts w:ascii="Courier New" w:eastAsia="Times New Roman" w:hAnsi="Courier New" w:cs="Courier New"/>
+          <w:b/>
+          <w:bCs/>
+          <w:color w:val="008080"/>
+          <w:sz w:val="18"/>
+          <w:szCs w:val="18"/>
+        </w:rPr>
+        <w:t>'Sent'</w:t>
+      </w:r>
+      <w:r>
+        <w:rPr>
+          <w:rFonts w:ascii="Courier New" w:eastAsia="Times New Roman" w:hAnsi="Courier New" w:cs="Courier New"/>
+          <w:color w:val="000000"/>
+          <w:sz w:val="18"/>
+          <w:szCs w:val="18"/>
+        </w:rPr>
+        <w:t>),</w:t>
+      </w:r>
+      <w:r>
+        <w:rPr>
+          <w:rFonts w:ascii="Courier New" w:eastAsia="Times New Roman" w:hAnsi="Courier New" w:cs="Courier New"/>
+          <w:color w:val="000000"/>
+          <w:sz w:val="18"/>
+          <w:szCs w:val="18"/>
+        </w:rPr>
+        <w:br/>
+        <w:t xml:space="preserve">        (RECEIVED, </w:t>
+      </w:r>
+      <w:r>
+        <w:rPr>
+          <w:rFonts w:ascii="Courier New" w:eastAsia="Times New Roman" w:hAnsi="Courier New" w:cs="Courier New"/>
+          <w:b/>
+          <w:bCs/>
+          <w:color w:val="008080"/>
+          <w:sz w:val="18"/>
+          <w:szCs w:val="18"/>
+        </w:rPr>
+        <w:t>'Received'</w:t>
+      </w:r>
+      <w:r>
+        <w:rPr>
+          <w:rFonts w:ascii="Courier New" w:eastAsia="Times New Roman" w:hAnsi="Courier New" w:cs="Courier New"/>
+          <w:color w:val="000000"/>
+          <w:sz w:val="18"/>
+          <w:szCs w:val="18"/>
+        </w:rPr>
+        <w:t>),</w:t>
+      </w:r>
+      <w:r>
+        <w:rPr>
+          <w:rFonts w:ascii="Courier New" w:eastAsia="Times New Roman" w:hAnsi="Courier New" w:cs="Courier New"/>
+          <w:color w:val="000000"/>
+          <w:sz w:val="18"/>
+          <w:szCs w:val="18"/>
+        </w:rPr>
+        <w:br/>
+        <w:t xml:space="preserve">        (APPROVED, </w:t>
+      </w:r>
+      <w:r>
+        <w:rPr>
+          <w:rFonts w:ascii="Courier New" w:eastAsia="Times New Roman" w:hAnsi="Courier New" w:cs="Courier New"/>
+          <w:b/>
+          <w:bCs/>
+          <w:color w:val="008080"/>
+          <w:sz w:val="18"/>
+          <w:szCs w:val="18"/>
+        </w:rPr>
+        <w:t>'Approved'</w:t>
+      </w:r>
+      <w:r>
+        <w:rPr>
+          <w:rFonts w:ascii="Courier New" w:eastAsia="Times New Roman" w:hAnsi="Courier New" w:cs="Courier New"/>
+          <w:color w:val="000000"/>
+          <w:sz w:val="18"/>
+          <w:szCs w:val="18"/>
+        </w:rPr>
+        <w:t>),</w:t>
+      </w:r>
+      <w:r>
+        <w:rPr>
+          <w:rFonts w:ascii="Courier New" w:eastAsia="Times New Roman" w:hAnsi="Courier New" w:cs="Courier New"/>
+          <w:color w:val="000000"/>
+          <w:sz w:val="18"/>
+          <w:szCs w:val="18"/>
+        </w:rPr>
+        <w:br/>
+        <w:t xml:space="preserve">        (REJECTED, </w:t>
+      </w:r>
+      <w:r>
+        <w:rPr>
+          <w:rFonts w:ascii="Courier New" w:eastAsia="Times New Roman" w:hAnsi="Courier New" w:cs="Courier New"/>
+          <w:b/>
+          <w:bCs/>
+          <w:color w:val="008080"/>
+          <w:sz w:val="18"/>
+          <w:szCs w:val="18"/>
+        </w:rPr>
+        <w:t>'Rejected'</w:t>
+      </w:r>
+      <w:r>
+        <w:rPr>
+          <w:rFonts w:ascii="Courier New" w:eastAsia="Times New Roman" w:hAnsi="Courier New" w:cs="Courier New"/>
+          <w:color w:val="000000"/>
+          <w:sz w:val="18"/>
+          <w:szCs w:val="18"/>
+        </w:rPr>
+        <w:t>),</w:t>
+      </w:r>
+      <w:r>
+        <w:rPr>
+          <w:rFonts w:ascii="Courier New" w:eastAsia="Times New Roman" w:hAnsi="Courier New" w:cs="Courier New"/>
+          <w:color w:val="000000"/>
+          <w:sz w:val="18"/>
+          <w:szCs w:val="18"/>
+        </w:rPr>
+        <w:br/>
+        <w:t xml:space="preserve">    )</w:t>
+      </w:r>
+      <w:r>
+        <w:rPr>
+          <w:rFonts w:ascii="Courier New" w:eastAsia="Times New Roman" w:hAnsi="Courier New" w:cs="Courier New"/>
+          <w:color w:val="000000"/>
+          <w:sz w:val="18"/>
+          <w:szCs w:val="18"/>
+        </w:rPr>
+        <w:br/>
+        <w:t xml:space="preserve">    type=</w:t>
+      </w:r>
+      <w:proofErr w:type="spellStart"/>
+      <w:r>
+        <w:rPr>
+          <w:rFonts w:ascii="Courier New" w:eastAsia="Times New Roman" w:hAnsi="Courier New" w:cs="Courier New"/>
+          <w:color w:val="000000"/>
+          <w:sz w:val="18"/>
+          <w:szCs w:val="18"/>
+        </w:rPr>
+        <w:t>models.CharField</w:t>
+      </w:r>
+      <w:proofErr w:type="spellEnd"/>
+      <w:r>
+        <w:rPr>
+          <w:rFonts w:ascii="Courier New" w:eastAsia="Times New Roman" w:hAnsi="Courier New" w:cs="Courier New"/>
+          <w:color w:val="000000"/>
+          <w:sz w:val="18"/>
+          <w:szCs w:val="18"/>
+        </w:rPr>
+        <w:t>(</w:t>
+      </w:r>
+      <w:proofErr w:type="spellStart"/>
+      <w:r>
+        <w:rPr>
+          <w:rFonts w:ascii="Courier New" w:eastAsia="Times New Roman" w:hAnsi="Courier New" w:cs="Courier New"/>
+          <w:color w:val="660099"/>
+          <w:sz w:val="18"/>
+          <w:szCs w:val="18"/>
+        </w:rPr>
+        <w:t>max_length</w:t>
+      </w:r>
+      <w:proofErr w:type="spellEnd"/>
+      <w:r>
+        <w:rPr>
+          <w:rFonts w:ascii="Courier New" w:eastAsia="Times New Roman" w:hAnsi="Courier New" w:cs="Courier New"/>
+          <w:color w:val="000000"/>
+          <w:sz w:val="18"/>
+          <w:szCs w:val="18"/>
+        </w:rPr>
+        <w:t>=</w:t>
+      </w:r>
+      <w:r>
+        <w:rPr>
+          <w:rFonts w:ascii="Courier New" w:eastAsia="Times New Roman" w:hAnsi="Courier New" w:cs="Courier New"/>
+          <w:color w:val="0000FF"/>
+          <w:sz w:val="18"/>
+          <w:szCs w:val="18"/>
+        </w:rPr>
+        <w:t>1</w:t>
+      </w:r>
+      <w:r>
+        <w:rPr>
+          <w:rFonts w:ascii="Courier New" w:eastAsia="Times New Roman" w:hAnsi="Courier New" w:cs="Courier New"/>
+          <w:color w:val="000000"/>
+          <w:sz w:val="18"/>
+          <w:szCs w:val="18"/>
+        </w:rPr>
+        <w:t>,</w:t>
+      </w:r>
+      <w:r>
+        <w:rPr>
+          <w:rFonts w:ascii="Courier New" w:eastAsia="Times New Roman" w:hAnsi="Courier New" w:cs="Courier New"/>
+          <w:color w:val="660099"/>
+          <w:sz w:val="18"/>
+          <w:szCs w:val="18"/>
+        </w:rPr>
+        <w:t>choices</w:t>
+      </w:r>
+      <w:r>
+        <w:rPr>
+          <w:rFonts w:ascii="Courier New" w:eastAsia="Times New Roman" w:hAnsi="Courier New" w:cs="Courier New"/>
+          <w:color w:val="000000"/>
+          <w:sz w:val="18"/>
+          <w:szCs w:val="18"/>
+        </w:rPr>
+        <w:t>=TYPE)</w:t>
+      </w:r>
+      <w:r>
+        <w:rPr>
+          <w:rFonts w:ascii="Courier New" w:eastAsia="Times New Roman" w:hAnsi="Courier New" w:cs="Courier New"/>
+          <w:color w:val="000000"/>
+          <w:sz w:val="18"/>
+          <w:szCs w:val="18"/>
+        </w:rPr>
+        <w:br/>
+        <w:t xml:space="preserve">    status=models.CharField(</w:t>
+      </w:r>
+      <w:r>
+        <w:rPr>
+          <w:rFonts w:ascii="Courier New" w:eastAsia="Times New Roman" w:hAnsi="Courier New" w:cs="Courier New"/>
+          <w:color w:val="660099"/>
+          <w:sz w:val="18"/>
+          <w:szCs w:val="18"/>
+        </w:rPr>
+        <w:t>max_length</w:t>
+      </w:r>
+      <w:r>
+        <w:rPr>
+          <w:rFonts w:ascii="Courier New" w:eastAsia="Times New Roman" w:hAnsi="Courier New" w:cs="Courier New"/>
+          <w:color w:val="000000"/>
+          <w:sz w:val="18"/>
+          <w:szCs w:val="18"/>
+        </w:rPr>
+        <w:t>=</w:t>
+      </w:r>
+      <w:r>
+        <w:rPr>
+          <w:rFonts w:ascii="Courier New" w:eastAsia="Times New Roman" w:hAnsi="Courier New" w:cs="Courier New"/>
+          <w:color w:val="0000FF"/>
+          <w:sz w:val="18"/>
+          <w:szCs w:val="18"/>
+        </w:rPr>
+        <w:t>1</w:t>
+      </w:r>
+      <w:r>
+        <w:rPr>
+          <w:rFonts w:ascii="Courier New" w:eastAsia="Times New Roman" w:hAnsi="Courier New" w:cs="Courier New"/>
+          <w:color w:val="000000"/>
+          <w:sz w:val="18"/>
+          <w:szCs w:val="18"/>
+        </w:rPr>
+        <w:t>,</w:t>
+      </w:r>
+      <w:r>
+        <w:rPr>
+          <w:rFonts w:ascii="Courier New" w:eastAsia="Times New Roman" w:hAnsi="Courier New" w:cs="Courier New"/>
+          <w:color w:val="660099"/>
+          <w:sz w:val="18"/>
+          <w:szCs w:val="18"/>
+        </w:rPr>
+        <w:t>choices</w:t>
+      </w:r>
+      <w:r>
+        <w:rPr>
+          <w:rFonts w:ascii="Courier New" w:eastAsia="Times New Roman" w:hAnsi="Courier New" w:cs="Courier New"/>
+          <w:color w:val="000000"/>
+          <w:sz w:val="18"/>
+          <w:szCs w:val="18"/>
+        </w:rPr>
+        <w:t>=STATUS,</w:t>
+      </w:r>
+      <w:r>
+        <w:rPr>
+          <w:rFonts w:ascii="Courier New" w:eastAsia="Times New Roman" w:hAnsi="Courier New" w:cs="Courier New"/>
+          <w:color w:val="660099"/>
+          <w:sz w:val="18"/>
+          <w:szCs w:val="18"/>
+        </w:rPr>
+        <w:t>default</w:t>
+      </w:r>
+      <w:r>
+        <w:rPr>
+          <w:rFonts w:ascii="Courier New" w:eastAsia="Times New Roman" w:hAnsi="Courier New" w:cs="Courier New"/>
+          <w:color w:val="000000"/>
+          <w:sz w:val="18"/>
+          <w:szCs w:val="18"/>
+        </w:rPr>
+        <w:t>=NONEED)</w:t>
+      </w:r>
+      <w:r>
+        <w:rPr>
+          <w:rFonts w:ascii="Courier New" w:eastAsia="Times New Roman" w:hAnsi="Courier New" w:cs="Courier New"/>
+          <w:color w:val="000000"/>
+          <w:sz w:val="18"/>
+          <w:szCs w:val="18"/>
+        </w:rPr>
+        <w:br/>
+        <w:t xml:space="preserve">    </w:t>
+      </w:r>
+      <w:proofErr w:type="spellStart"/>
+      <w:r>
+        <w:rPr>
+          <w:rFonts w:ascii="Courier New" w:eastAsia="Times New Roman" w:hAnsi="Courier New" w:cs="Courier New"/>
+          <w:color w:val="000000"/>
+          <w:sz w:val="18"/>
+          <w:szCs w:val="18"/>
+        </w:rPr>
+        <w:t>check_date</w:t>
+      </w:r>
+      <w:proofErr w:type="spellEnd"/>
+      <w:r>
+        <w:rPr>
+          <w:rFonts w:ascii="Courier New" w:eastAsia="Times New Roman" w:hAnsi="Courier New" w:cs="Courier New"/>
+          <w:color w:val="000000"/>
+          <w:sz w:val="18"/>
+          <w:szCs w:val="18"/>
+        </w:rPr>
+        <w:t>=</w:t>
+      </w:r>
+      <w:proofErr w:type="spellStart"/>
+      <w:r>
+        <w:rPr>
+          <w:rFonts w:ascii="Courier New" w:eastAsia="Times New Roman" w:hAnsi="Courier New" w:cs="Courier New"/>
+          <w:color w:val="000000"/>
+          <w:sz w:val="18"/>
+          <w:szCs w:val="18"/>
+        </w:rPr>
+        <w:t>models.DateTimeField</w:t>
+      </w:r>
+      <w:proofErr w:type="spellEnd"/>
+      <w:r>
+        <w:rPr>
+          <w:rFonts w:ascii="Courier New" w:eastAsia="Times New Roman" w:hAnsi="Courier New" w:cs="Courier New"/>
+          <w:color w:val="000000"/>
+          <w:sz w:val="18"/>
+          <w:szCs w:val="18"/>
+        </w:rPr>
+        <w:t>(</w:t>
+      </w:r>
+      <w:proofErr w:type="spellStart"/>
+      <w:r>
+        <w:rPr>
+          <w:rFonts w:ascii="Courier New" w:eastAsia="Times New Roman" w:hAnsi="Courier New" w:cs="Courier New"/>
+          <w:color w:val="660099"/>
+          <w:sz w:val="18"/>
+          <w:szCs w:val="18"/>
+        </w:rPr>
+        <w:t>auto_now_add</w:t>
+      </w:r>
+      <w:proofErr w:type="spellEnd"/>
+      <w:r>
+        <w:rPr>
+          <w:rFonts w:ascii="Courier New" w:eastAsia="Times New Roman" w:hAnsi="Courier New" w:cs="Courier New"/>
+          <w:color w:val="000000"/>
+          <w:sz w:val="18"/>
+          <w:szCs w:val="18"/>
+        </w:rPr>
+        <w:t>=</w:t>
+      </w:r>
+      <w:r>
+        <w:rPr>
+          <w:rFonts w:ascii="Courier New" w:eastAsia="Times New Roman" w:hAnsi="Courier New" w:cs="Courier New"/>
+          <w:b/>
+          <w:bCs/>
+          <w:color w:val="000080"/>
+          <w:sz w:val="18"/>
+          <w:szCs w:val="18"/>
+        </w:rPr>
+        <w:t>True</w:t>
+      </w:r>
+      <w:r>
+        <w:rPr>
+          <w:rFonts w:ascii="Courier New" w:eastAsia="Times New Roman" w:hAnsi="Courier New" w:cs="Courier New"/>
+          <w:color w:val="000000"/>
+          <w:sz w:val="18"/>
+          <w:szCs w:val="18"/>
+        </w:rPr>
+        <w:t>)</w:t>
+      </w:r>
+      <w:r>
+        <w:rPr>
+          <w:rFonts w:ascii="Courier New" w:eastAsia="Times New Roman" w:hAnsi="Courier New" w:cs="Courier New"/>
+          <w:color w:val="000000"/>
+          <w:sz w:val="18"/>
+          <w:szCs w:val="18"/>
+        </w:rPr>
+        <w:br/>
+        <w:t xml:space="preserve">    comment=</w:t>
+      </w:r>
+      <w:proofErr w:type="spellStart"/>
+      <w:r>
+        <w:rPr>
+          <w:rFonts w:ascii="Courier New" w:eastAsia="Times New Roman" w:hAnsi="Courier New" w:cs="Courier New"/>
+          <w:color w:val="000000"/>
+          <w:sz w:val="18"/>
+          <w:szCs w:val="18"/>
+        </w:rPr>
+        <w:t>models.TextField</w:t>
+      </w:r>
+      <w:proofErr w:type="spellEnd"/>
+      <w:r>
+        <w:rPr>
+          <w:rFonts w:ascii="Courier New" w:eastAsia="Times New Roman" w:hAnsi="Courier New" w:cs="Courier New"/>
+          <w:color w:val="000000"/>
+          <w:sz w:val="18"/>
+          <w:szCs w:val="18"/>
+        </w:rPr>
+        <w:t>(</w:t>
+      </w:r>
+      <w:proofErr w:type="spellStart"/>
+      <w:r>
+        <w:rPr>
+          <w:rFonts w:ascii="Courier New" w:eastAsia="Times New Roman" w:hAnsi="Courier New" w:cs="Courier New"/>
+          <w:color w:val="660099"/>
+          <w:sz w:val="18"/>
+          <w:szCs w:val="18"/>
+        </w:rPr>
+        <w:t>max_length</w:t>
+      </w:r>
+      <w:proofErr w:type="spellEnd"/>
+      <w:r>
+        <w:rPr>
+          <w:rFonts w:ascii="Courier New" w:eastAsia="Times New Roman" w:hAnsi="Courier New" w:cs="Courier New"/>
+          <w:color w:val="000000"/>
+          <w:sz w:val="18"/>
+          <w:szCs w:val="18"/>
+        </w:rPr>
+        <w:t>=</w:t>
+      </w:r>
+      <w:r>
+        <w:rPr>
+          <w:rFonts w:ascii="Courier New" w:eastAsia="Times New Roman" w:hAnsi="Courier New" w:cs="Courier New"/>
+          <w:color w:val="0000FF"/>
+          <w:sz w:val="18"/>
+          <w:szCs w:val="18"/>
+        </w:rPr>
+        <w:t>500</w:t>
+      </w:r>
+      <w:r>
+        <w:rPr>
+          <w:rFonts w:ascii="Courier New" w:eastAsia="Times New Roman" w:hAnsi="Courier New" w:cs="Courier New"/>
+          <w:color w:val="000000"/>
+          <w:sz w:val="18"/>
+          <w:szCs w:val="18"/>
+        </w:rPr>
+        <w:t>,</w:t>
+      </w:r>
+      <w:r>
+        <w:rPr>
+          <w:rFonts w:ascii="Courier New" w:eastAsia="Times New Roman" w:hAnsi="Courier New" w:cs="Courier New"/>
+          <w:color w:val="660099"/>
+          <w:sz w:val="18"/>
+          <w:szCs w:val="18"/>
+        </w:rPr>
+        <w:t>null</w:t>
+      </w:r>
+      <w:r>
+        <w:rPr>
+          <w:rFonts w:ascii="Courier New" w:eastAsia="Times New Roman" w:hAnsi="Courier New" w:cs="Courier New"/>
+          <w:color w:val="000000"/>
+          <w:sz w:val="18"/>
+          <w:szCs w:val="18"/>
+        </w:rPr>
+        <w:t>=</w:t>
+      </w:r>
+      <w:proofErr w:type="spellStart"/>
+      <w:r>
+        <w:rPr>
+          <w:rFonts w:ascii="Courier New" w:eastAsia="Times New Roman" w:hAnsi="Courier New" w:cs="Courier New"/>
+          <w:b/>
+          <w:bCs/>
+          <w:color w:val="000080"/>
+          <w:sz w:val="18"/>
+          <w:szCs w:val="18"/>
+        </w:rPr>
+        <w:t>True</w:t>
+      </w:r>
+      <w:r>
+        <w:rPr>
+          <w:rFonts w:ascii="Courier New" w:eastAsia="Times New Roman" w:hAnsi="Courier New" w:cs="Courier New"/>
+          <w:color w:val="000000"/>
+          <w:sz w:val="18"/>
+          <w:szCs w:val="18"/>
+        </w:rPr>
+        <w:t>,</w:t>
+      </w:r>
+      <w:r>
+        <w:rPr>
+          <w:rFonts w:ascii="Courier New" w:eastAsia="Times New Roman" w:hAnsi="Courier New" w:cs="Courier New"/>
+          <w:color w:val="660099"/>
+          <w:sz w:val="18"/>
+          <w:szCs w:val="18"/>
+        </w:rPr>
+        <w:t>blank</w:t>
+      </w:r>
+      <w:proofErr w:type="spellEnd"/>
+      <w:r>
+        <w:rPr>
+          <w:rFonts w:ascii="Courier New" w:eastAsia="Times New Roman" w:hAnsi="Courier New" w:cs="Courier New"/>
+          <w:color w:val="000000"/>
+          <w:sz w:val="18"/>
+          <w:szCs w:val="18"/>
+        </w:rPr>
+        <w:t>=</w:t>
+      </w:r>
+      <w:r>
+        <w:rPr>
+          <w:rFonts w:ascii="Courier New" w:eastAsia="Times New Roman" w:hAnsi="Courier New" w:cs="Courier New"/>
+          <w:b/>
+          <w:bCs/>
+          <w:color w:val="000080"/>
+          <w:sz w:val="18"/>
+          <w:szCs w:val="18"/>
+        </w:rPr>
+        <w:t>True</w:t>
+      </w:r>
+      <w:r>
+        <w:rPr>
+          <w:rFonts w:ascii="Courier New" w:eastAsia="Times New Roman" w:hAnsi="Courier New" w:cs="Courier New"/>
+          <w:color w:val="000000"/>
+          <w:sz w:val="18"/>
+          <w:szCs w:val="18"/>
+        </w:rPr>
+        <w:t>)</w:t>
+      </w:r>
+      <w:r>
+        <w:rPr>
+          <w:rFonts w:ascii="Courier New" w:eastAsia="Times New Roman" w:hAnsi="Courier New" w:cs="Courier New"/>
+          <w:color w:val="000000"/>
+          <w:sz w:val="18"/>
+          <w:szCs w:val="18"/>
+        </w:rPr>
+        <w:br/>
+        <w:t xml:space="preserve">    ref=</w:t>
+      </w:r>
+      <w:proofErr w:type="spellStart"/>
+      <w:r>
+        <w:rPr>
+          <w:rFonts w:ascii="Courier New" w:eastAsia="Times New Roman" w:hAnsi="Courier New" w:cs="Courier New"/>
+          <w:color w:val="000000"/>
+          <w:sz w:val="18"/>
+          <w:szCs w:val="18"/>
+        </w:rPr>
+        <w:t>models.TextField</w:t>
+      </w:r>
+      <w:proofErr w:type="spellEnd"/>
+      <w:r>
+        <w:rPr>
+          <w:rFonts w:ascii="Courier New" w:eastAsia="Times New Roman" w:hAnsi="Courier New" w:cs="Courier New"/>
+          <w:color w:val="000000"/>
+          <w:sz w:val="18"/>
+          <w:szCs w:val="18"/>
+        </w:rPr>
+        <w:t>(</w:t>
+      </w:r>
+      <w:proofErr w:type="spellStart"/>
+      <w:r>
+        <w:rPr>
+          <w:rFonts w:ascii="Courier New" w:eastAsia="Times New Roman" w:hAnsi="Courier New" w:cs="Courier New"/>
+          <w:color w:val="660099"/>
+          <w:sz w:val="18"/>
+          <w:szCs w:val="18"/>
+        </w:rPr>
+        <w:t>max_length</w:t>
+      </w:r>
+      <w:proofErr w:type="spellEnd"/>
+      <w:r>
+        <w:rPr>
+          <w:rFonts w:ascii="Courier New" w:eastAsia="Times New Roman" w:hAnsi="Courier New" w:cs="Courier New"/>
+          <w:color w:val="000000"/>
+          <w:sz w:val="18"/>
+          <w:szCs w:val="18"/>
+        </w:rPr>
+        <w:t>=</w:t>
+      </w:r>
+      <w:r>
+        <w:rPr>
+          <w:rFonts w:ascii="Courier New" w:eastAsia="Times New Roman" w:hAnsi="Courier New" w:cs="Courier New"/>
+          <w:color w:val="0000FF"/>
+          <w:sz w:val="18"/>
+          <w:szCs w:val="18"/>
+        </w:rPr>
+        <w:t>100</w:t>
+      </w:r>
+      <w:r>
+        <w:rPr>
+          <w:rFonts w:ascii="Courier New" w:eastAsia="Times New Roman" w:hAnsi="Courier New" w:cs="Courier New"/>
+          <w:color w:val="000000"/>
+          <w:sz w:val="18"/>
+          <w:szCs w:val="18"/>
+        </w:rPr>
+        <w:t>)</w:t>
+      </w:r>
+      <w:r>
+        <w:rPr>
+          <w:rFonts w:ascii="Courier New" w:eastAsia="Times New Roman" w:hAnsi="Courier New" w:cs="Courier New"/>
+          <w:color w:val="000000"/>
+          <w:sz w:val="18"/>
+          <w:szCs w:val="18"/>
+        </w:rPr>
+        <w:br/>
+        <w:t xml:space="preserve">    order=</w:t>
+      </w:r>
+      <w:proofErr w:type="spellStart"/>
+      <w:r>
+        <w:rPr>
+          <w:rFonts w:ascii="Courier New" w:eastAsia="Times New Roman" w:hAnsi="Courier New" w:cs="Courier New"/>
+          <w:color w:val="000000"/>
+          <w:sz w:val="18"/>
+          <w:szCs w:val="18"/>
+        </w:rPr>
+        <w:t>models.ForeignKey</w:t>
+      </w:r>
+      <w:proofErr w:type="spellEnd"/>
+      <w:r>
+        <w:rPr>
+          <w:rFonts w:ascii="Courier New" w:eastAsia="Times New Roman" w:hAnsi="Courier New" w:cs="Courier New"/>
+          <w:color w:val="000000"/>
+          <w:sz w:val="18"/>
+          <w:szCs w:val="18"/>
+        </w:rPr>
+        <w:t>(</w:t>
+      </w:r>
+      <w:proofErr w:type="spellStart"/>
+      <w:r>
+        <w:rPr>
+          <w:rFonts w:ascii="Courier New" w:eastAsia="Times New Roman" w:hAnsi="Courier New" w:cs="Courier New"/>
+          <w:color w:val="000000"/>
+          <w:sz w:val="18"/>
+          <w:szCs w:val="18"/>
+        </w:rPr>
+        <w:t>Order,</w:t>
+      </w:r>
+      <w:r>
+        <w:rPr>
+          <w:rFonts w:ascii="Courier New" w:eastAsia="Times New Roman" w:hAnsi="Courier New" w:cs="Courier New"/>
+          <w:color w:val="660099"/>
+          <w:sz w:val="18"/>
+          <w:szCs w:val="18"/>
+        </w:rPr>
+        <w:t>on_delete</w:t>
+      </w:r>
+      <w:proofErr w:type="spellEnd"/>
+      <w:r>
+        <w:rPr>
+          <w:rFonts w:ascii="Courier New" w:eastAsia="Times New Roman" w:hAnsi="Courier New" w:cs="Courier New"/>
+          <w:color w:val="000000"/>
+          <w:sz w:val="18"/>
+          <w:szCs w:val="18"/>
+        </w:rPr>
+        <w:t>=</w:t>
+      </w:r>
+      <w:proofErr w:type="spellStart"/>
+      <w:r>
+        <w:rPr>
+          <w:rFonts w:ascii="Courier New" w:eastAsia="Times New Roman" w:hAnsi="Courier New" w:cs="Courier New"/>
+          <w:color w:val="000000"/>
+          <w:sz w:val="18"/>
+          <w:szCs w:val="18"/>
+        </w:rPr>
+        <w:t>models.CASCADE</w:t>
+      </w:r>
+      <w:proofErr w:type="spellEnd"/>
+      <w:r>
+        <w:rPr>
+          <w:rFonts w:ascii="Courier New" w:eastAsia="Times New Roman" w:hAnsi="Courier New" w:cs="Courier New"/>
+          <w:color w:val="000000"/>
+          <w:sz w:val="18"/>
+          <w:szCs w:val="18"/>
+        </w:rPr>
+        <w:t>,)</w:t>
+      </w:r>
+      <w:r>
+        <w:rPr>
+          <w:rFonts w:ascii="Courier New" w:eastAsia="Times New Roman" w:hAnsi="Courier New" w:cs="Courier New"/>
+          <w:color w:val="000000"/>
+          <w:sz w:val="18"/>
+          <w:szCs w:val="18"/>
+        </w:rPr>
+        <w:br/>
+        <w:t xml:space="preserve">    fabric=</w:t>
+      </w:r>
+      <w:proofErr w:type="spellStart"/>
+      <w:r>
+        <w:rPr>
+          <w:rFonts w:ascii="Courier New" w:eastAsia="Times New Roman" w:hAnsi="Courier New" w:cs="Courier New"/>
+          <w:color w:val="000000"/>
+          <w:sz w:val="18"/>
+          <w:szCs w:val="18"/>
+        </w:rPr>
+        <w:t>models.ForeignKey</w:t>
+      </w:r>
+      <w:proofErr w:type="spellEnd"/>
+      <w:r>
+        <w:rPr>
+          <w:rFonts w:ascii="Courier New" w:eastAsia="Times New Roman" w:hAnsi="Courier New" w:cs="Courier New"/>
+          <w:color w:val="000000"/>
+          <w:sz w:val="18"/>
+          <w:szCs w:val="18"/>
+        </w:rPr>
+        <w:t>(</w:t>
+      </w:r>
+      <w:proofErr w:type="spellStart"/>
+      <w:r>
+        <w:rPr>
+          <w:rFonts w:ascii="Courier New" w:eastAsia="Times New Roman" w:hAnsi="Courier New" w:cs="Courier New"/>
+          <w:color w:val="000000"/>
+          <w:sz w:val="18"/>
+          <w:szCs w:val="18"/>
+        </w:rPr>
+        <w:t>FabricTrim,</w:t>
+      </w:r>
+      <w:r>
+        <w:rPr>
+          <w:rFonts w:ascii="Courier New" w:eastAsia="Times New Roman" w:hAnsi="Courier New" w:cs="Courier New"/>
+          <w:color w:val="660099"/>
+          <w:sz w:val="18"/>
+          <w:szCs w:val="18"/>
+        </w:rPr>
+        <w:t>on_delete</w:t>
+      </w:r>
+      <w:proofErr w:type="spellEnd"/>
+      <w:r>
+        <w:rPr>
+          <w:rFonts w:ascii="Courier New" w:eastAsia="Times New Roman" w:hAnsi="Courier New" w:cs="Courier New"/>
+          <w:color w:val="000000"/>
+          <w:sz w:val="18"/>
+          <w:szCs w:val="18"/>
+        </w:rPr>
+        <w:t>=</w:t>
+      </w:r>
+      <w:proofErr w:type="spellStart"/>
+      <w:r>
+        <w:rPr>
+          <w:rFonts w:ascii="Courier New" w:eastAsia="Times New Roman" w:hAnsi="Courier New" w:cs="Courier New"/>
+          <w:color w:val="000000"/>
+          <w:sz w:val="18"/>
+          <w:szCs w:val="18"/>
+        </w:rPr>
+        <w:t>models.CASCADE</w:t>
+      </w:r>
+      <w:proofErr w:type="spellEnd"/>
+      <w:r>
+        <w:rPr>
+          <w:rFonts w:ascii="Courier New" w:eastAsia="Times New Roman" w:hAnsi="Courier New" w:cs="Courier New"/>
+          <w:color w:val="000000"/>
+          <w:sz w:val="18"/>
+          <w:szCs w:val="18"/>
+        </w:rPr>
+        <w:t>,)</w:t>
+      </w:r>
+      <w:r>
+        <w:rPr>
+          <w:rFonts w:ascii="Courier New" w:eastAsia="Times New Roman" w:hAnsi="Courier New" w:cs="Courier New"/>
+          <w:color w:val="000000"/>
+          <w:sz w:val="18"/>
+          <w:szCs w:val="18"/>
+        </w:rPr>
+        <w:br/>
+      </w:r>
+      <w:r>
+        <w:rPr>
+          <w:rFonts w:ascii="Courier New" w:eastAsia="Times New Roman" w:hAnsi="Courier New" w:cs="Courier New"/>
+          <w:color w:val="000000"/>
+          <w:sz w:val="18"/>
+          <w:szCs w:val="18"/>
+        </w:rPr>
+        <w:br/>
+      </w:r>
+    </w:p>
+    <w:p>
+      <w:pPr>
+        <w:pStyle w:val="ListParagraph"/>
+        <w:ind w:left="432"/>
+      </w:pPr>
+      <w:bookmarkStart w:id="0" w:name="_GoBack"/>
+      <w:bookmarkEnd w:id="0"/>
+    </w:p>
     <w:sectPr>
       <w:pgSz w:w="11906" w:h="16838"/>
       <w:pgMar w:top="1440" w:right="1440" w:bottom="1440" w:left="1440" w:header="708" w:footer="708" w:gutter="0"/>
@@ -9278,7 +11013,7 @@
 </file>
 
 <file path=word/numbering.xml><?xml version="1.0" encoding="utf-8"?>
-<w:numbering xmlns:wpc="http://schemas.microsoft.com/office/word/2010/wordprocessingCanvas" xmlns:cx="http://schemas.microsoft.com/office/drawing/2014/chartex" xmlns:cx1="http://schemas.microsoft.com/office/drawing/2015/9/8/chartex" xmlns:cx2="http://schemas.microsoft.com/office/drawing/2015/10/21/chartex" xmlns:cx3="http://schemas.microsoft.com/office/drawing/2016/5/9/chartex" xmlns:cx4="http://schemas.microsoft.com/office/drawing/2016/5/10/chartex" xmlns:cx5="http://schemas.microsoft.com/office/drawing/2016/5/11/chartex" xmlns:cx6="http://schemas.microsoft.com/office/drawing/2016/5/12/chartex" xmlns:cx7="http://schemas.microsoft.com/office/drawing/2016/5/13/chartex" xmlns:cx8="http://schemas.microsoft.com/office/drawing/2016/5/14/chartex" xmlns:mc="http://schemas.openxmlformats.org/markup-compatibility/2006" xmlns:aink="http://schemas.microsoft.com/office/drawing/2016/ink" xmlns:am3d="http://schemas.microsoft.com/office/drawing/2017/model3d" xmlns:o="urn:schemas-microsoft-com:office:office" xmlns:r="http://schemas.openxmlformats.org/officeDocument/2006/relationships" xmlns:m="http://schemas.openxmlformats.org/officeDocument/2006/math" xmlns:v="urn:schemas-microsoft-com:vml" xmlns:wp14="http://schemas.microsoft.com/office/word/2010/wordprocessingDrawing" xmlns:wp="http://schemas.openxmlformats.org/drawingml/2006/wordprocessingDrawing" xmlns:w10="urn:schemas-microsoft-com:office:word" xmlns:w="http://schemas.openxmlformats.org/wordprocessingml/2006/main" xmlns:w14="http://schemas.microsoft.com/office/word/2010/wordml" xmlns:w15="http://schemas.microsoft.com/office/word/2012/wordml" xmlns:w16cid="http://schemas.microsoft.com/office/word/2016/wordml/cid" xmlns:w16se="http://schemas.microsoft.com/office/word/2015/wordml/symex" xmlns:wpg="http://schemas.microsoft.com/office/word/2010/wordprocessingGroup" xmlns:wpi="http://schemas.microsoft.com/office/word/2010/wordprocessingInk" xmlns:wne="http://schemas.microsoft.com/office/word/2006/wordml" xmlns:wps="http://schemas.microsoft.com/office/word/2010/wordprocessingShape" mc:Ignorable="w14 w15 w16se w16cid wp14">
+<w:numbering xmlns:wpc="http://schemas.microsoft.com/office/word/2010/wordprocessingCanvas" xmlns:mc="http://schemas.openxmlformats.org/markup-compatibility/2006" xmlns:o="urn:schemas-microsoft-com:office:office" xmlns:r="http://schemas.openxmlformats.org/officeDocument/2006/relationships" xmlns:m="http://schemas.openxmlformats.org/officeDocument/2006/math" xmlns:v="urn:schemas-microsoft-com:vml" xmlns:wp14="http://schemas.microsoft.com/office/word/2010/wordprocessingDrawing" xmlns:wp="http://schemas.openxmlformats.org/drawingml/2006/wordprocessingDrawing" xmlns:w10="urn:schemas-microsoft-com:office:word" xmlns:w="http://schemas.openxmlformats.org/wordprocessingml/2006/main" xmlns:w14="http://schemas.microsoft.com/office/word/2010/wordml" xmlns:w15="http://schemas.microsoft.com/office/word/2012/wordml" xmlns:wpg="http://schemas.microsoft.com/office/word/2010/wordprocessingGroup" xmlns:wpi="http://schemas.microsoft.com/office/word/2010/wordprocessingInk" xmlns:wne="http://schemas.microsoft.com/office/word/2006/wordml" xmlns:wps="http://schemas.microsoft.com/office/word/2010/wordprocessingShape" mc:Ignorable="w14 w15 wp14">
   <w:abstractNum w:abstractNumId="0" w15:restartNumberingAfterBreak="0">
     <w:nsid w:val="67835AEE"/>
     <w:multiLevelType w:val="multilevel"/>
@@ -9527,7 +11262,7 @@
 </file>
 
 <file path=word/styles.xml><?xml version="1.0" encoding="utf-8"?>
-<w:styles xmlns:mc="http://schemas.openxmlformats.org/markup-compatibility/2006" xmlns:r="http://schemas.openxmlformats.org/officeDocument/2006/relationships" xmlns:w="http://schemas.openxmlformats.org/wordprocessingml/2006/main" xmlns:w14="http://schemas.microsoft.com/office/word/2010/wordml" xmlns:w15="http://schemas.microsoft.com/office/word/2012/wordml" xmlns:w16cid="http://schemas.microsoft.com/office/word/2016/wordml/cid" xmlns:w16se="http://schemas.microsoft.com/office/word/2015/wordml/symex" mc:Ignorable="w14 w15 w16se w16cid">
+<w:styles xmlns:mc="http://schemas.openxmlformats.org/markup-compatibility/2006" xmlns:r="http://schemas.openxmlformats.org/officeDocument/2006/relationships" xmlns:w="http://schemas.openxmlformats.org/wordprocessingml/2006/main" xmlns:w14="http://schemas.microsoft.com/office/word/2010/wordml" xmlns:w15="http://schemas.microsoft.com/office/word/2012/wordml" mc:Ignorable="w14 w15">
   <w:docDefaults>
     <w:rPrDefault>
       <w:rPr>
@@ -9543,7 +11278,7 @@
       </w:pPr>
     </w:pPrDefault>
   </w:docDefaults>
-  <w:latentStyles w:defLockedState="0" w:defUIPriority="99" w:defSemiHidden="0" w:defUnhideWhenUsed="0" w:defQFormat="0" w:count="375">
+  <w:latentStyles w:defLockedState="0" w:defUIPriority="99" w:defSemiHidden="0" w:defUnhideWhenUsed="0" w:defQFormat="0" w:count="371">
     <w:lsdException w:name="Normal" w:uiPriority="0" w:qFormat="1"/>
     <w:lsdException w:name="heading 1" w:uiPriority="9" w:qFormat="1"/>
     <w:lsdException w:name="heading 2" w:semiHidden="1" w:uiPriority="9" w:unhideWhenUsed="1" w:qFormat="1"/>
@@ -9649,6 +11384,7 @@
     <w:lsdException w:name="HTML Sample" w:semiHidden="1" w:unhideWhenUsed="1"/>
     <w:lsdException w:name="HTML Typewriter" w:semiHidden="1" w:unhideWhenUsed="1"/>
     <w:lsdException w:name="HTML Variable" w:semiHidden="1" w:unhideWhenUsed="1"/>
+    <w:lsdException w:name="Normal Table" w:semiHidden="1" w:unhideWhenUsed="1"/>
     <w:lsdException w:name="annotation subject" w:semiHidden="1" w:unhideWhenUsed="1"/>
     <w:lsdException w:name="No List" w:semiHidden="1" w:unhideWhenUsed="1"/>
     <w:lsdException w:name="Outline List 1" w:semiHidden="1" w:unhideWhenUsed="1"/>
@@ -9692,8 +11428,10 @@
     <w:lsdException w:name="Table Elegant" w:semiHidden="1" w:unhideWhenUsed="1"/>
     <w:lsdException w:name="Table Professional" w:semiHidden="1" w:unhideWhenUsed="1"/>
     <w:lsdException w:name="Table Subtle 1" w:semiHidden="1" w:unhideWhenUsed="1"/>
+    <w:lsdException w:name="Table Subtle 2" w:semiHidden="1" w:unhideWhenUsed="1"/>
     <w:lsdException w:name="Table Web 1" w:semiHidden="1" w:unhideWhenUsed="1"/>
     <w:lsdException w:name="Table Web 2" w:semiHidden="1" w:unhideWhenUsed="1"/>
+    <w:lsdException w:name="Table Web 3" w:semiHidden="1" w:unhideWhenUsed="1"/>
     <w:lsdException w:name="Balloon Text" w:semiHidden="1" w:unhideWhenUsed="1"/>
     <w:lsdException w:name="Table Grid" w:uiPriority="39"/>
     <w:lsdException w:name="Table Theme" w:semiHidden="1" w:unhideWhenUsed="1"/>
@@ -9912,10 +11650,6 @@
     <w:lsdException w:name="List Table 5 Dark Accent 6" w:uiPriority="50"/>
     <w:lsdException w:name="List Table 6 Colorful Accent 6" w:uiPriority="51"/>
     <w:lsdException w:name="List Table 7 Colorful Accent 6" w:uiPriority="52"/>
-    <w:lsdException w:name="Mention" w:semiHidden="1" w:unhideWhenUsed="1"/>
-    <w:lsdException w:name="Smart Hyperlink" w:semiHidden="1" w:unhideWhenUsed="1"/>
-    <w:lsdException w:name="Hashtag" w:semiHidden="1" w:unhideWhenUsed="1"/>
-    <w:lsdException w:name="Unresolved Mention" w:semiHidden="1" w:unhideWhenUsed="1"/>
   </w:latentStyles>
   <w:style w:type="paragraph" w:default="1" w:styleId="Normal">
     <w:name w:val="Normal"/>

</xml_diff>

<commit_message>
split shipment and new order
</commit_message>
<xml_diff>
--- a/TISOrder Design.docx
+++ b/TISOrder Design.docx
@@ -787,7 +787,7 @@
     <w:p>
       <w:pPr>
         <w:rPr>
-          <w:rFonts w:ascii="Microsoft YaHei" w:eastAsia="Microsoft YaHei" w:hAnsi="Microsoft YaHei" w:cs="Times New Roman" w:hint="eastAsia"/>
+          <w:rFonts w:ascii="Microsoft YaHei" w:eastAsia="Microsoft YaHei" w:hAnsi="Microsoft YaHei" w:cs="Times New Roman"/>
           <w:color w:val="333333"/>
           <w:sz w:val="21"/>
           <w:szCs w:val="21"/>
@@ -13182,7 +13182,7 @@
         <w:shd w:val="clear" w:color="auto" w:fill="FFFFFF"/>
         <w:spacing w:before="300" w:after="300" w:line="240" w:lineRule="auto"/>
         <w:rPr>
-          <w:rFonts w:ascii="Microsoft YaHei" w:eastAsia="Microsoft YaHei" w:hAnsi="Microsoft YaHei" w:cs="Times New Roman" w:hint="eastAsia"/>
+          <w:rFonts w:ascii="Microsoft YaHei" w:eastAsia="Microsoft YaHei" w:hAnsi="Microsoft YaHei" w:cs="Times New Roman"/>
           <w:color w:val="333333"/>
           <w:sz w:val="21"/>
           <w:szCs w:val="21"/>
@@ -13386,21 +13386,19 @@
         <w:shd w:val="clear" w:color="auto" w:fill="FFFFFF"/>
         <w:spacing w:before="300" w:after="300" w:line="240" w:lineRule="auto"/>
         <w:rPr>
-          <w:rFonts w:ascii="Microsoft YaHei" w:eastAsia="Microsoft YaHei" w:hAnsi="Microsoft YaHei" w:cs="Times New Roman" w:hint="eastAsia"/>
+          <w:rFonts w:ascii="Microsoft YaHei" w:eastAsia="Microsoft YaHei" w:hAnsi="Microsoft YaHei" w:cs="Times New Roman"/>
           <w:color w:val="333333"/>
           <w:sz w:val="21"/>
           <w:szCs w:val="21"/>
         </w:rPr>
       </w:pPr>
-      <w:bookmarkStart w:id="0" w:name="_GoBack"/>
-      <w:bookmarkEnd w:id="0"/>
     </w:p>
     <w:p>
       <w:pPr>
         <w:shd w:val="clear" w:color="auto" w:fill="FFFFFF"/>
         <w:spacing w:before="300" w:after="300" w:line="240" w:lineRule="auto"/>
         <w:rPr>
-          <w:rFonts w:ascii="Microsoft YaHei" w:eastAsia="Microsoft YaHei" w:hAnsi="Microsoft YaHei" w:cs="Times New Roman" w:hint="eastAsia"/>
+          <w:rFonts w:ascii="Microsoft YaHei" w:eastAsia="Microsoft YaHei" w:hAnsi="Microsoft YaHei" w:cs="Times New Roman"/>
           <w:color w:val="333333"/>
           <w:sz w:val="21"/>
           <w:szCs w:val="21"/>
@@ -13432,7 +13430,7 @@
         <w:shd w:val="clear" w:color="auto" w:fill="FFFFFF"/>
         <w:spacing w:before="300" w:after="300" w:line="240" w:lineRule="auto"/>
         <w:rPr>
-          <w:rFonts w:ascii="Microsoft YaHei" w:eastAsia="Microsoft YaHei" w:hAnsi="Microsoft YaHei" w:cs="Times New Roman" w:hint="eastAsia"/>
+          <w:rFonts w:ascii="Microsoft YaHei" w:eastAsia="Microsoft YaHei" w:hAnsi="Microsoft YaHei" w:cs="Times New Roman"/>
           <w:color w:val="333333"/>
           <w:sz w:val="21"/>
           <w:szCs w:val="21"/>
@@ -13600,6 +13598,394 @@
           <w:szCs w:val="21"/>
         </w:rPr>
       </w:pPr>
+    </w:p>
+    <w:p>
+      <w:pPr>
+        <w:pStyle w:val="HTMLPreformatted"/>
+        <w:shd w:val="clear" w:color="auto" w:fill="FFFFFF"/>
+        <w:rPr>
+          <w:rFonts w:eastAsiaTheme="minorEastAsia" w:hint="eastAsia"/>
+          <w:color w:val="000000"/>
+          <w:sz w:val="18"/>
+          <w:szCs w:val="18"/>
+        </w:rPr>
+      </w:pPr>
+      <w:r>
+        <w:rPr>
+          <w:rFonts w:ascii="Microsoft YaHei" w:eastAsia="Microsoft YaHei" w:hAnsi="Microsoft YaHei" w:cs="Times New Roman" w:hint="eastAsia"/>
+          <w:color w:val="333333"/>
+          <w:sz w:val="21"/>
+          <w:szCs w:val="21"/>
+        </w:rPr>
+        <w:t>在做split</w:t>
+      </w:r>
+      <w:r>
+        <w:rPr>
+          <w:rFonts w:ascii="Microsoft YaHei" w:eastAsia="Microsoft YaHei" w:hAnsi="Microsoft YaHei" w:cs="Times New Roman"/>
+          <w:color w:val="333333"/>
+          <w:sz w:val="21"/>
+          <w:szCs w:val="21"/>
+        </w:rPr>
+        <w:t xml:space="preserve"> shipment </w:t>
+      </w:r>
+      <w:r>
+        <w:rPr>
+          <w:rFonts w:ascii="Microsoft YaHei" w:eastAsia="Microsoft YaHei" w:hAnsi="Microsoft YaHei" w:cs="Times New Roman" w:hint="eastAsia"/>
+          <w:color w:val="333333"/>
+          <w:sz w:val="21"/>
+          <w:szCs w:val="21"/>
+        </w:rPr>
+        <w:t>的</w:t>
+      </w:r>
+      <w:r>
+        <w:rPr>
+          <w:rFonts w:ascii="Microsoft YaHei" w:eastAsia="Microsoft YaHei" w:hAnsi="Microsoft YaHei" w:cs="Times New Roman"/>
+          <w:color w:val="333333"/>
+          <w:sz w:val="21"/>
+          <w:szCs w:val="21"/>
+        </w:rPr>
+        <w:t>时候，判断</w:t>
+      </w:r>
+      <w:r>
+        <w:rPr>
+          <w:rFonts w:ascii="Microsoft YaHei" w:eastAsia="Microsoft YaHei" w:hAnsi="Microsoft YaHei" w:cs="Times New Roman" w:hint="eastAsia"/>
+          <w:color w:val="333333"/>
+          <w:sz w:val="21"/>
+          <w:szCs w:val="21"/>
+        </w:rPr>
+        <w:t>201807email, 偶发性</w:t>
+      </w:r>
+      <w:r>
+        <w:rPr>
+          <w:rFonts w:ascii="Microsoft YaHei" w:eastAsia="Microsoft YaHei" w:hAnsi="Microsoft YaHei" w:cs="Times New Roman"/>
+          <w:color w:val="333333"/>
+          <w:sz w:val="21"/>
+          <w:szCs w:val="21"/>
+        </w:rPr>
+        <w:t>出现不匹配</w:t>
+      </w:r>
+      <w:r>
+        <w:rPr>
+          <w:rFonts w:ascii="Microsoft YaHei" w:eastAsia="Microsoft YaHei" w:hAnsi="Microsoft YaHei" w:cs="Times New Roman" w:hint="eastAsia"/>
+          <w:color w:val="333333"/>
+          <w:sz w:val="21"/>
+          <w:szCs w:val="21"/>
+        </w:rPr>
+        <w:t>so4555 rm200cf black. 不是</w:t>
+      </w:r>
+      <w:r>
+        <w:rPr>
+          <w:rFonts w:ascii="Microsoft YaHei" w:eastAsia="Microsoft YaHei" w:hAnsi="Microsoft YaHei" w:cs="Times New Roman"/>
+          <w:color w:val="333333"/>
+          <w:sz w:val="21"/>
+          <w:szCs w:val="21"/>
+        </w:rPr>
+        <w:t>固定的。</w:t>
+      </w:r>
+      <w:r>
+        <w:rPr>
+          <w:rFonts w:ascii="Microsoft YaHei" w:eastAsia="Microsoft YaHei" w:hAnsi="Microsoft YaHei" w:cs="Times New Roman" w:hint="eastAsia"/>
+          <w:color w:val="333333"/>
+          <w:sz w:val="21"/>
+          <w:szCs w:val="21"/>
+        </w:rPr>
+        <w:t xml:space="preserve"> 当</w:t>
+      </w:r>
+      <w:r>
+        <w:rPr>
+          <w:rFonts w:ascii="Microsoft YaHei" w:eastAsia="Microsoft YaHei" w:hAnsi="Microsoft YaHei" w:cs="Times New Roman"/>
+          <w:color w:val="333333"/>
+          <w:sz w:val="21"/>
+          <w:szCs w:val="21"/>
+        </w:rPr>
+        <w:t>加入</w:t>
+      </w:r>
+      <w:r>
+        <w:rPr>
+          <w:rFonts w:ascii="Microsoft YaHei" w:eastAsia="Microsoft YaHei" w:hAnsi="Microsoft YaHei" w:cs="Times New Roman" w:hint="eastAsia"/>
+          <w:color w:val="333333"/>
+          <w:sz w:val="21"/>
+          <w:szCs w:val="21"/>
+        </w:rPr>
+        <w:t>logger跟踪so4445 时</w:t>
+      </w:r>
+      <w:r>
+        <w:rPr>
+          <w:rFonts w:ascii="Microsoft YaHei" w:eastAsia="Microsoft YaHei" w:hAnsi="Microsoft YaHei" w:cs="Times New Roman"/>
+          <w:color w:val="333333"/>
+          <w:sz w:val="21"/>
+          <w:szCs w:val="21"/>
+        </w:rPr>
+        <w:t>，又判断正常。很</w:t>
+      </w:r>
+      <w:r>
+        <w:rPr>
+          <w:rFonts w:ascii="Microsoft YaHei" w:eastAsia="Microsoft YaHei" w:hAnsi="Microsoft YaHei" w:cs="Times New Roman" w:hint="eastAsia"/>
+          <w:color w:val="333333"/>
+          <w:sz w:val="21"/>
+          <w:szCs w:val="21"/>
+        </w:rPr>
+        <w:t>奇怪</w:t>
+      </w:r>
+      <w:r>
+        <w:rPr>
+          <w:rFonts w:ascii="Microsoft YaHei" w:eastAsia="Microsoft YaHei" w:hAnsi="Microsoft YaHei" w:cs="Times New Roman"/>
+          <w:color w:val="333333"/>
+          <w:sz w:val="21"/>
+          <w:szCs w:val="21"/>
+        </w:rPr>
+        <w:t>。</w:t>
+      </w:r>
+      <w:r>
+        <w:rPr>
+          <w:rFonts w:ascii="Microsoft YaHei" w:eastAsia="Microsoft YaHei" w:hAnsi="Microsoft YaHei" w:cs="Times New Roman" w:hint="eastAsia"/>
+          <w:color w:val="333333"/>
+          <w:sz w:val="21"/>
+          <w:szCs w:val="21"/>
+        </w:rPr>
+        <w:t>经过</w:t>
+      </w:r>
+      <w:r>
+        <w:rPr>
+          <w:rFonts w:ascii="Microsoft YaHei" w:eastAsia="Microsoft YaHei" w:hAnsi="Microsoft YaHei" w:cs="Times New Roman"/>
+          <w:color w:val="333333"/>
+          <w:sz w:val="21"/>
+          <w:szCs w:val="21"/>
+        </w:rPr>
+        <w:t>跟踪，原因是在做</w:t>
+      </w:r>
+      <w:proofErr w:type="spellStart"/>
+      <w:r>
+        <w:rPr>
+          <w:color w:val="000000"/>
+          <w:sz w:val="18"/>
+          <w:szCs w:val="18"/>
+        </w:rPr>
+        <w:t>product_price.get_formal_colourname_from_alias</w:t>
+      </w:r>
+      <w:proofErr w:type="spellEnd"/>
+      <w:r>
+        <w:rPr>
+          <w:rFonts w:eastAsiaTheme="minorEastAsia" w:hint="eastAsia"/>
+          <w:color w:val="000000"/>
+          <w:sz w:val="18"/>
+          <w:szCs w:val="18"/>
+        </w:rPr>
+        <w:t>时</w:t>
+      </w:r>
+      <w:r>
+        <w:rPr>
+          <w:rFonts w:eastAsiaTheme="minorEastAsia"/>
+          <w:color w:val="000000"/>
+          <w:sz w:val="18"/>
+          <w:szCs w:val="18"/>
+        </w:rPr>
+        <w:t>，因为</w:t>
+      </w:r>
+      <w:r>
+        <w:rPr>
+          <w:rFonts w:eastAsiaTheme="minorEastAsia" w:hint="eastAsia"/>
+          <w:color w:val="000000"/>
+          <w:sz w:val="18"/>
+          <w:szCs w:val="18"/>
+        </w:rPr>
+        <w:t>使用</w:t>
+      </w:r>
+      <w:proofErr w:type="spellStart"/>
+      <w:r>
+        <w:rPr>
+          <w:rFonts w:eastAsiaTheme="minorEastAsia" w:hint="eastAsia"/>
+          <w:color w:val="000000"/>
+          <w:sz w:val="18"/>
+          <w:szCs w:val="18"/>
+        </w:rPr>
+        <w:t>dict.get</w:t>
+      </w:r>
+      <w:proofErr w:type="spellEnd"/>
+      <w:r>
+        <w:rPr>
+          <w:rFonts w:eastAsiaTheme="minorEastAsia" w:hint="eastAsia"/>
+          <w:color w:val="000000"/>
+          <w:sz w:val="18"/>
+          <w:szCs w:val="18"/>
+        </w:rPr>
+        <w:t>(</w:t>
+      </w:r>
+      <w:r>
+        <w:rPr>
+          <w:rFonts w:eastAsiaTheme="minorEastAsia"/>
+          <w:color w:val="000000"/>
+          <w:sz w:val="18"/>
+          <w:szCs w:val="18"/>
+        </w:rPr>
+        <w:t>key=’’</w:t>
+      </w:r>
+      <w:r>
+        <w:rPr>
+          <w:rFonts w:eastAsiaTheme="minorEastAsia" w:hint="eastAsia"/>
+          <w:color w:val="000000"/>
+          <w:sz w:val="18"/>
+          <w:szCs w:val="18"/>
+        </w:rPr>
+        <w:t>)</w:t>
+      </w:r>
+      <w:r>
+        <w:rPr>
+          <w:rFonts w:eastAsiaTheme="minorEastAsia" w:hint="eastAsia"/>
+          <w:color w:val="000000"/>
+          <w:sz w:val="18"/>
+          <w:szCs w:val="18"/>
+        </w:rPr>
+        <w:t>，</w:t>
+      </w:r>
+      <w:r>
+        <w:rPr>
+          <w:rFonts w:eastAsiaTheme="minorEastAsia"/>
+          <w:color w:val="000000"/>
+          <w:sz w:val="18"/>
+          <w:szCs w:val="18"/>
+        </w:rPr>
+        <w:t>排序在</w:t>
+      </w:r>
+      <w:proofErr w:type="spellStart"/>
+      <w:r>
+        <w:rPr>
+          <w:rFonts w:eastAsiaTheme="minorEastAsia"/>
+          <w:color w:val="000000"/>
+          <w:sz w:val="18"/>
+          <w:szCs w:val="18"/>
+        </w:rPr>
+        <w:t>dict</w:t>
+      </w:r>
+      <w:proofErr w:type="spellEnd"/>
+      <w:r>
+        <w:rPr>
+          <w:rFonts w:eastAsiaTheme="minorEastAsia"/>
+          <w:color w:val="000000"/>
+          <w:sz w:val="18"/>
+          <w:szCs w:val="18"/>
+        </w:rPr>
+        <w:t>是不固定的，获取的</w:t>
+      </w:r>
+      <w:r>
+        <w:rPr>
+          <w:rFonts w:eastAsiaTheme="minorEastAsia" w:hint="eastAsia"/>
+          <w:color w:val="000000"/>
+          <w:sz w:val="18"/>
+          <w:szCs w:val="18"/>
+        </w:rPr>
+        <w:t>product</w:t>
+      </w:r>
+      <w:r>
+        <w:rPr>
+          <w:rFonts w:eastAsiaTheme="minorEastAsia" w:hint="eastAsia"/>
+          <w:color w:val="000000"/>
+          <w:sz w:val="18"/>
+          <w:szCs w:val="18"/>
+        </w:rPr>
+        <w:t>是</w:t>
+      </w:r>
+      <w:r>
+        <w:rPr>
+          <w:rFonts w:eastAsiaTheme="minorEastAsia"/>
+          <w:color w:val="000000"/>
+          <w:sz w:val="18"/>
+          <w:szCs w:val="18"/>
+        </w:rPr>
+        <w:t>随机的，有些颜色是</w:t>
+      </w:r>
+      <w:r>
+        <w:rPr>
+          <w:rFonts w:eastAsiaTheme="minorEastAsia" w:hint="eastAsia"/>
+          <w:color w:val="000000"/>
+          <w:sz w:val="18"/>
+          <w:szCs w:val="18"/>
+        </w:rPr>
+        <w:t xml:space="preserve">black, </w:t>
+      </w:r>
+      <w:r>
+        <w:rPr>
+          <w:rFonts w:eastAsiaTheme="minorEastAsia" w:hint="eastAsia"/>
+          <w:color w:val="000000"/>
+          <w:sz w:val="18"/>
+          <w:szCs w:val="18"/>
+        </w:rPr>
+        <w:t>有些</w:t>
+      </w:r>
+      <w:r>
+        <w:rPr>
+          <w:rFonts w:eastAsiaTheme="minorEastAsia"/>
+          <w:color w:val="000000"/>
+          <w:sz w:val="18"/>
+          <w:szCs w:val="18"/>
+        </w:rPr>
+        <w:t>颜色是</w:t>
+      </w:r>
+      <w:r>
+        <w:rPr>
+          <w:rFonts w:eastAsiaTheme="minorEastAsia" w:hint="eastAsia"/>
+          <w:color w:val="000000"/>
+          <w:sz w:val="18"/>
+          <w:szCs w:val="18"/>
+        </w:rPr>
+        <w:t xml:space="preserve">Black. </w:t>
+      </w:r>
+      <w:r>
+        <w:rPr>
+          <w:rFonts w:eastAsiaTheme="minorEastAsia" w:hint="eastAsia"/>
+          <w:color w:val="000000"/>
+          <w:sz w:val="18"/>
+          <w:szCs w:val="18"/>
+        </w:rPr>
+        <w:t>我在</w:t>
+      </w:r>
+      <w:r>
+        <w:rPr>
+          <w:rFonts w:eastAsiaTheme="minorEastAsia"/>
+          <w:color w:val="000000"/>
+          <w:sz w:val="18"/>
+          <w:szCs w:val="18"/>
+        </w:rPr>
+        <w:t>程序</w:t>
+      </w:r>
+      <w:r>
+        <w:rPr>
+          <w:rFonts w:eastAsiaTheme="minorEastAsia" w:hint="eastAsia"/>
+          <w:color w:val="000000"/>
+          <w:sz w:val="18"/>
+          <w:szCs w:val="18"/>
+        </w:rPr>
+        <w:t>比较</w:t>
+      </w:r>
+      <w:r>
+        <w:rPr>
+          <w:rFonts w:eastAsiaTheme="minorEastAsia"/>
+          <w:color w:val="000000"/>
+          <w:sz w:val="18"/>
+          <w:szCs w:val="18"/>
+        </w:rPr>
+        <w:t>字符串的时候没有做</w:t>
+      </w:r>
+      <w:r>
+        <w:rPr>
+          <w:rFonts w:eastAsiaTheme="minorEastAsia" w:hint="eastAsia"/>
+          <w:color w:val="000000"/>
+          <w:sz w:val="18"/>
+          <w:szCs w:val="18"/>
+        </w:rPr>
+        <w:t>upper()</w:t>
+      </w:r>
+      <w:r>
+        <w:rPr>
+          <w:rFonts w:eastAsiaTheme="minorEastAsia" w:hint="eastAsia"/>
+          <w:color w:val="000000"/>
+          <w:sz w:val="18"/>
+          <w:szCs w:val="18"/>
+        </w:rPr>
+        <w:t>转换。</w:t>
+      </w:r>
+      <w:bookmarkStart w:id="0" w:name="_GoBack"/>
+      <w:bookmarkEnd w:id="0"/>
     </w:p>
     <w:p>
       <w:pPr>
@@ -13684,7 +14070,7 @@
           <w:rPr>
             <w:noProof/>
           </w:rPr>
-          <w:t>8</w:t>
+          <w:t>10</w:t>
         </w:r>
         <w:r>
           <w:rPr>

</xml_diff>

<commit_message>
adjust the mainwindow, full text search and others for package to TISProductionAssistant
</commit_message>
<xml_diff>
--- a/TISOrder Design.docx
+++ b/TISOrder Design.docx
@@ -16021,8 +16021,6 @@
         </w:rPr>
         <w:t>序号</w:t>
       </w:r>
-      <w:bookmarkStart w:id="0" w:name="_GoBack"/>
-      <w:bookmarkEnd w:id="0"/>
     </w:p>
     <w:p>
       <w:pPr>
@@ -16476,7 +16474,7 @@
         <w:pStyle w:val="HTMLPreformatted"/>
         <w:shd w:val="clear" w:color="auto" w:fill="FFFFFF"/>
         <w:rPr>
-          <w:rFonts w:eastAsiaTheme="minorEastAsia" w:hint="eastAsia"/>
+          <w:rFonts w:eastAsiaTheme="minorEastAsia"/>
           <w:color w:val="000000"/>
           <w:sz w:val="18"/>
           <w:szCs w:val="18"/>
@@ -16854,7 +16852,7 @@
         <w:pStyle w:val="HTMLPreformatted"/>
         <w:shd w:val="clear" w:color="auto" w:fill="FFFFFF"/>
         <w:rPr>
-          <w:rFonts w:eastAsiaTheme="minorEastAsia" w:hint="eastAsia"/>
+          <w:rFonts w:eastAsiaTheme="minorEastAsia"/>
           <w:color w:val="000000"/>
           <w:sz w:val="18"/>
           <w:szCs w:val="18"/>
@@ -16866,7 +16864,7 @@
         <w:pStyle w:val="HTMLPreformatted"/>
         <w:shd w:val="clear" w:color="auto" w:fill="FFFFFF"/>
         <w:rPr>
-          <w:rFonts w:eastAsiaTheme="minorEastAsia" w:hint="eastAsia"/>
+          <w:rFonts w:eastAsiaTheme="minorEastAsia"/>
           <w:color w:val="000000"/>
           <w:sz w:val="18"/>
           <w:szCs w:val="18"/>
@@ -16878,14 +16876,2707 @@
         <w:shd w:val="clear" w:color="auto" w:fill="FFFFFF"/>
         <w:spacing w:before="300" w:after="300" w:line="240" w:lineRule="auto"/>
         <w:rPr>
+          <w:rFonts w:ascii="Microsoft YaHei" w:eastAsia="Microsoft YaHei" w:hAnsi="Microsoft YaHei" w:cs="Times New Roman"/>
+          <w:b/>
+          <w:color w:val="333333"/>
+          <w:sz w:val="21"/>
+          <w:szCs w:val="21"/>
+        </w:rPr>
+      </w:pPr>
+      <w:proofErr w:type="spellStart"/>
+      <w:proofErr w:type="gramStart"/>
+      <w:r>
+        <w:rPr>
+          <w:rFonts w:ascii="Microsoft YaHei" w:eastAsia="Microsoft YaHei" w:hAnsi="Microsoft YaHei" w:cs="Times New Roman"/>
+          <w:b/>
+          <w:color w:val="333333"/>
+          <w:sz w:val="21"/>
+          <w:szCs w:val="21"/>
+        </w:rPr>
+        <w:t>pyinstaller</w:t>
+      </w:r>
+      <w:proofErr w:type="spellEnd"/>
+      <w:proofErr w:type="gramEnd"/>
+      <w:r>
+        <w:rPr>
+          <w:rFonts w:ascii="Microsoft YaHei" w:eastAsia="Microsoft YaHei" w:hAnsi="Microsoft YaHei" w:cs="Times New Roman"/>
+          <w:b/>
+          <w:color w:val="333333"/>
+          <w:sz w:val="21"/>
+          <w:szCs w:val="21"/>
+        </w:rPr>
+        <w:t xml:space="preserve"> tisgui.py </w:t>
+      </w:r>
+    </w:p>
+    <w:p>
+      <w:pPr>
+        <w:shd w:val="clear" w:color="auto" w:fill="FFFFFF"/>
+        <w:spacing w:before="300" w:after="300" w:line="240" w:lineRule="auto"/>
+        <w:rPr>
+          <w:rFonts w:ascii="Microsoft YaHei" w:eastAsia="Microsoft YaHei" w:hAnsi="Microsoft YaHei" w:cs="Times New Roman"/>
+          <w:color w:val="333333"/>
+          <w:sz w:val="21"/>
+          <w:szCs w:val="21"/>
+        </w:rPr>
+      </w:pPr>
+      <w:r>
+        <w:rPr>
           <w:rFonts w:ascii="Microsoft YaHei" w:eastAsia="Microsoft YaHei" w:hAnsi="Microsoft YaHei" w:cs="Times New Roman" w:hint="eastAsia"/>
           <w:color w:val="333333"/>
           <w:sz w:val="21"/>
           <w:szCs w:val="21"/>
+        </w:rPr>
+        <w:t>出错</w:t>
+      </w:r>
+      <w:r>
+        <w:rPr>
+          <w:rFonts w:ascii="Microsoft YaHei" w:eastAsia="Microsoft YaHei" w:hAnsi="Microsoft YaHei" w:cs="Times New Roman"/>
+          <w:color w:val="333333"/>
+          <w:sz w:val="21"/>
+          <w:szCs w:val="21"/>
+        </w:rPr>
+        <w:t>：</w:t>
+      </w:r>
+      <w:proofErr w:type="gramStart"/>
+      <w:r>
+        <w:rPr>
+          <w:rFonts w:ascii="Microsoft YaHei" w:eastAsia="Microsoft YaHei" w:hAnsi="Microsoft YaHei" w:cs="Times New Roman" w:hint="eastAsia"/>
+          <w:color w:val="333333"/>
+          <w:sz w:val="21"/>
+          <w:szCs w:val="21"/>
+        </w:rPr>
+        <w:t>no</w:t>
+      </w:r>
+      <w:proofErr w:type="gramEnd"/>
+      <w:r>
+        <w:rPr>
+          <w:rFonts w:ascii="Microsoft YaHei" w:eastAsia="Microsoft YaHei" w:hAnsi="Microsoft YaHei" w:cs="Times New Roman" w:hint="eastAsia"/>
+          <w:color w:val="333333"/>
+          <w:sz w:val="21"/>
+          <w:szCs w:val="21"/>
+        </w:rPr>
+        <w:t xml:space="preserve"> module found</w:t>
+      </w:r>
+      <w:r>
+        <w:rPr>
+          <w:rFonts w:ascii="Microsoft YaHei" w:eastAsia="Microsoft YaHei" w:hAnsi="Microsoft YaHei" w:cs="Times New Roman"/>
+          <w:color w:val="333333"/>
+          <w:sz w:val="21"/>
+          <w:szCs w:val="21"/>
+        </w:rPr>
+        <w:t xml:space="preserve"> ‘django.templatetags.i18n’</w:t>
+      </w:r>
+    </w:p>
+    <w:p>
+      <w:pPr>
+        <w:shd w:val="clear" w:color="auto" w:fill="FFFFFF"/>
+        <w:spacing w:before="300" w:after="300" w:line="240" w:lineRule="auto"/>
+        <w:rPr>
+          <w:rFonts w:ascii="Microsoft YaHei" w:eastAsia="Microsoft YaHei" w:hAnsi="Microsoft YaHei" w:cs="Times New Roman"/>
+          <w:color w:val="333333"/>
+          <w:sz w:val="21"/>
+          <w:szCs w:val="21"/>
+        </w:rPr>
+      </w:pPr>
+      <w:r>
+        <w:rPr>
+          <w:rFonts w:ascii="Microsoft YaHei" w:eastAsia="Microsoft YaHei" w:hAnsi="Microsoft YaHei" w:cs="Times New Roman" w:hint="eastAsia"/>
+          <w:color w:val="333333"/>
+          <w:sz w:val="21"/>
+          <w:szCs w:val="21"/>
+        </w:rPr>
+        <w:t>原因</w:t>
+      </w:r>
+      <w:r>
+        <w:rPr>
+          <w:rFonts w:ascii="Microsoft YaHei" w:eastAsia="Microsoft YaHei" w:hAnsi="Microsoft YaHei" w:cs="Times New Roman"/>
+          <w:color w:val="333333"/>
+          <w:sz w:val="21"/>
+          <w:szCs w:val="21"/>
+        </w:rPr>
+        <w:t>是</w:t>
+      </w:r>
+      <w:r>
+        <w:rPr>
+          <w:rFonts w:ascii="Microsoft YaHei" w:eastAsia="Microsoft YaHei" w:hAnsi="Microsoft YaHei" w:cs="Times New Roman" w:hint="eastAsia"/>
+          <w:color w:val="333333"/>
+          <w:sz w:val="21"/>
+          <w:szCs w:val="21"/>
+        </w:rPr>
+        <w:t>i18n隐藏</w:t>
+      </w:r>
+      <w:r>
+        <w:rPr>
+          <w:rFonts w:ascii="Microsoft YaHei" w:eastAsia="Microsoft YaHei" w:hAnsi="Microsoft YaHei" w:cs="Times New Roman"/>
+          <w:color w:val="333333"/>
+          <w:sz w:val="21"/>
+          <w:szCs w:val="21"/>
+        </w:rPr>
+        <w:t>了，</w:t>
+      </w:r>
+      <w:r>
+        <w:rPr>
+          <w:rFonts w:ascii="Microsoft YaHei" w:eastAsia="Microsoft YaHei" w:hAnsi="Microsoft YaHei" w:cs="Times New Roman" w:hint="eastAsia"/>
+          <w:color w:val="333333"/>
+          <w:sz w:val="21"/>
+          <w:szCs w:val="21"/>
+        </w:rPr>
+        <w:t>解决</w:t>
+      </w:r>
+      <w:r>
+        <w:rPr>
+          <w:rFonts w:ascii="Microsoft YaHei" w:eastAsia="Microsoft YaHei" w:hAnsi="Microsoft YaHei" w:cs="Times New Roman"/>
+          <w:color w:val="333333"/>
+          <w:sz w:val="21"/>
+          <w:szCs w:val="21"/>
+        </w:rPr>
+        <w:t>办法：</w:t>
+      </w:r>
+    </w:p>
+    <w:p>
+      <w:pPr>
+        <w:shd w:val="clear" w:color="auto" w:fill="FFFFFF"/>
+        <w:spacing w:before="300" w:after="300" w:line="240" w:lineRule="auto"/>
+        <w:rPr>
+          <w:rFonts w:ascii="Microsoft YaHei" w:eastAsia="Microsoft YaHei" w:hAnsi="Microsoft YaHei" w:cs="Times New Roman"/>
+          <w:color w:val="333333"/>
+          <w:sz w:val="21"/>
+          <w:szCs w:val="21"/>
+        </w:rPr>
+      </w:pPr>
+      <w:r>
+        <w:rPr>
+          <w:rFonts w:ascii="Microsoft YaHei" w:eastAsia="Microsoft YaHei" w:hAnsi="Microsoft YaHei" w:cs="Times New Roman" w:hint="eastAsia"/>
+          <w:color w:val="333333"/>
+          <w:sz w:val="21"/>
+          <w:szCs w:val="21"/>
+        </w:rPr>
+        <w:t>（1）</w:t>
+      </w:r>
+      <w:r>
+        <w:rPr>
+          <w:rFonts w:ascii="Microsoft YaHei" w:eastAsia="Microsoft YaHei" w:hAnsi="Microsoft YaHei" w:cs="Times New Roman"/>
+          <w:color w:val="333333"/>
+          <w:sz w:val="21"/>
+          <w:szCs w:val="21"/>
+        </w:rPr>
+        <w:t>需要打隐藏包：</w:t>
+      </w:r>
+      <w:r>
+        <w:rPr>
+          <w:rFonts w:ascii="Microsoft YaHei" w:eastAsia="Microsoft YaHei" w:hAnsi="Microsoft YaHei" w:cs="Times New Roman" w:hint="eastAsia"/>
+          <w:color w:val="333333"/>
+          <w:sz w:val="21"/>
+          <w:szCs w:val="21"/>
+        </w:rPr>
+        <w:t xml:space="preserve"> </w:t>
+      </w:r>
+      <w:proofErr w:type="spellStart"/>
+      <w:proofErr w:type="gramStart"/>
+      <w:r>
+        <w:rPr>
+          <w:rFonts w:ascii="Microsoft YaHei" w:eastAsia="Microsoft YaHei" w:hAnsi="Microsoft YaHei" w:cs="Times New Roman" w:hint="eastAsia"/>
+          <w:color w:val="333333"/>
+          <w:sz w:val="21"/>
+          <w:szCs w:val="21"/>
+        </w:rPr>
+        <w:t>pyinstaller</w:t>
+      </w:r>
+      <w:proofErr w:type="spellEnd"/>
+      <w:proofErr w:type="gramEnd"/>
+      <w:r>
+        <w:rPr>
+          <w:rFonts w:ascii="Microsoft YaHei" w:eastAsia="Microsoft YaHei" w:hAnsi="Microsoft YaHei" w:cs="Times New Roman" w:hint="eastAsia"/>
+          <w:color w:val="333333"/>
+          <w:sz w:val="21"/>
+          <w:szCs w:val="21"/>
+        </w:rPr>
+        <w:t xml:space="preserve"> -</w:t>
+      </w:r>
+      <w:r>
+        <w:rPr>
+          <w:rFonts w:ascii="Microsoft YaHei" w:eastAsia="Microsoft YaHei" w:hAnsi="Microsoft YaHei" w:cs="Times New Roman"/>
+          <w:color w:val="333333"/>
+          <w:sz w:val="21"/>
+          <w:szCs w:val="21"/>
+        </w:rPr>
+        <w:t>-hidden-import=django.templatetags.i18n tisgui</w:t>
+      </w:r>
+      <w:r>
+        <w:rPr>
+          <w:rFonts w:ascii="Microsoft YaHei" w:eastAsia="Microsoft YaHei" w:hAnsi="Microsoft YaHei" w:cs="Times New Roman"/>
+          <w:color w:val="333333"/>
+          <w:sz w:val="21"/>
+          <w:szCs w:val="21"/>
+        </w:rPr>
+        <w:t>.py</w:t>
+      </w:r>
+    </w:p>
+    <w:p>
+      <w:pPr>
+        <w:shd w:val="clear" w:color="auto" w:fill="FFFFFF"/>
+        <w:spacing w:before="300" w:after="300" w:line="240" w:lineRule="auto"/>
+        <w:rPr>
+          <w:rFonts w:ascii="Microsoft YaHei" w:eastAsia="Microsoft YaHei" w:hAnsi="Microsoft YaHei" w:cs="Times New Roman"/>
+          <w:color w:val="333333"/>
+          <w:sz w:val="21"/>
+          <w:szCs w:val="21"/>
+        </w:rPr>
+      </w:pPr>
+      <w:proofErr w:type="spellStart"/>
+      <w:proofErr w:type="gramStart"/>
+      <w:r>
+        <w:rPr>
+          <w:rFonts w:ascii="Microsoft YaHei" w:eastAsia="Microsoft YaHei" w:hAnsi="Microsoft YaHei" w:cs="Times New Roman"/>
+          <w:color w:val="333333"/>
+          <w:sz w:val="21"/>
+          <w:szCs w:val="21"/>
+        </w:rPr>
+        <w:t>pyinstaller</w:t>
+      </w:r>
+      <w:proofErr w:type="spellEnd"/>
+      <w:proofErr w:type="gramEnd"/>
+      <w:r>
+        <w:rPr>
+          <w:rFonts w:ascii="Microsoft YaHei" w:eastAsia="Microsoft YaHei" w:hAnsi="Microsoft YaHei" w:cs="Times New Roman"/>
+          <w:color w:val="333333"/>
+          <w:sz w:val="21"/>
+          <w:szCs w:val="21"/>
+        </w:rPr>
+        <w:t xml:space="preserve"> --hidden-import=django.templatetags.i18n --hidden-import=</w:t>
+      </w:r>
+      <w:proofErr w:type="spellStart"/>
+      <w:r>
+        <w:rPr>
+          <w:rFonts w:ascii="Microsoft YaHei" w:eastAsia="Microsoft YaHei" w:hAnsi="Microsoft YaHei" w:cs="Times New Roman"/>
+          <w:color w:val="333333"/>
+          <w:sz w:val="21"/>
+          <w:szCs w:val="21"/>
+        </w:rPr>
+        <w:t>TISProduction.settings</w:t>
+      </w:r>
+      <w:proofErr w:type="spellEnd"/>
+      <w:r>
+        <w:rPr>
+          <w:rFonts w:ascii="Microsoft YaHei" w:eastAsia="Microsoft YaHei" w:hAnsi="Microsoft YaHei" w:cs="Times New Roman"/>
+          <w:color w:val="333333"/>
+          <w:sz w:val="21"/>
+          <w:szCs w:val="21"/>
+        </w:rPr>
+        <w:t xml:space="preserve"> --hidden-import=</w:t>
+      </w:r>
+      <w:proofErr w:type="spellStart"/>
+      <w:r>
+        <w:rPr>
+          <w:rFonts w:ascii="Microsoft YaHei" w:eastAsia="Microsoft YaHei" w:hAnsi="Microsoft YaHei" w:cs="Times New Roman"/>
+          <w:color w:val="333333"/>
+          <w:sz w:val="21"/>
+          <w:szCs w:val="21"/>
+        </w:rPr>
+        <w:t>django.contrib.admin</w:t>
+      </w:r>
+      <w:proofErr w:type="spellEnd"/>
+      <w:r>
+        <w:rPr>
+          <w:rFonts w:ascii="Microsoft YaHei" w:eastAsia="Microsoft YaHei" w:hAnsi="Microsoft YaHei" w:cs="Times New Roman"/>
+          <w:color w:val="333333"/>
+          <w:sz w:val="21"/>
+          <w:szCs w:val="21"/>
+        </w:rPr>
+        <w:t xml:space="preserve"> </w:t>
+      </w:r>
+      <w:r>
+        <w:rPr>
+          <w:rFonts w:ascii="Microsoft YaHei" w:eastAsia="Microsoft YaHei" w:hAnsi="Microsoft YaHei" w:cs="Times New Roman"/>
+          <w:color w:val="333333"/>
+          <w:sz w:val="21"/>
+          <w:szCs w:val="21"/>
+        </w:rPr>
+        <w:t>--hidden-import=</w:t>
+      </w:r>
+      <w:proofErr w:type="spellStart"/>
+      <w:r>
+        <w:rPr>
+          <w:rFonts w:ascii="Microsoft YaHei" w:eastAsia="Microsoft YaHei" w:hAnsi="Microsoft YaHei" w:cs="Times New Roman"/>
+          <w:color w:val="333333"/>
+          <w:sz w:val="21"/>
+          <w:szCs w:val="21"/>
+        </w:rPr>
+        <w:t>django.contrib.admin.apps</w:t>
+      </w:r>
+      <w:proofErr w:type="spellEnd"/>
+      <w:r>
+        <w:rPr>
+          <w:rFonts w:ascii="Microsoft YaHei" w:eastAsia="Microsoft YaHei" w:hAnsi="Microsoft YaHei" w:cs="Times New Roman"/>
+          <w:color w:val="333333"/>
+          <w:sz w:val="21"/>
+          <w:szCs w:val="21"/>
+        </w:rPr>
+        <w:t xml:space="preserve"> </w:t>
+      </w:r>
+      <w:r>
+        <w:rPr>
+          <w:rFonts w:ascii="Microsoft YaHei" w:eastAsia="Microsoft YaHei" w:hAnsi="Microsoft YaHei" w:cs="Times New Roman"/>
+          <w:color w:val="333333"/>
+          <w:sz w:val="21"/>
+          <w:szCs w:val="21"/>
+        </w:rPr>
+        <w:t>--hidden-import=</w:t>
+      </w:r>
+      <w:proofErr w:type="spellStart"/>
+      <w:r>
+        <w:rPr>
+          <w:rFonts w:ascii="Microsoft YaHei" w:eastAsia="Microsoft YaHei" w:hAnsi="Microsoft YaHei" w:cs="Times New Roman"/>
+          <w:color w:val="333333"/>
+          <w:sz w:val="21"/>
+          <w:szCs w:val="21"/>
+        </w:rPr>
+        <w:t>django.contrib.auth.apps</w:t>
+      </w:r>
+      <w:proofErr w:type="spellEnd"/>
+      <w:r>
+        <w:rPr>
+          <w:rFonts w:ascii="Microsoft YaHei" w:eastAsia="Microsoft YaHei" w:hAnsi="Microsoft YaHei" w:cs="Times New Roman"/>
+          <w:color w:val="333333"/>
+          <w:sz w:val="21"/>
+          <w:szCs w:val="21"/>
+        </w:rPr>
+        <w:t xml:space="preserve"> </w:t>
+      </w:r>
+      <w:r>
+        <w:rPr>
+          <w:rFonts w:ascii="Microsoft YaHei" w:eastAsia="Microsoft YaHei" w:hAnsi="Microsoft YaHei" w:cs="Times New Roman"/>
+          <w:color w:val="333333"/>
+          <w:sz w:val="21"/>
+          <w:szCs w:val="21"/>
+        </w:rPr>
+        <w:t>--hidden-import=</w:t>
+      </w:r>
+      <w:proofErr w:type="spellStart"/>
+      <w:r>
+        <w:rPr>
+          <w:rFonts w:ascii="Microsoft YaHei" w:eastAsia="Microsoft YaHei" w:hAnsi="Microsoft YaHei" w:cs="Times New Roman"/>
+          <w:color w:val="333333"/>
+          <w:sz w:val="21"/>
+          <w:szCs w:val="21"/>
+        </w:rPr>
+        <w:t>django.contrib.contenttypes.apps</w:t>
+      </w:r>
+      <w:proofErr w:type="spellEnd"/>
+      <w:r>
+        <w:rPr>
+          <w:rFonts w:ascii="Microsoft YaHei" w:eastAsia="Microsoft YaHei" w:hAnsi="Microsoft YaHei" w:cs="Times New Roman"/>
+          <w:color w:val="333333"/>
+          <w:sz w:val="21"/>
+          <w:szCs w:val="21"/>
+        </w:rPr>
+        <w:t xml:space="preserve">  </w:t>
+      </w:r>
+      <w:r>
+        <w:rPr>
+          <w:rFonts w:ascii="Microsoft YaHei" w:eastAsia="Microsoft YaHei" w:hAnsi="Microsoft YaHei" w:cs="Times New Roman"/>
+          <w:color w:val="333333"/>
+          <w:sz w:val="21"/>
+          <w:szCs w:val="21"/>
+        </w:rPr>
+        <w:t>--hidden-import=</w:t>
+      </w:r>
+      <w:proofErr w:type="spellStart"/>
+      <w:r>
+        <w:rPr>
+          <w:rFonts w:ascii="Microsoft YaHei" w:eastAsia="Microsoft YaHei" w:hAnsi="Microsoft YaHei" w:cs="Times New Roman"/>
+          <w:color w:val="333333"/>
+          <w:sz w:val="21"/>
+          <w:szCs w:val="21"/>
+        </w:rPr>
+        <w:t>django.contrib.sessions</w:t>
+      </w:r>
+      <w:proofErr w:type="spellEnd"/>
+      <w:r>
+        <w:rPr>
+          <w:rFonts w:ascii="Microsoft YaHei" w:eastAsia="Microsoft YaHei" w:hAnsi="Microsoft YaHei" w:cs="Times New Roman"/>
+          <w:color w:val="333333"/>
+          <w:sz w:val="21"/>
+          <w:szCs w:val="21"/>
+        </w:rPr>
+        <w:t xml:space="preserve"> </w:t>
+      </w:r>
+      <w:r>
+        <w:rPr>
+          <w:rFonts w:ascii="Microsoft YaHei" w:eastAsia="Microsoft YaHei" w:hAnsi="Microsoft YaHei" w:cs="Times New Roman"/>
+          <w:color w:val="333333"/>
+          <w:sz w:val="21"/>
+          <w:szCs w:val="21"/>
+        </w:rPr>
+        <w:t>--hidden-import=</w:t>
+      </w:r>
+      <w:proofErr w:type="spellStart"/>
+      <w:r>
+        <w:rPr>
+          <w:rFonts w:ascii="Microsoft YaHei" w:eastAsia="Microsoft YaHei" w:hAnsi="Microsoft YaHei" w:cs="Times New Roman"/>
+          <w:color w:val="333333"/>
+          <w:sz w:val="21"/>
+          <w:szCs w:val="21"/>
+        </w:rPr>
+        <w:t>django.contrib.sessions.apps</w:t>
+      </w:r>
+      <w:proofErr w:type="spellEnd"/>
+      <w:r>
+        <w:rPr>
+          <w:rFonts w:ascii="Microsoft YaHei" w:eastAsia="Microsoft YaHei" w:hAnsi="Microsoft YaHei" w:cs="Times New Roman"/>
+          <w:color w:val="333333"/>
+          <w:sz w:val="21"/>
+          <w:szCs w:val="21"/>
+        </w:rPr>
+        <w:t xml:space="preserve"> </w:t>
+      </w:r>
+      <w:r>
+        <w:rPr>
+          <w:rFonts w:ascii="Microsoft YaHei" w:eastAsia="Microsoft YaHei" w:hAnsi="Microsoft YaHei" w:cs="Times New Roman"/>
+          <w:color w:val="333333"/>
+          <w:sz w:val="21"/>
+          <w:szCs w:val="21"/>
+        </w:rPr>
+        <w:t>--hidden-import=</w:t>
+      </w:r>
+      <w:proofErr w:type="spellStart"/>
+      <w:r>
+        <w:rPr>
+          <w:rFonts w:ascii="Microsoft YaHei" w:eastAsia="Microsoft YaHei" w:hAnsi="Microsoft YaHei" w:cs="Times New Roman"/>
+          <w:color w:val="333333"/>
+          <w:sz w:val="21"/>
+          <w:szCs w:val="21"/>
+        </w:rPr>
+        <w:t>django.contrib.messages.</w:t>
+      </w:r>
+      <w:r>
+        <w:rPr>
+          <w:rFonts w:ascii="Microsoft YaHei" w:eastAsia="Microsoft YaHei" w:hAnsi="Microsoft YaHei" w:cs="Times New Roman"/>
+          <w:color w:val="333333"/>
+          <w:sz w:val="21"/>
+          <w:szCs w:val="21"/>
+        </w:rPr>
+        <w:t>apps</w:t>
+      </w:r>
+      <w:proofErr w:type="spellEnd"/>
+      <w:r>
+        <w:rPr>
+          <w:rFonts w:ascii="Microsoft YaHei" w:eastAsia="Microsoft YaHei" w:hAnsi="Microsoft YaHei" w:cs="Times New Roman"/>
+          <w:color w:val="333333"/>
+          <w:sz w:val="21"/>
+          <w:szCs w:val="21"/>
+        </w:rPr>
+        <w:t xml:space="preserve"> </w:t>
+      </w:r>
+      <w:r>
+        <w:rPr>
+          <w:rFonts w:ascii="Microsoft YaHei" w:eastAsia="Microsoft YaHei" w:hAnsi="Microsoft YaHei" w:cs="Times New Roman"/>
+          <w:color w:val="333333"/>
+          <w:sz w:val="21"/>
+          <w:szCs w:val="21"/>
+        </w:rPr>
+        <w:t xml:space="preserve"> </w:t>
+      </w:r>
+      <w:r>
+        <w:rPr>
+          <w:rFonts w:ascii="Microsoft YaHei" w:eastAsia="Microsoft YaHei" w:hAnsi="Microsoft YaHei" w:cs="Times New Roman"/>
+          <w:color w:val="333333"/>
+          <w:sz w:val="21"/>
+          <w:szCs w:val="21"/>
+        </w:rPr>
+        <w:t>--hidden-import=</w:t>
+      </w:r>
+      <w:proofErr w:type="spellStart"/>
+      <w:r>
+        <w:rPr>
+          <w:rFonts w:ascii="Microsoft YaHei" w:eastAsia="Microsoft YaHei" w:hAnsi="Microsoft YaHei" w:cs="Times New Roman"/>
+          <w:color w:val="333333"/>
+          <w:sz w:val="21"/>
+          <w:szCs w:val="21"/>
+        </w:rPr>
+        <w:t>django.contrib.staticfiles.apps</w:t>
+      </w:r>
+      <w:proofErr w:type="spellEnd"/>
+      <w:r>
+        <w:rPr>
+          <w:rFonts w:ascii="Microsoft YaHei" w:eastAsia="Microsoft YaHei" w:hAnsi="Microsoft YaHei" w:cs="Times New Roman"/>
+          <w:color w:val="333333"/>
+          <w:sz w:val="21"/>
+          <w:szCs w:val="21"/>
+        </w:rPr>
+        <w:t xml:space="preserve">  </w:t>
+      </w:r>
+      <w:r>
+        <w:rPr>
+          <w:rFonts w:ascii="Microsoft YaHei" w:eastAsia="Microsoft YaHei" w:hAnsi="Microsoft YaHei" w:cs="Times New Roman"/>
+          <w:color w:val="333333"/>
+          <w:sz w:val="21"/>
+          <w:szCs w:val="21"/>
+        </w:rPr>
+        <w:t>tisgui.py</w:t>
+      </w:r>
+    </w:p>
+    <w:p>
+      <w:pPr>
+        <w:shd w:val="clear" w:color="auto" w:fill="FFFFFF"/>
+        <w:spacing w:before="300" w:after="300" w:line="240" w:lineRule="auto"/>
+        <w:rPr>
+          <w:rFonts w:ascii="Microsoft YaHei" w:eastAsia="Microsoft YaHei" w:hAnsi="Microsoft YaHei" w:cs="Times New Roman"/>
+          <w:color w:val="333333"/>
+          <w:sz w:val="21"/>
+          <w:szCs w:val="21"/>
+        </w:rPr>
+      </w:pPr>
+      <w:r>
+        <w:rPr>
+          <w:rFonts w:ascii="Microsoft YaHei" w:eastAsia="Microsoft YaHei" w:hAnsi="Microsoft YaHei" w:cs="Times New Roman" w:hint="eastAsia"/>
+          <w:color w:val="333333"/>
+          <w:sz w:val="21"/>
+          <w:szCs w:val="21"/>
+        </w:rPr>
+        <w:t>（2）在</w:t>
+      </w:r>
+      <w:proofErr w:type="spellStart"/>
+      <w:r>
+        <w:rPr>
+          <w:rFonts w:ascii="Microsoft YaHei" w:eastAsia="Microsoft YaHei" w:hAnsi="Microsoft YaHei" w:cs="Times New Roman" w:hint="eastAsia"/>
+          <w:color w:val="333333"/>
+          <w:sz w:val="21"/>
+          <w:szCs w:val="21"/>
+        </w:rPr>
+        <w:t>TISP</w:t>
+      </w:r>
+      <w:r>
+        <w:rPr>
+          <w:rFonts w:ascii="Microsoft YaHei" w:eastAsia="Microsoft YaHei" w:hAnsi="Microsoft YaHei" w:cs="Times New Roman"/>
+          <w:color w:val="333333"/>
+          <w:sz w:val="21"/>
+          <w:szCs w:val="21"/>
+        </w:rPr>
+        <w:t>roduction</w:t>
+      </w:r>
+      <w:proofErr w:type="spellEnd"/>
+      <w:r>
+        <w:rPr>
+          <w:rFonts w:ascii="Microsoft YaHei" w:eastAsia="Microsoft YaHei" w:hAnsi="Microsoft YaHei" w:cs="Times New Roman"/>
+          <w:color w:val="333333"/>
+          <w:sz w:val="21"/>
+          <w:szCs w:val="21"/>
+        </w:rPr>
+        <w:t>\</w:t>
+      </w:r>
+      <w:proofErr w:type="spellStart"/>
+      <w:r>
+        <w:rPr>
+          <w:rFonts w:ascii="Microsoft YaHei" w:eastAsia="Microsoft YaHei" w:hAnsi="Microsoft YaHei" w:cs="Times New Roman"/>
+          <w:color w:val="333333"/>
+          <w:sz w:val="21"/>
+          <w:szCs w:val="21"/>
+        </w:rPr>
+        <w:t>TISDesk</w:t>
+      </w:r>
+      <w:proofErr w:type="spellEnd"/>
+      <w:r>
+        <w:rPr>
+          <w:rFonts w:ascii="Microsoft YaHei" w:eastAsia="Microsoft YaHei" w:hAnsi="Microsoft YaHei" w:cs="Times New Roman"/>
+          <w:color w:val="333333"/>
+          <w:sz w:val="21"/>
+          <w:szCs w:val="21"/>
+        </w:rPr>
+        <w:t xml:space="preserve"> </w:t>
+      </w:r>
+      <w:r>
+        <w:rPr>
+          <w:rFonts w:ascii="Microsoft YaHei" w:eastAsia="Microsoft YaHei" w:hAnsi="Microsoft YaHei" w:cs="Times New Roman" w:hint="eastAsia"/>
+          <w:color w:val="333333"/>
+          <w:sz w:val="21"/>
+          <w:szCs w:val="21"/>
+        </w:rPr>
+        <w:t>添加</w:t>
+      </w:r>
+      <w:r>
+        <w:rPr>
+          <w:rFonts w:ascii="Microsoft YaHei" w:eastAsia="Microsoft YaHei" w:hAnsi="Microsoft YaHei" w:cs="Times New Roman"/>
+          <w:color w:val="333333"/>
+          <w:sz w:val="21"/>
+          <w:szCs w:val="21"/>
+        </w:rPr>
+        <w:t>目录</w:t>
+      </w:r>
+      <w:r>
+        <w:rPr>
+          <w:rFonts w:ascii="Microsoft YaHei" w:eastAsia="Microsoft YaHei" w:hAnsi="Microsoft YaHei" w:cs="Times New Roman" w:hint="eastAsia"/>
+          <w:color w:val="333333"/>
+          <w:sz w:val="21"/>
+          <w:szCs w:val="21"/>
+        </w:rPr>
+        <w:t xml:space="preserve"> hooks, </w:t>
+      </w:r>
+    </w:p>
+    <w:p>
+      <w:pPr>
+        <w:shd w:val="clear" w:color="auto" w:fill="FFFFFF"/>
+        <w:spacing w:before="300" w:after="300" w:line="240" w:lineRule="auto"/>
+        <w:rPr>
+          <w:rFonts w:ascii="Microsoft YaHei" w:eastAsia="Microsoft YaHei" w:hAnsi="Microsoft YaHei" w:cs="Times New Roman"/>
+          <w:color w:val="333333"/>
+          <w:sz w:val="21"/>
+          <w:szCs w:val="21"/>
+        </w:rPr>
+      </w:pPr>
+      <w:r>
+        <w:rPr>
+          <w:rFonts w:ascii="Microsoft YaHei" w:eastAsia="Microsoft YaHei" w:hAnsi="Microsoft YaHei" w:cs="Times New Roman" w:hint="eastAsia"/>
+          <w:color w:val="333333"/>
+          <w:sz w:val="21"/>
+          <w:szCs w:val="21"/>
+        </w:rPr>
+        <w:t>然后</w:t>
+      </w:r>
+      <w:r>
+        <w:rPr>
+          <w:rFonts w:ascii="Microsoft YaHei" w:eastAsia="Microsoft YaHei" w:hAnsi="Microsoft YaHei" w:cs="Times New Roman"/>
+          <w:color w:val="333333"/>
+          <w:sz w:val="21"/>
+          <w:szCs w:val="21"/>
+        </w:rPr>
+        <w:t>添加文件：</w:t>
+      </w:r>
+      <w:proofErr w:type="gramStart"/>
+      <w:r>
+        <w:rPr>
+          <w:rFonts w:ascii="Microsoft YaHei" w:eastAsia="Microsoft YaHei" w:hAnsi="Microsoft YaHei" w:cs="Times New Roman"/>
+          <w:color w:val="333333"/>
+          <w:sz w:val="21"/>
+          <w:szCs w:val="21"/>
+        </w:rPr>
+        <w:t>hook-django.template.loader_tags.py</w:t>
+      </w:r>
+      <w:proofErr w:type="gramEnd"/>
+      <w:r>
+        <w:rPr>
+          <w:rFonts w:ascii="Microsoft YaHei" w:eastAsia="Microsoft YaHei" w:hAnsi="Microsoft YaHei" w:cs="Times New Roman"/>
+          <w:color w:val="333333"/>
+          <w:sz w:val="21"/>
+          <w:szCs w:val="21"/>
+        </w:rPr>
+        <w:t xml:space="preserve"> </w:t>
+      </w:r>
+      <w:r>
+        <w:rPr>
+          <w:rFonts w:ascii="Microsoft YaHei" w:eastAsia="Microsoft YaHei" w:hAnsi="Microsoft YaHei" w:cs="Times New Roman" w:hint="eastAsia"/>
+          <w:color w:val="333333"/>
+          <w:sz w:val="21"/>
+          <w:szCs w:val="21"/>
+        </w:rPr>
+        <w:t>（因为</w:t>
+      </w:r>
+      <w:r>
+        <w:rPr>
+          <w:rFonts w:ascii="Microsoft YaHei" w:eastAsia="Microsoft YaHei" w:hAnsi="Microsoft YaHei" w:cs="Times New Roman"/>
+          <w:color w:val="333333"/>
+          <w:sz w:val="21"/>
+          <w:szCs w:val="21"/>
+        </w:rPr>
+        <w:t>在</w:t>
+      </w:r>
+      <w:r>
+        <w:rPr>
+          <w:rFonts w:ascii="Microsoft YaHei" w:eastAsia="Microsoft YaHei" w:hAnsi="Microsoft YaHei" w:cs="Times New Roman" w:hint="eastAsia"/>
+          <w:color w:val="333333"/>
+          <w:sz w:val="21"/>
+          <w:szCs w:val="21"/>
+        </w:rPr>
+        <w:t>tuigui.</w:t>
+      </w:r>
+      <w:r>
+        <w:rPr>
+          <w:rFonts w:ascii="Microsoft YaHei" w:eastAsia="Microsoft YaHei" w:hAnsi="Microsoft YaHei" w:cs="Times New Roman"/>
+          <w:color w:val="333333"/>
+          <w:sz w:val="21"/>
+          <w:szCs w:val="21"/>
+        </w:rPr>
+        <w:t xml:space="preserve">py </w:t>
+      </w:r>
+      <w:r>
+        <w:rPr>
+          <w:rFonts w:ascii="Microsoft YaHei" w:eastAsia="Microsoft YaHei" w:hAnsi="Microsoft YaHei" w:cs="Times New Roman" w:hint="eastAsia"/>
+          <w:color w:val="333333"/>
+          <w:sz w:val="21"/>
+          <w:szCs w:val="21"/>
+        </w:rPr>
+        <w:t xml:space="preserve">有 import </w:t>
+      </w:r>
+      <w:proofErr w:type="spellStart"/>
+      <w:r>
+        <w:rPr>
+          <w:rFonts w:ascii="Microsoft YaHei" w:eastAsia="Microsoft YaHei" w:hAnsi="Microsoft YaHei" w:cs="Times New Roman"/>
+          <w:color w:val="333333"/>
+          <w:sz w:val="21"/>
+          <w:szCs w:val="21"/>
+        </w:rPr>
+        <w:t>django.template.loader_tags</w:t>
+      </w:r>
+      <w:proofErr w:type="spellEnd"/>
+      <w:r>
+        <w:rPr>
+          <w:rFonts w:ascii="Microsoft YaHei" w:eastAsia="Microsoft YaHei" w:hAnsi="Microsoft YaHei" w:cs="Times New Roman" w:hint="eastAsia"/>
+          <w:color w:val="333333"/>
+          <w:sz w:val="21"/>
+          <w:szCs w:val="21"/>
+        </w:rPr>
+        <w:t>）</w:t>
+      </w:r>
+    </w:p>
+    <w:p>
+      <w:pPr>
+        <w:shd w:val="clear" w:color="auto" w:fill="FFFFFF"/>
+        <w:spacing w:before="300" w:after="300" w:line="240" w:lineRule="auto"/>
+        <w:rPr>
+          <w:rFonts w:ascii="Microsoft YaHei" w:eastAsia="Microsoft YaHei" w:hAnsi="Microsoft YaHei" w:cs="Times New Roman"/>
+          <w:color w:val="333333"/>
+          <w:sz w:val="21"/>
+          <w:szCs w:val="21"/>
+        </w:rPr>
+      </w:pPr>
+      <w:r>
+        <w:rPr>
+          <w:rFonts w:ascii="Microsoft YaHei" w:eastAsia="Microsoft YaHei" w:hAnsi="Microsoft YaHei" w:cs="Times New Roman" w:hint="eastAsia"/>
+          <w:color w:val="333333"/>
+          <w:sz w:val="21"/>
+          <w:szCs w:val="21"/>
+        </w:rPr>
+        <w:t>然后</w:t>
+      </w:r>
+      <w:r>
+        <w:rPr>
+          <w:rFonts w:ascii="Microsoft YaHei" w:eastAsia="Microsoft YaHei" w:hAnsi="Microsoft YaHei" w:cs="Times New Roman"/>
+          <w:color w:val="333333"/>
+          <w:sz w:val="21"/>
+          <w:szCs w:val="21"/>
+        </w:rPr>
+        <w:t>运行</w:t>
+      </w:r>
+      <w:r>
+        <w:rPr>
+          <w:rFonts w:ascii="Microsoft YaHei" w:eastAsia="Microsoft YaHei" w:hAnsi="Microsoft YaHei" w:cs="Times New Roman" w:hint="eastAsia"/>
+          <w:color w:val="333333"/>
+          <w:sz w:val="21"/>
+          <w:szCs w:val="21"/>
+        </w:rPr>
+        <w:t xml:space="preserve"> </w:t>
+      </w:r>
+      <w:proofErr w:type="spellStart"/>
+      <w:r>
+        <w:rPr>
+          <w:rFonts w:ascii="Microsoft YaHei" w:eastAsia="Microsoft YaHei" w:hAnsi="Microsoft YaHei" w:cs="Times New Roman" w:hint="eastAsia"/>
+          <w:color w:val="333333"/>
+          <w:sz w:val="21"/>
+          <w:szCs w:val="21"/>
+        </w:rPr>
+        <w:t>pyinstaller</w:t>
+      </w:r>
+      <w:proofErr w:type="spellEnd"/>
+      <w:r>
+        <w:rPr>
+          <w:rFonts w:ascii="Microsoft YaHei" w:eastAsia="Microsoft YaHei" w:hAnsi="Microsoft YaHei" w:cs="Times New Roman"/>
+          <w:color w:val="333333"/>
+          <w:sz w:val="21"/>
+          <w:szCs w:val="21"/>
+        </w:rPr>
+        <w:t xml:space="preserve"> -w</w:t>
+      </w:r>
+      <w:r>
+        <w:rPr>
+          <w:rFonts w:ascii="Microsoft YaHei" w:eastAsia="Microsoft YaHei" w:hAnsi="Microsoft YaHei" w:cs="Times New Roman" w:hint="eastAsia"/>
+          <w:color w:val="333333"/>
+          <w:sz w:val="21"/>
+          <w:szCs w:val="21"/>
+        </w:rPr>
+        <w:t xml:space="preserve"> tuigui.py </w:t>
+      </w:r>
+      <w:r>
+        <w:rPr>
+          <w:rFonts w:ascii="Microsoft YaHei" w:eastAsia="Microsoft YaHei" w:hAnsi="Microsoft YaHei" w:cs="Times New Roman"/>
+          <w:color w:val="333333"/>
+          <w:sz w:val="21"/>
+          <w:szCs w:val="21"/>
+        </w:rPr>
+        <w:t>--additional-hooks-</w:t>
+      </w:r>
+      <w:proofErr w:type="spellStart"/>
+      <w:r>
+        <w:rPr>
+          <w:rFonts w:ascii="Microsoft YaHei" w:eastAsia="Microsoft YaHei" w:hAnsi="Microsoft YaHei" w:cs="Times New Roman"/>
+          <w:color w:val="333333"/>
+          <w:sz w:val="21"/>
+          <w:szCs w:val="21"/>
+        </w:rPr>
+        <w:t>dir</w:t>
+      </w:r>
+      <w:proofErr w:type="spellEnd"/>
+      <w:r>
+        <w:rPr>
+          <w:rFonts w:ascii="Microsoft YaHei" w:eastAsia="Microsoft YaHei" w:hAnsi="Microsoft YaHei" w:cs="Times New Roman"/>
+          <w:color w:val="333333"/>
+          <w:sz w:val="21"/>
+          <w:szCs w:val="21"/>
+        </w:rPr>
+        <w:t xml:space="preserve"> ho</w:t>
+      </w:r>
+      <w:bookmarkStart w:id="0" w:name="_GoBack"/>
+      <w:bookmarkEnd w:id="0"/>
+      <w:r>
+        <w:rPr>
+          <w:rFonts w:ascii="Microsoft YaHei" w:eastAsia="Microsoft YaHei" w:hAnsi="Microsoft YaHei" w:cs="Times New Roman"/>
+          <w:color w:val="333333"/>
+          <w:sz w:val="21"/>
+          <w:szCs w:val="21"/>
+        </w:rPr>
+        <w:t>oks</w:t>
+      </w:r>
+    </w:p>
+    <w:p>
+      <w:pPr>
+        <w:shd w:val="clear" w:color="auto" w:fill="FFFFFF"/>
+        <w:spacing w:before="300" w:after="300" w:line="240" w:lineRule="auto"/>
+        <w:rPr>
+          <w:rFonts w:ascii="Microsoft YaHei" w:eastAsia="Microsoft YaHei" w:hAnsi="Microsoft YaHei" w:cs="Times New Roman"/>
+          <w:b/>
+          <w:color w:val="333333"/>
+          <w:szCs w:val="21"/>
+        </w:rPr>
+      </w:pPr>
+      <w:r>
+        <w:rPr>
+          <w:rFonts w:ascii="Microsoft YaHei" w:eastAsia="Microsoft YaHei" w:hAnsi="Microsoft YaHei" w:cs="Times New Roman" w:hint="eastAsia"/>
+          <w:b/>
+          <w:color w:val="333333"/>
+          <w:szCs w:val="21"/>
+        </w:rPr>
+        <w:lastRenderedPageBreak/>
+        <w:t>完成</w:t>
+      </w:r>
+      <w:r>
+        <w:rPr>
+          <w:rFonts w:ascii="Microsoft YaHei" w:eastAsia="Microsoft YaHei" w:hAnsi="Microsoft YaHei" w:cs="Times New Roman"/>
+          <w:b/>
+          <w:color w:val="333333"/>
+          <w:szCs w:val="21"/>
+        </w:rPr>
+        <w:t>以上hooks</w:t>
+      </w:r>
+      <w:r>
+        <w:rPr>
+          <w:rFonts w:ascii="Microsoft YaHei" w:eastAsia="Microsoft YaHei" w:hAnsi="Microsoft YaHei" w:cs="Times New Roman" w:hint="eastAsia"/>
+          <w:b/>
+          <w:color w:val="333333"/>
+          <w:szCs w:val="21"/>
+        </w:rPr>
+        <w:t>，</w:t>
+      </w:r>
+      <w:r>
+        <w:rPr>
+          <w:rFonts w:ascii="Microsoft YaHei" w:eastAsia="Microsoft YaHei" w:hAnsi="Microsoft YaHei" w:cs="Times New Roman"/>
+          <w:b/>
+          <w:color w:val="333333"/>
+          <w:szCs w:val="21"/>
+        </w:rPr>
+        <w:t>运行打包出现错误</w:t>
+      </w:r>
+      <w:r>
+        <w:rPr>
+          <w:rFonts w:ascii="Microsoft YaHei" w:eastAsia="Microsoft YaHei" w:hAnsi="Microsoft YaHei" w:cs="Times New Roman" w:hint="eastAsia"/>
+          <w:b/>
+          <w:color w:val="333333"/>
+          <w:szCs w:val="21"/>
+        </w:rPr>
+        <w:t xml:space="preserve"> </w:t>
+      </w:r>
+      <w:r>
+        <w:rPr>
+          <w:rFonts w:ascii="Microsoft YaHei" w:eastAsia="Microsoft YaHei" w:hAnsi="Microsoft YaHei" w:cs="Times New Roman"/>
+          <w:b/>
+          <w:color w:val="333333"/>
+          <w:szCs w:val="21"/>
+        </w:rPr>
+        <w:t>‘</w:t>
+      </w:r>
+      <w:r>
+        <w:rPr>
+          <w:rFonts w:ascii="Microsoft YaHei" w:eastAsia="Microsoft YaHei" w:hAnsi="Microsoft YaHei" w:cs="Times New Roman" w:hint="eastAsia"/>
+          <w:b/>
+          <w:color w:val="333333"/>
+          <w:szCs w:val="21"/>
+        </w:rPr>
+        <w:t xml:space="preserve">No translation files found for default language </w:t>
+      </w:r>
+      <w:proofErr w:type="spellStart"/>
+      <w:r>
+        <w:rPr>
+          <w:rFonts w:ascii="Microsoft YaHei" w:eastAsia="Microsoft YaHei" w:hAnsi="Microsoft YaHei" w:cs="Times New Roman" w:hint="eastAsia"/>
+          <w:b/>
+          <w:color w:val="333333"/>
+          <w:szCs w:val="21"/>
+        </w:rPr>
+        <w:t>en</w:t>
+      </w:r>
+      <w:proofErr w:type="spellEnd"/>
+      <w:r>
+        <w:rPr>
+          <w:rFonts w:ascii="Microsoft YaHei" w:eastAsia="Microsoft YaHei" w:hAnsi="Microsoft YaHei" w:cs="Times New Roman" w:hint="eastAsia"/>
+          <w:b/>
+          <w:color w:val="333333"/>
+          <w:szCs w:val="21"/>
+        </w:rPr>
+        <w:t>-us</w:t>
+      </w:r>
+      <w:r>
+        <w:rPr>
+          <w:rFonts w:ascii="Microsoft YaHei" w:eastAsia="Microsoft YaHei" w:hAnsi="Microsoft YaHei" w:cs="Times New Roman"/>
+          <w:b/>
+          <w:color w:val="333333"/>
+          <w:szCs w:val="21"/>
+        </w:rPr>
+        <w:t>’</w:t>
+      </w:r>
+    </w:p>
+    <w:p>
+      <w:pPr>
+        <w:shd w:val="clear" w:color="auto" w:fill="FFFFFF"/>
+        <w:spacing w:before="300" w:after="300" w:line="240" w:lineRule="auto"/>
+        <w:rPr>
+          <w:rFonts w:ascii="Microsoft YaHei" w:eastAsia="Microsoft YaHei" w:hAnsi="Microsoft YaHei" w:cs="Times New Roman"/>
+          <w:color w:val="333333"/>
+          <w:sz w:val="20"/>
+          <w:szCs w:val="21"/>
+        </w:rPr>
+      </w:pPr>
+      <w:r>
+        <w:rPr>
+          <w:rFonts w:ascii="Microsoft YaHei" w:eastAsia="Microsoft YaHei" w:hAnsi="Microsoft YaHei" w:cs="Times New Roman" w:hint="eastAsia"/>
+          <w:color w:val="333333"/>
+          <w:sz w:val="20"/>
+          <w:szCs w:val="21"/>
+        </w:rPr>
+        <w:t>原因</w:t>
+      </w:r>
+      <w:r>
+        <w:rPr>
+          <w:rFonts w:ascii="Microsoft YaHei" w:eastAsia="Microsoft YaHei" w:hAnsi="Microsoft YaHei" w:cs="Times New Roman"/>
+          <w:color w:val="333333"/>
+          <w:sz w:val="20"/>
+          <w:szCs w:val="21"/>
+        </w:rPr>
+        <w:t>：</w:t>
+      </w:r>
+      <w:r>
+        <w:rPr>
+          <w:rFonts w:ascii="Microsoft YaHei" w:eastAsia="Microsoft YaHei" w:hAnsi="Microsoft YaHei" w:cs="Times New Roman" w:hint="eastAsia"/>
+          <w:color w:val="333333"/>
+          <w:sz w:val="20"/>
+          <w:szCs w:val="21"/>
+        </w:rPr>
+        <w:t>settings</w:t>
+      </w:r>
+      <w:r>
+        <w:rPr>
+          <w:rFonts w:ascii="Microsoft YaHei" w:eastAsia="Microsoft YaHei" w:hAnsi="Microsoft YaHei" w:cs="Times New Roman"/>
+          <w:color w:val="333333"/>
+          <w:sz w:val="20"/>
+          <w:szCs w:val="21"/>
+        </w:rPr>
+        <w:t>里面</w:t>
+      </w:r>
+      <w:r>
+        <w:rPr>
+          <w:rFonts w:ascii="Microsoft YaHei" w:eastAsia="Microsoft YaHei" w:hAnsi="Microsoft YaHei" w:cs="Times New Roman" w:hint="eastAsia"/>
+          <w:color w:val="333333"/>
+          <w:sz w:val="20"/>
+          <w:szCs w:val="21"/>
+        </w:rPr>
+        <w:t>LANGUAGE_CODE=</w:t>
+      </w:r>
+      <w:r>
+        <w:rPr>
+          <w:rFonts w:ascii="Microsoft YaHei" w:eastAsia="Microsoft YaHei" w:hAnsi="Microsoft YaHei" w:cs="Times New Roman"/>
+          <w:color w:val="333333"/>
+          <w:sz w:val="20"/>
+          <w:szCs w:val="21"/>
+        </w:rPr>
+        <w:t>’</w:t>
+      </w:r>
+      <w:proofErr w:type="spellStart"/>
+      <w:r>
+        <w:rPr>
+          <w:rFonts w:ascii="Microsoft YaHei" w:eastAsia="Microsoft YaHei" w:hAnsi="Microsoft YaHei" w:cs="Times New Roman"/>
+          <w:color w:val="333333"/>
+          <w:sz w:val="20"/>
+          <w:szCs w:val="21"/>
+        </w:rPr>
+        <w:t>en</w:t>
+      </w:r>
+      <w:proofErr w:type="spellEnd"/>
+      <w:r>
+        <w:rPr>
+          <w:rFonts w:ascii="Microsoft YaHei" w:eastAsia="Microsoft YaHei" w:hAnsi="Microsoft YaHei" w:cs="Times New Roman"/>
+          <w:color w:val="333333"/>
+          <w:sz w:val="20"/>
+          <w:szCs w:val="21"/>
+        </w:rPr>
+        <w:t>-us’,</w:t>
+      </w:r>
+      <w:r>
+        <w:rPr>
+          <w:rFonts w:ascii="Microsoft YaHei" w:eastAsia="Microsoft YaHei" w:hAnsi="Microsoft YaHei" w:cs="Times New Roman" w:hint="eastAsia"/>
+          <w:color w:val="333333"/>
+          <w:sz w:val="20"/>
+          <w:szCs w:val="21"/>
+        </w:rPr>
+        <w:t>但是</w:t>
+      </w:r>
+      <w:r>
+        <w:rPr>
+          <w:rFonts w:ascii="Microsoft YaHei" w:eastAsia="Microsoft YaHei" w:hAnsi="Microsoft YaHei" w:cs="Times New Roman"/>
+          <w:color w:val="333333"/>
+          <w:sz w:val="20"/>
+          <w:szCs w:val="21"/>
+        </w:rPr>
+        <w:t>在Env3.5.2\lib\site-packages\</w:t>
+      </w:r>
+      <w:proofErr w:type="spellStart"/>
+      <w:r>
+        <w:rPr>
+          <w:rFonts w:ascii="Microsoft YaHei" w:eastAsia="Microsoft YaHei" w:hAnsi="Microsoft YaHei" w:cs="Times New Roman"/>
+          <w:color w:val="333333"/>
+          <w:sz w:val="20"/>
+          <w:szCs w:val="21"/>
+        </w:rPr>
+        <w:t>django</w:t>
+      </w:r>
+      <w:proofErr w:type="spellEnd"/>
+      <w:r>
+        <w:rPr>
+          <w:rFonts w:ascii="Microsoft YaHei" w:eastAsia="Microsoft YaHei" w:hAnsi="Microsoft YaHei" w:cs="Times New Roman"/>
+          <w:color w:val="333333"/>
+          <w:sz w:val="20"/>
+          <w:szCs w:val="21"/>
+        </w:rPr>
+        <w:t>\</w:t>
+      </w:r>
+      <w:proofErr w:type="spellStart"/>
+      <w:r>
+        <w:rPr>
+          <w:rFonts w:ascii="Microsoft YaHei" w:eastAsia="Microsoft YaHei" w:hAnsi="Microsoft YaHei" w:cs="Times New Roman"/>
+          <w:color w:val="333333"/>
+          <w:sz w:val="20"/>
+          <w:szCs w:val="21"/>
+        </w:rPr>
+        <w:t>conf</w:t>
+      </w:r>
+      <w:proofErr w:type="spellEnd"/>
+      <w:r>
+        <w:rPr>
+          <w:rFonts w:ascii="Microsoft YaHei" w:eastAsia="Microsoft YaHei" w:hAnsi="Microsoft YaHei" w:cs="Times New Roman"/>
+          <w:color w:val="333333"/>
+          <w:sz w:val="20"/>
+          <w:szCs w:val="21"/>
+        </w:rPr>
+        <w:t xml:space="preserve">\locale </w:t>
+      </w:r>
+      <w:r>
+        <w:rPr>
+          <w:rFonts w:ascii="Microsoft YaHei" w:eastAsia="Microsoft YaHei" w:hAnsi="Microsoft YaHei" w:cs="Times New Roman" w:hint="eastAsia"/>
+          <w:color w:val="333333"/>
+          <w:sz w:val="20"/>
+          <w:szCs w:val="21"/>
+        </w:rPr>
+        <w:t>下面</w:t>
+      </w:r>
+      <w:r>
+        <w:rPr>
+          <w:rFonts w:ascii="Microsoft YaHei" w:eastAsia="Microsoft YaHei" w:hAnsi="Microsoft YaHei" w:cs="Times New Roman"/>
+          <w:color w:val="333333"/>
+          <w:sz w:val="20"/>
+          <w:szCs w:val="21"/>
+        </w:rPr>
+        <w:t>没有</w:t>
+      </w:r>
+      <w:proofErr w:type="spellStart"/>
+      <w:r>
+        <w:rPr>
+          <w:rFonts w:ascii="Microsoft YaHei" w:eastAsia="Microsoft YaHei" w:hAnsi="Microsoft YaHei" w:cs="Times New Roman" w:hint="eastAsia"/>
+          <w:color w:val="333333"/>
+          <w:sz w:val="20"/>
+          <w:szCs w:val="21"/>
+        </w:rPr>
+        <w:t>en</w:t>
+      </w:r>
+      <w:proofErr w:type="spellEnd"/>
+      <w:r>
+        <w:rPr>
+          <w:rFonts w:ascii="Microsoft YaHei" w:eastAsia="Microsoft YaHei" w:hAnsi="Microsoft YaHei" w:cs="Times New Roman" w:hint="eastAsia"/>
+          <w:color w:val="333333"/>
+          <w:sz w:val="20"/>
+          <w:szCs w:val="21"/>
+        </w:rPr>
+        <w:t>-us, 只有</w:t>
+      </w:r>
+      <w:proofErr w:type="spellStart"/>
+      <w:r>
+        <w:rPr>
+          <w:rFonts w:ascii="Microsoft YaHei" w:eastAsia="Microsoft YaHei" w:hAnsi="Microsoft YaHei" w:cs="Times New Roman" w:hint="eastAsia"/>
+          <w:color w:val="333333"/>
+          <w:sz w:val="20"/>
+          <w:szCs w:val="21"/>
+        </w:rPr>
+        <w:t>en</w:t>
+      </w:r>
+      <w:proofErr w:type="spellEnd"/>
+      <w:r>
+        <w:rPr>
+          <w:rFonts w:ascii="Microsoft YaHei" w:eastAsia="Microsoft YaHei" w:hAnsi="Microsoft YaHei" w:cs="Times New Roman" w:hint="eastAsia"/>
+          <w:color w:val="333333"/>
+          <w:sz w:val="20"/>
+          <w:szCs w:val="21"/>
+        </w:rPr>
+        <w:t xml:space="preserve"> 和</w:t>
+      </w:r>
+      <w:proofErr w:type="spellStart"/>
+      <w:r>
+        <w:rPr>
+          <w:rFonts w:ascii="Microsoft YaHei" w:eastAsia="Microsoft YaHei" w:hAnsi="Microsoft YaHei" w:cs="Times New Roman" w:hint="eastAsia"/>
+          <w:color w:val="333333"/>
+          <w:sz w:val="20"/>
+          <w:szCs w:val="21"/>
+        </w:rPr>
+        <w:t>en</w:t>
+      </w:r>
+      <w:proofErr w:type="spellEnd"/>
+      <w:r>
+        <w:rPr>
+          <w:rFonts w:ascii="Microsoft YaHei" w:eastAsia="Microsoft YaHei" w:hAnsi="Microsoft YaHei" w:cs="Times New Roman" w:hint="eastAsia"/>
+          <w:color w:val="333333"/>
+          <w:sz w:val="20"/>
+          <w:szCs w:val="21"/>
+        </w:rPr>
+        <w:t>-AU</w:t>
+      </w:r>
+    </w:p>
+    <w:p>
+      <w:pPr>
+        <w:pStyle w:val="HTMLPreformatted"/>
+        <w:shd w:val="clear" w:color="auto" w:fill="FFFFFF"/>
+        <w:rPr>
+          <w:rFonts w:ascii="Microsoft YaHei" w:eastAsia="Microsoft YaHei" w:hAnsi="Microsoft YaHei" w:cs="Times New Roman" w:hint="eastAsia"/>
+          <w:color w:val="333333"/>
+          <w:szCs w:val="21"/>
+        </w:rPr>
+      </w:pPr>
+      <w:r>
+        <w:rPr>
+          <w:rFonts w:ascii="Microsoft YaHei" w:eastAsia="Microsoft YaHei" w:hAnsi="Microsoft YaHei" w:cs="Times New Roman" w:hint="eastAsia"/>
+          <w:color w:val="333333"/>
+          <w:szCs w:val="21"/>
+        </w:rPr>
+        <w:t>解决</w:t>
+      </w:r>
+      <w:r>
+        <w:rPr>
+          <w:rFonts w:ascii="Microsoft YaHei" w:eastAsia="Microsoft YaHei" w:hAnsi="Microsoft YaHei" w:cs="Times New Roman"/>
+          <w:color w:val="333333"/>
+          <w:szCs w:val="21"/>
+        </w:rPr>
+        <w:t>：</w:t>
+      </w:r>
+      <w:r>
+        <w:rPr>
+          <w:rFonts w:ascii="Microsoft YaHei" w:eastAsia="Microsoft YaHei" w:hAnsi="Microsoft YaHei" w:cs="Times New Roman" w:hint="eastAsia"/>
+          <w:color w:val="333333"/>
+          <w:szCs w:val="21"/>
+        </w:rPr>
+        <w:t xml:space="preserve"> </w:t>
+      </w:r>
+      <w:r>
+        <w:rPr>
+          <w:rFonts w:ascii="Microsoft YaHei" w:eastAsia="Microsoft YaHei" w:hAnsi="Microsoft YaHei" w:cs="Times New Roman" w:hint="eastAsia"/>
+          <w:color w:val="333333"/>
+          <w:szCs w:val="21"/>
+        </w:rPr>
+        <w:t>修改源文件django\utils\translatin\trans_real.</w:t>
+      </w:r>
+      <w:proofErr w:type="gramStart"/>
+      <w:r>
+        <w:rPr>
+          <w:rFonts w:ascii="Microsoft YaHei" w:eastAsia="Microsoft YaHei" w:hAnsi="Microsoft YaHei" w:cs="Times New Roman" w:hint="eastAsia"/>
+          <w:color w:val="333333"/>
+          <w:szCs w:val="21"/>
+        </w:rPr>
+        <w:t xml:space="preserve">py </w:t>
+      </w:r>
+      <w:r>
+        <w:rPr>
+          <w:rFonts w:ascii="Microsoft YaHei" w:eastAsia="Microsoft YaHei" w:hAnsi="Microsoft YaHei" w:cs="Times New Roman"/>
+          <w:color w:val="333333"/>
+          <w:szCs w:val="21"/>
+        </w:rPr>
+        <w:t>,</w:t>
+      </w:r>
+      <w:proofErr w:type="gramEnd"/>
+      <w:r>
+        <w:rPr>
+          <w:rFonts w:ascii="Microsoft YaHei" w:eastAsia="Microsoft YaHei" w:hAnsi="Microsoft YaHei" w:cs="Times New Roman"/>
+          <w:color w:val="333333"/>
+          <w:szCs w:val="21"/>
+        </w:rPr>
+        <w:t xml:space="preserve"> </w:t>
+      </w:r>
+      <w:r>
+        <w:rPr>
+          <w:rFonts w:ascii="Microsoft YaHei" w:eastAsia="Microsoft YaHei" w:hAnsi="Microsoft YaHei" w:cs="Times New Roman" w:hint="eastAsia"/>
+          <w:color w:val="333333"/>
+          <w:szCs w:val="21"/>
+        </w:rPr>
+        <w:t>屏蔽默认</w:t>
+      </w:r>
+      <w:r>
+        <w:rPr>
+          <w:rFonts w:ascii="Microsoft YaHei" w:eastAsia="Microsoft YaHei" w:hAnsi="Microsoft YaHei" w:cs="Times New Roman"/>
+          <w:color w:val="333333"/>
+          <w:szCs w:val="21"/>
+        </w:rPr>
+        <w:t>语言判断引发错误</w:t>
+      </w:r>
+      <w:r>
+        <w:rPr>
+          <w:rFonts w:ascii="Microsoft YaHei" w:eastAsia="Microsoft YaHei" w:hAnsi="Microsoft YaHei" w:cs="Times New Roman" w:hint="eastAsia"/>
+          <w:color w:val="333333"/>
+          <w:szCs w:val="21"/>
+        </w:rPr>
+        <w:t>。</w:t>
+      </w:r>
+      <w:r>
+        <w:rPr>
+          <w:rFonts w:ascii="Microsoft YaHei" w:eastAsia="Microsoft YaHei" w:hAnsi="Microsoft YaHei" w:cs="Times New Roman"/>
+          <w:color w:val="333333"/>
+          <w:szCs w:val="21"/>
+        </w:rPr>
+        <w:t>这不是好办法，只能临时解决。</w:t>
+      </w:r>
+    </w:p>
+    <w:p>
+      <w:pPr>
+        <w:pStyle w:val="HTMLPreformatted"/>
+        <w:shd w:val="clear" w:color="auto" w:fill="FFFFFF"/>
+        <w:rPr>
+          <w:color w:val="000000"/>
+          <w:sz w:val="18"/>
+          <w:szCs w:val="18"/>
+        </w:rPr>
+      </w:pPr>
+      <w:proofErr w:type="spellStart"/>
+      <w:proofErr w:type="gramStart"/>
+      <w:r>
+        <w:rPr>
+          <w:b/>
+          <w:bCs/>
+          <w:color w:val="000080"/>
+          <w:sz w:val="18"/>
+          <w:szCs w:val="18"/>
+        </w:rPr>
+        <w:t>def</w:t>
+      </w:r>
+      <w:proofErr w:type="spellEnd"/>
+      <w:proofErr w:type="gramEnd"/>
+      <w:r>
+        <w:rPr>
+          <w:b/>
+          <w:bCs/>
+          <w:color w:val="000080"/>
+          <w:sz w:val="18"/>
+          <w:szCs w:val="18"/>
+        </w:rPr>
+        <w:t xml:space="preserve"> </w:t>
+      </w:r>
+      <w:r>
+        <w:rPr>
+          <w:color w:val="B200B2"/>
+          <w:sz w:val="18"/>
+          <w:szCs w:val="18"/>
+        </w:rPr>
+        <w:t>__</w:t>
+      </w:r>
+      <w:proofErr w:type="spellStart"/>
+      <w:r>
+        <w:rPr>
+          <w:color w:val="B200B2"/>
+          <w:sz w:val="18"/>
+          <w:szCs w:val="18"/>
+        </w:rPr>
+        <w:t>init</w:t>
+      </w:r>
+      <w:proofErr w:type="spellEnd"/>
+      <w:r>
+        <w:rPr>
+          <w:color w:val="B200B2"/>
+          <w:sz w:val="18"/>
+          <w:szCs w:val="18"/>
+        </w:rPr>
+        <w:t>__</w:t>
+      </w:r>
+      <w:r>
+        <w:rPr>
+          <w:color w:val="000000"/>
+          <w:sz w:val="18"/>
+          <w:szCs w:val="18"/>
+        </w:rPr>
+        <w:t>(</w:t>
+      </w:r>
+      <w:r>
+        <w:rPr>
+          <w:color w:val="94558D"/>
+          <w:sz w:val="18"/>
+          <w:szCs w:val="18"/>
+        </w:rPr>
+        <w:t>self</w:t>
+      </w:r>
+      <w:r>
+        <w:rPr>
+          <w:color w:val="000000"/>
+          <w:sz w:val="18"/>
+          <w:szCs w:val="18"/>
+        </w:rPr>
+        <w:t>, language, domain=</w:t>
+      </w:r>
+      <w:r>
+        <w:rPr>
+          <w:b/>
+          <w:bCs/>
+          <w:color w:val="000080"/>
+          <w:sz w:val="18"/>
+          <w:szCs w:val="18"/>
+        </w:rPr>
+        <w:t>None</w:t>
+      </w:r>
+      <w:r>
+        <w:rPr>
+          <w:color w:val="000000"/>
+          <w:sz w:val="18"/>
+          <w:szCs w:val="18"/>
+        </w:rPr>
+        <w:t xml:space="preserve">, </w:t>
+      </w:r>
+      <w:proofErr w:type="spellStart"/>
+      <w:r>
+        <w:rPr>
+          <w:color w:val="000000"/>
+          <w:sz w:val="18"/>
+          <w:szCs w:val="18"/>
+        </w:rPr>
+        <w:t>localedirs</w:t>
+      </w:r>
+      <w:proofErr w:type="spellEnd"/>
+      <w:r>
+        <w:rPr>
+          <w:color w:val="000000"/>
+          <w:sz w:val="18"/>
+          <w:szCs w:val="18"/>
+        </w:rPr>
+        <w:t>=</w:t>
+      </w:r>
+      <w:r>
+        <w:rPr>
+          <w:b/>
+          <w:bCs/>
+          <w:color w:val="000080"/>
+          <w:sz w:val="18"/>
+          <w:szCs w:val="18"/>
+        </w:rPr>
+        <w:t>None</w:t>
+      </w:r>
+      <w:r>
+        <w:rPr>
+          <w:color w:val="000000"/>
+          <w:sz w:val="18"/>
+          <w:szCs w:val="18"/>
+        </w:rPr>
+        <w:t>):</w:t>
+      </w:r>
+    </w:p>
+    <w:p>
+      <w:pPr>
+        <w:pStyle w:val="HTMLPreformatted"/>
+        <w:shd w:val="clear" w:color="auto" w:fill="FFFFFF"/>
+        <w:rPr>
+          <w:color w:val="000000"/>
+          <w:sz w:val="18"/>
+          <w:szCs w:val="18"/>
+        </w:rPr>
+      </w:pPr>
+      <w:r>
+        <w:rPr>
+          <w:color w:val="000000"/>
+          <w:sz w:val="18"/>
+          <w:szCs w:val="18"/>
+        </w:rPr>
+        <w:t>…</w:t>
+      </w:r>
+    </w:p>
+    <w:p>
+      <w:pPr>
+        <w:shd w:val="clear" w:color="auto" w:fill="FFFFFF"/>
+        <w:tabs>
+          <w:tab w:val="left" w:pos="916"/>
+          <w:tab w:val="left" w:pos="1832"/>
+          <w:tab w:val="left" w:pos="2748"/>
+          <w:tab w:val="left" w:pos="3664"/>
+          <w:tab w:val="left" w:pos="4580"/>
+          <w:tab w:val="left" w:pos="5496"/>
+          <w:tab w:val="left" w:pos="6412"/>
+          <w:tab w:val="left" w:pos="7328"/>
+          <w:tab w:val="left" w:pos="8244"/>
+          <w:tab w:val="left" w:pos="9160"/>
+          <w:tab w:val="left" w:pos="10076"/>
+          <w:tab w:val="left" w:pos="10992"/>
+          <w:tab w:val="left" w:pos="11908"/>
+          <w:tab w:val="left" w:pos="12824"/>
+          <w:tab w:val="left" w:pos="13740"/>
+          <w:tab w:val="left" w:pos="14656"/>
+        </w:tabs>
+        <w:spacing w:after="0" w:line="240" w:lineRule="auto"/>
+        <w:rPr>
+          <w:rFonts w:ascii="Courier New" w:eastAsia="Times New Roman" w:hAnsi="Courier New" w:cs="Courier New"/>
+          <w:b/>
+          <w:color w:val="000000"/>
+          <w:sz w:val="24"/>
+          <w:szCs w:val="18"/>
+        </w:rPr>
+      </w:pPr>
+      <w:proofErr w:type="gramStart"/>
+      <w:r>
+        <w:rPr>
+          <w:rFonts w:ascii="Courier New" w:eastAsia="Times New Roman" w:hAnsi="Courier New" w:cs="Courier New"/>
+          <w:b/>
+          <w:bCs/>
+          <w:color w:val="000080"/>
+          <w:sz w:val="18"/>
+          <w:szCs w:val="18"/>
+        </w:rPr>
+        <w:t>if</w:t>
+      </w:r>
+      <w:proofErr w:type="gramEnd"/>
+      <w:r>
+        <w:rPr>
+          <w:rFonts w:ascii="Courier New" w:eastAsia="Times New Roman" w:hAnsi="Courier New" w:cs="Courier New"/>
+          <w:b/>
+          <w:bCs/>
+          <w:color w:val="000080"/>
+          <w:sz w:val="18"/>
+          <w:szCs w:val="18"/>
+        </w:rPr>
+        <w:t xml:space="preserve"> </w:t>
+      </w:r>
+      <w:proofErr w:type="spellStart"/>
+      <w:r>
+        <w:rPr>
+          <w:rFonts w:ascii="Courier New" w:eastAsia="Times New Roman" w:hAnsi="Courier New" w:cs="Courier New"/>
+          <w:color w:val="94558D"/>
+          <w:sz w:val="18"/>
+          <w:szCs w:val="18"/>
+        </w:rPr>
+        <w:t>self</w:t>
+      </w:r>
+      <w:r>
+        <w:rPr>
+          <w:rFonts w:ascii="Courier New" w:eastAsia="Times New Roman" w:hAnsi="Courier New" w:cs="Courier New"/>
+          <w:color w:val="000000"/>
+          <w:sz w:val="18"/>
+          <w:szCs w:val="18"/>
+        </w:rPr>
+        <w:t>.__language</w:t>
+      </w:r>
+      <w:proofErr w:type="spellEnd"/>
+      <w:r>
+        <w:rPr>
+          <w:rFonts w:ascii="Courier New" w:eastAsia="Times New Roman" w:hAnsi="Courier New" w:cs="Courier New"/>
+          <w:color w:val="000000"/>
+          <w:sz w:val="18"/>
+          <w:szCs w:val="18"/>
+        </w:rPr>
+        <w:t xml:space="preserve"> == </w:t>
+      </w:r>
+      <w:proofErr w:type="spellStart"/>
+      <w:r>
+        <w:rPr>
+          <w:rFonts w:ascii="Courier New" w:eastAsia="Times New Roman" w:hAnsi="Courier New" w:cs="Courier New"/>
+          <w:color w:val="000000"/>
+          <w:sz w:val="18"/>
+          <w:szCs w:val="18"/>
+        </w:rPr>
+        <w:t>settings.LANGUAGE_CODE</w:t>
+      </w:r>
+      <w:proofErr w:type="spellEnd"/>
+      <w:r>
+        <w:rPr>
+          <w:rFonts w:ascii="Courier New" w:eastAsia="Times New Roman" w:hAnsi="Courier New" w:cs="Courier New"/>
+          <w:color w:val="000000"/>
+          <w:sz w:val="18"/>
+          <w:szCs w:val="18"/>
+        </w:rPr>
+        <w:t xml:space="preserve"> </w:t>
+      </w:r>
+      <w:r>
+        <w:rPr>
+          <w:rFonts w:ascii="Courier New" w:eastAsia="Times New Roman" w:hAnsi="Courier New" w:cs="Courier New"/>
+          <w:b/>
+          <w:bCs/>
+          <w:color w:val="000080"/>
+          <w:sz w:val="18"/>
+          <w:szCs w:val="18"/>
+        </w:rPr>
+        <w:t xml:space="preserve">and </w:t>
+      </w:r>
+      <w:proofErr w:type="spellStart"/>
+      <w:r>
+        <w:rPr>
+          <w:rFonts w:ascii="Courier New" w:eastAsia="Times New Roman" w:hAnsi="Courier New" w:cs="Courier New"/>
+          <w:color w:val="94558D"/>
+          <w:sz w:val="18"/>
+          <w:szCs w:val="18"/>
+        </w:rPr>
+        <w:t>self</w:t>
+      </w:r>
+      <w:r>
+        <w:rPr>
+          <w:rFonts w:ascii="Courier New" w:eastAsia="Times New Roman" w:hAnsi="Courier New" w:cs="Courier New"/>
+          <w:color w:val="000000"/>
+          <w:sz w:val="18"/>
+          <w:szCs w:val="18"/>
+        </w:rPr>
+        <w:t>.domain</w:t>
+      </w:r>
+      <w:proofErr w:type="spellEnd"/>
+      <w:r>
+        <w:rPr>
+          <w:rFonts w:ascii="Courier New" w:eastAsia="Times New Roman" w:hAnsi="Courier New" w:cs="Courier New"/>
+          <w:color w:val="000000"/>
+          <w:sz w:val="18"/>
+          <w:szCs w:val="18"/>
+        </w:rPr>
+        <w:t xml:space="preserve"> == </w:t>
+      </w:r>
+      <w:r>
+        <w:rPr>
+          <w:rFonts w:ascii="Courier New" w:eastAsia="Times New Roman" w:hAnsi="Courier New" w:cs="Courier New"/>
+          <w:b/>
+          <w:bCs/>
+          <w:color w:val="008080"/>
+          <w:sz w:val="18"/>
+          <w:szCs w:val="18"/>
+        </w:rPr>
+        <w:t>'</w:t>
+      </w:r>
+      <w:proofErr w:type="spellStart"/>
+      <w:r>
+        <w:rPr>
+          <w:rFonts w:ascii="Courier New" w:eastAsia="Times New Roman" w:hAnsi="Courier New" w:cs="Courier New"/>
+          <w:b/>
+          <w:bCs/>
+          <w:color w:val="008080"/>
+          <w:sz w:val="18"/>
+          <w:szCs w:val="18"/>
+        </w:rPr>
+        <w:t>django</w:t>
+      </w:r>
+      <w:proofErr w:type="spellEnd"/>
+      <w:r>
+        <w:rPr>
+          <w:rFonts w:ascii="Courier New" w:eastAsia="Times New Roman" w:hAnsi="Courier New" w:cs="Courier New"/>
+          <w:b/>
+          <w:bCs/>
+          <w:color w:val="008080"/>
+          <w:sz w:val="18"/>
+          <w:szCs w:val="18"/>
+        </w:rPr>
+        <w:t xml:space="preserve">' </w:t>
+      </w:r>
+      <w:r>
+        <w:rPr>
+          <w:rFonts w:ascii="Courier New" w:eastAsia="Times New Roman" w:hAnsi="Courier New" w:cs="Courier New"/>
+          <w:b/>
+          <w:bCs/>
+          <w:color w:val="000080"/>
+          <w:sz w:val="18"/>
+          <w:szCs w:val="18"/>
+        </w:rPr>
+        <w:t xml:space="preserve">and </w:t>
+      </w:r>
+      <w:r>
+        <w:rPr>
+          <w:rFonts w:ascii="Courier New" w:eastAsia="Times New Roman" w:hAnsi="Courier New" w:cs="Courier New"/>
+          <w:color w:val="94558D"/>
+          <w:sz w:val="18"/>
+          <w:szCs w:val="18"/>
+        </w:rPr>
+        <w:t>self</w:t>
+      </w:r>
+      <w:r>
+        <w:rPr>
+          <w:rFonts w:ascii="Courier New" w:eastAsia="Times New Roman" w:hAnsi="Courier New" w:cs="Courier New"/>
+          <w:color w:val="000000"/>
+          <w:sz w:val="18"/>
+          <w:szCs w:val="18"/>
+        </w:rPr>
+        <w:t>._</w:t>
+      </w:r>
+      <w:proofErr w:type="spellStart"/>
+      <w:r>
+        <w:rPr>
+          <w:rFonts w:ascii="Courier New" w:eastAsia="Times New Roman" w:hAnsi="Courier New" w:cs="Courier New"/>
+          <w:color w:val="000000"/>
+          <w:sz w:val="18"/>
+          <w:szCs w:val="18"/>
+        </w:rPr>
+        <w:t>catalog</w:t>
+      </w:r>
+      <w:proofErr w:type="spellEnd"/>
+      <w:r>
+        <w:rPr>
+          <w:rFonts w:ascii="Courier New" w:eastAsia="Times New Roman" w:hAnsi="Courier New" w:cs="Courier New"/>
+          <w:color w:val="000000"/>
+          <w:sz w:val="18"/>
+          <w:szCs w:val="18"/>
+        </w:rPr>
+        <w:t xml:space="preserve"> </w:t>
+      </w:r>
+      <w:r>
+        <w:rPr>
+          <w:rFonts w:ascii="Courier New" w:eastAsia="Times New Roman" w:hAnsi="Courier New" w:cs="Courier New"/>
+          <w:b/>
+          <w:bCs/>
+          <w:color w:val="000080"/>
+          <w:sz w:val="18"/>
+          <w:szCs w:val="18"/>
+        </w:rPr>
+        <w:t>is None</w:t>
+      </w:r>
+      <w:r>
+        <w:rPr>
+          <w:rFonts w:ascii="Courier New" w:eastAsia="Times New Roman" w:hAnsi="Courier New" w:cs="Courier New"/>
+          <w:color w:val="000000"/>
+          <w:sz w:val="18"/>
+          <w:szCs w:val="18"/>
+        </w:rPr>
+        <w:t>:</w:t>
+      </w:r>
+      <w:r>
+        <w:rPr>
+          <w:rFonts w:ascii="Courier New" w:eastAsia="Times New Roman" w:hAnsi="Courier New" w:cs="Courier New"/>
+          <w:color w:val="000000"/>
+          <w:sz w:val="18"/>
+          <w:szCs w:val="18"/>
+        </w:rPr>
+        <w:br/>
+        <w:t xml:space="preserve">    </w:t>
+      </w:r>
+      <w:r>
+        <w:rPr>
+          <w:rFonts w:ascii="Courier New" w:eastAsia="Times New Roman" w:hAnsi="Courier New" w:cs="Courier New"/>
+          <w:i/>
+          <w:iCs/>
+          <w:color w:val="808080"/>
+          <w:sz w:val="18"/>
+          <w:szCs w:val="18"/>
+        </w:rPr>
+        <w:t xml:space="preserve"># default </w:t>
+      </w:r>
+      <w:proofErr w:type="spellStart"/>
+      <w:r>
+        <w:rPr>
+          <w:rFonts w:ascii="Courier New" w:eastAsia="Times New Roman" w:hAnsi="Courier New" w:cs="Courier New"/>
+          <w:i/>
+          <w:iCs/>
+          <w:color w:val="808080"/>
+          <w:sz w:val="18"/>
+          <w:szCs w:val="18"/>
+        </w:rPr>
+        <w:t>lang</w:t>
+      </w:r>
+      <w:proofErr w:type="spellEnd"/>
+      <w:r>
+        <w:rPr>
+          <w:rFonts w:ascii="Courier New" w:eastAsia="Times New Roman" w:hAnsi="Courier New" w:cs="Courier New"/>
+          <w:i/>
+          <w:iCs/>
+          <w:color w:val="808080"/>
+          <w:sz w:val="18"/>
+          <w:szCs w:val="18"/>
+        </w:rPr>
+        <w:t xml:space="preserve"> should have at least one translation file available.</w:t>
+      </w:r>
+      <w:r>
+        <w:rPr>
+          <w:rFonts w:ascii="Courier New" w:eastAsia="Times New Roman" w:hAnsi="Courier New" w:cs="Courier New"/>
+          <w:i/>
+          <w:iCs/>
+          <w:color w:val="808080"/>
+          <w:sz w:val="18"/>
+          <w:szCs w:val="18"/>
+        </w:rPr>
+        <w:br/>
+        <w:t xml:space="preserve">    #below disable the raise </w:t>
+      </w:r>
+      <w:proofErr w:type="spellStart"/>
+      <w:r>
+        <w:rPr>
+          <w:rFonts w:ascii="Courier New" w:eastAsia="Times New Roman" w:hAnsi="Courier New" w:cs="Courier New"/>
+          <w:i/>
+          <w:iCs/>
+          <w:color w:val="808080"/>
+          <w:sz w:val="18"/>
+          <w:szCs w:val="18"/>
+        </w:rPr>
+        <w:t>IOError</w:t>
+      </w:r>
+      <w:proofErr w:type="spellEnd"/>
+      <w:r>
+        <w:rPr>
+          <w:rFonts w:ascii="Courier New" w:eastAsia="Times New Roman" w:hAnsi="Courier New" w:cs="Courier New"/>
+          <w:i/>
+          <w:iCs/>
+          <w:color w:val="808080"/>
+          <w:sz w:val="18"/>
+          <w:szCs w:val="18"/>
+        </w:rPr>
+        <w:t xml:space="preserve"> on 2018.10.09, for </w:t>
+      </w:r>
+      <w:proofErr w:type="spellStart"/>
+      <w:r>
+        <w:rPr>
+          <w:rFonts w:ascii="Courier New" w:eastAsia="Times New Roman" w:hAnsi="Courier New" w:cs="Courier New"/>
+          <w:i/>
+          <w:iCs/>
+          <w:color w:val="808080"/>
+          <w:sz w:val="18"/>
+          <w:szCs w:val="18"/>
+        </w:rPr>
+        <w:t>pyinstaller</w:t>
+      </w:r>
+      <w:proofErr w:type="spellEnd"/>
+      <w:r>
+        <w:rPr>
+          <w:rFonts w:ascii="Courier New" w:eastAsia="Times New Roman" w:hAnsi="Courier New" w:cs="Courier New"/>
+          <w:i/>
+          <w:iCs/>
+          <w:color w:val="808080"/>
+          <w:sz w:val="18"/>
+          <w:szCs w:val="18"/>
+        </w:rPr>
+        <w:t xml:space="preserve"> moving on, but it is not good way</w:t>
+      </w:r>
+      <w:r>
+        <w:rPr>
+          <w:rFonts w:ascii="Courier New" w:eastAsia="Times New Roman" w:hAnsi="Courier New" w:cs="Courier New"/>
+          <w:i/>
+          <w:iCs/>
+          <w:color w:val="808080"/>
+          <w:sz w:val="18"/>
+          <w:szCs w:val="18"/>
+        </w:rPr>
+        <w:br/>
+        <w:t xml:space="preserve">    </w:t>
+      </w:r>
+      <w:r>
+        <w:rPr>
+          <w:rFonts w:ascii="Courier New" w:eastAsia="Times New Roman" w:hAnsi="Courier New" w:cs="Courier New"/>
+          <w:b/>
+          <w:i/>
+          <w:iCs/>
+          <w:color w:val="808080"/>
+          <w:sz w:val="24"/>
+          <w:szCs w:val="18"/>
+        </w:rPr>
+        <w:t xml:space="preserve">#raise </w:t>
+      </w:r>
+      <w:proofErr w:type="spellStart"/>
+      <w:proofErr w:type="gramStart"/>
+      <w:r>
+        <w:rPr>
+          <w:rFonts w:ascii="Courier New" w:eastAsia="Times New Roman" w:hAnsi="Courier New" w:cs="Courier New"/>
+          <w:b/>
+          <w:i/>
+          <w:iCs/>
+          <w:color w:val="808080"/>
+          <w:sz w:val="24"/>
+          <w:szCs w:val="18"/>
+        </w:rPr>
+        <w:t>IOError</w:t>
+      </w:r>
+      <w:proofErr w:type="spellEnd"/>
+      <w:r>
+        <w:rPr>
+          <w:rFonts w:ascii="Courier New" w:eastAsia="Times New Roman" w:hAnsi="Courier New" w:cs="Courier New"/>
+          <w:b/>
+          <w:i/>
+          <w:iCs/>
+          <w:color w:val="808080"/>
+          <w:sz w:val="24"/>
+          <w:szCs w:val="18"/>
+        </w:rPr>
+        <w:t>(</w:t>
+      </w:r>
+      <w:proofErr w:type="gramEnd"/>
+      <w:r>
+        <w:rPr>
+          <w:rFonts w:ascii="Courier New" w:eastAsia="Times New Roman" w:hAnsi="Courier New" w:cs="Courier New"/>
+          <w:b/>
+          <w:i/>
+          <w:iCs/>
+          <w:color w:val="808080"/>
+          <w:sz w:val="24"/>
+          <w:szCs w:val="18"/>
+        </w:rPr>
+        <w:t xml:space="preserve">"No translation files found for default language %s." % </w:t>
+      </w:r>
+      <w:proofErr w:type="spellStart"/>
+      <w:r>
+        <w:rPr>
+          <w:rFonts w:ascii="Courier New" w:eastAsia="Times New Roman" w:hAnsi="Courier New" w:cs="Courier New"/>
+          <w:b/>
+          <w:i/>
+          <w:iCs/>
+          <w:color w:val="808080"/>
+          <w:sz w:val="24"/>
+          <w:szCs w:val="18"/>
+        </w:rPr>
+        <w:t>settings.LANGUAGE_CODE</w:t>
+      </w:r>
+      <w:proofErr w:type="spellEnd"/>
+      <w:r>
+        <w:rPr>
+          <w:rFonts w:ascii="Courier New" w:eastAsia="Times New Roman" w:hAnsi="Courier New" w:cs="Courier New"/>
+          <w:b/>
+          <w:i/>
+          <w:iCs/>
+          <w:color w:val="808080"/>
+          <w:sz w:val="24"/>
+          <w:szCs w:val="18"/>
+        </w:rPr>
+        <w:t>)</w:t>
+      </w:r>
+      <w:r>
+        <w:rPr>
+          <w:rFonts w:ascii="Courier New" w:eastAsia="Times New Roman" w:hAnsi="Courier New" w:cs="Courier New"/>
+          <w:b/>
+          <w:i/>
+          <w:iCs/>
+          <w:color w:val="808080"/>
+          <w:sz w:val="24"/>
+          <w:szCs w:val="18"/>
+        </w:rPr>
+        <w:br/>
+        <w:t xml:space="preserve">    </w:t>
+      </w:r>
+      <w:r>
+        <w:rPr>
+          <w:rFonts w:ascii="Courier New" w:eastAsia="Times New Roman" w:hAnsi="Courier New" w:cs="Courier New"/>
+          <w:b/>
+          <w:bCs/>
+          <w:color w:val="000080"/>
+          <w:sz w:val="24"/>
+          <w:szCs w:val="18"/>
+        </w:rPr>
+        <w:t>pass</w:t>
+      </w:r>
+    </w:p>
+    <w:p>
+      <w:pPr>
+        <w:pStyle w:val="HTMLPreformatted"/>
+        <w:shd w:val="clear" w:color="auto" w:fill="FFFFFF"/>
+        <w:rPr>
+          <w:color w:val="000000"/>
+          <w:sz w:val="18"/>
+          <w:szCs w:val="18"/>
         </w:rPr>
       </w:pPr>
     </w:p>
-    <w:p/>
+    <w:p>
+      <w:pPr>
+        <w:pStyle w:val="HTMLPreformatted"/>
+        <w:shd w:val="clear" w:color="auto" w:fill="FFFFFF"/>
+        <w:rPr>
+          <w:color w:val="000000"/>
+          <w:sz w:val="18"/>
+          <w:szCs w:val="18"/>
+        </w:rPr>
+      </w:pPr>
+      <w:r>
+        <w:rPr>
+          <w:rFonts w:ascii="Microsoft YaHei" w:eastAsia="Microsoft YaHei" w:hAnsi="Microsoft YaHei" w:cs="Times New Roman" w:hint="eastAsia"/>
+          <w:color w:val="333333"/>
+          <w:szCs w:val="21"/>
+        </w:rPr>
+        <w:t>曾经</w:t>
+      </w:r>
+      <w:r>
+        <w:rPr>
+          <w:rFonts w:ascii="Microsoft YaHei" w:eastAsia="Microsoft YaHei" w:hAnsi="Microsoft YaHei" w:cs="Times New Roman"/>
+          <w:color w:val="333333"/>
+          <w:szCs w:val="21"/>
+        </w:rPr>
+        <w:t>尝试过</w:t>
+      </w:r>
+      <w:r>
+        <w:rPr>
+          <w:rFonts w:ascii="Microsoft YaHei" w:eastAsia="Microsoft YaHei" w:hAnsi="Microsoft YaHei" w:cs="Times New Roman" w:hint="eastAsia"/>
+          <w:color w:val="333333"/>
+          <w:szCs w:val="21"/>
+        </w:rPr>
+        <w:t>以下</w:t>
+      </w:r>
+      <w:r>
+        <w:rPr>
+          <w:rFonts w:ascii="Microsoft YaHei" w:eastAsia="Microsoft YaHei" w:hAnsi="Microsoft YaHei" w:cs="Times New Roman"/>
+          <w:color w:val="333333"/>
+          <w:szCs w:val="21"/>
+        </w:rPr>
+        <w:t>方法都不成功</w:t>
+      </w:r>
+      <w:r>
+        <w:rPr>
+          <w:rFonts w:ascii="Microsoft YaHei" w:eastAsia="Microsoft YaHei" w:hAnsi="Microsoft YaHei" w:cs="Times New Roman" w:hint="eastAsia"/>
+          <w:color w:val="333333"/>
+          <w:szCs w:val="21"/>
+        </w:rPr>
+        <w:t xml:space="preserve"> </w:t>
+      </w:r>
+      <w:r>
+        <w:rPr>
+          <w:rFonts w:ascii="Microsoft YaHei" w:eastAsia="Microsoft YaHei" w:hAnsi="Microsoft YaHei" w:cs="Times New Roman"/>
+          <w:color w:val="333333"/>
+          <w:szCs w:val="21"/>
+        </w:rPr>
+        <w:t>(1)</w:t>
+      </w:r>
+      <w:r>
+        <w:rPr>
+          <w:rFonts w:ascii="Microsoft YaHei" w:eastAsia="Microsoft YaHei" w:hAnsi="Microsoft YaHei" w:cs="Times New Roman" w:hint="eastAsia"/>
+          <w:color w:val="333333"/>
+          <w:szCs w:val="21"/>
+        </w:rPr>
+        <w:t>修改</w:t>
+      </w:r>
+      <w:r>
+        <w:rPr>
+          <w:rFonts w:ascii="Microsoft YaHei" w:eastAsia="Microsoft YaHei" w:hAnsi="Microsoft YaHei" w:cs="Times New Roman" w:hint="eastAsia"/>
+          <w:color w:val="333333"/>
+          <w:szCs w:val="21"/>
+        </w:rPr>
+        <w:t>settings.</w:t>
+      </w:r>
+      <w:proofErr w:type="gramStart"/>
+      <w:r>
+        <w:rPr>
+          <w:rFonts w:ascii="Microsoft YaHei" w:eastAsia="Microsoft YaHei" w:hAnsi="Microsoft YaHei" w:cs="Times New Roman" w:hint="eastAsia"/>
+          <w:color w:val="333333"/>
+          <w:szCs w:val="21"/>
+        </w:rPr>
+        <w:t>py</w:t>
+      </w:r>
+      <w:proofErr w:type="gramEnd"/>
+      <w:r>
+        <w:rPr>
+          <w:rFonts w:ascii="Microsoft YaHei" w:eastAsia="Microsoft YaHei" w:hAnsi="Microsoft YaHei" w:cs="Times New Roman" w:hint="eastAsia"/>
+          <w:color w:val="333333"/>
+          <w:szCs w:val="21"/>
+        </w:rPr>
+        <w:t xml:space="preserve"> 里面</w:t>
+      </w:r>
+      <w:r>
+        <w:rPr>
+          <w:rFonts w:ascii="Microsoft YaHei" w:eastAsia="Microsoft YaHei" w:hAnsi="Microsoft YaHei" w:cs="Times New Roman"/>
+          <w:color w:val="333333"/>
+          <w:szCs w:val="21"/>
+        </w:rPr>
+        <w:t>的</w:t>
+      </w:r>
+      <w:r>
+        <w:rPr>
+          <w:rFonts w:ascii="Microsoft YaHei" w:eastAsia="Microsoft YaHei" w:hAnsi="Microsoft YaHei" w:cs="Times New Roman" w:hint="eastAsia"/>
+          <w:color w:val="333333"/>
+          <w:szCs w:val="21"/>
+        </w:rPr>
+        <w:t>LANGUAGE_CODE=</w:t>
+      </w:r>
+      <w:r>
+        <w:rPr>
+          <w:rFonts w:ascii="Microsoft YaHei" w:eastAsia="Microsoft YaHei" w:hAnsi="Microsoft YaHei" w:cs="Times New Roman"/>
+          <w:color w:val="333333"/>
+          <w:szCs w:val="21"/>
+        </w:rPr>
+        <w:t>’</w:t>
+      </w:r>
+      <w:proofErr w:type="spellStart"/>
+      <w:r>
+        <w:rPr>
+          <w:rFonts w:ascii="Microsoft YaHei" w:eastAsia="Microsoft YaHei" w:hAnsi="Microsoft YaHei" w:cs="Times New Roman"/>
+          <w:color w:val="333333"/>
+          <w:szCs w:val="21"/>
+        </w:rPr>
+        <w:t>en</w:t>
+      </w:r>
+      <w:proofErr w:type="spellEnd"/>
+      <w:r>
+        <w:rPr>
+          <w:rFonts w:ascii="Microsoft YaHei" w:eastAsia="Microsoft YaHei" w:hAnsi="Microsoft YaHei" w:cs="Times New Roman"/>
+          <w:color w:val="333333"/>
+          <w:szCs w:val="21"/>
+        </w:rPr>
+        <w:t>-AU</w:t>
+      </w:r>
+      <w:r>
+        <w:rPr>
+          <w:rFonts w:ascii="Microsoft YaHei" w:eastAsia="Microsoft YaHei" w:hAnsi="Microsoft YaHei" w:cs="Times New Roman"/>
+          <w:color w:val="333333"/>
+          <w:szCs w:val="21"/>
+        </w:rPr>
+        <w:t>’</w:t>
+      </w:r>
+      <w:r>
+        <w:rPr>
+          <w:rFonts w:ascii="Microsoft YaHei" w:eastAsia="Microsoft YaHei" w:hAnsi="Microsoft YaHei" w:cs="Times New Roman" w:hint="eastAsia"/>
+          <w:color w:val="333333"/>
+          <w:szCs w:val="21"/>
+        </w:rPr>
+        <w:t xml:space="preserve">， </w:t>
+      </w:r>
+      <w:r>
+        <w:rPr>
+          <w:rFonts w:ascii="Microsoft YaHei" w:eastAsia="Microsoft YaHei" w:hAnsi="Microsoft YaHei" w:cs="Times New Roman"/>
+          <w:color w:val="333333"/>
+          <w:szCs w:val="21"/>
+        </w:rPr>
+        <w:t>(2)</w:t>
+      </w:r>
+      <w:r>
+        <w:rPr>
+          <w:rFonts w:ascii="Microsoft YaHei" w:eastAsia="Microsoft YaHei" w:hAnsi="Microsoft YaHei" w:cs="Times New Roman" w:hint="eastAsia"/>
+          <w:color w:val="333333"/>
+          <w:szCs w:val="21"/>
+        </w:rPr>
+        <w:t>增加hooks文件的</w:t>
+      </w:r>
+      <w:proofErr w:type="spellStart"/>
+      <w:r>
+        <w:rPr>
+          <w:rFonts w:ascii="Microsoft YaHei" w:eastAsia="Microsoft YaHei" w:hAnsi="Microsoft YaHei" w:cs="Times New Roman" w:hint="eastAsia"/>
+          <w:color w:val="333333"/>
+          <w:szCs w:val="21"/>
+        </w:rPr>
+        <w:t>hiddenimports</w:t>
+      </w:r>
+      <w:proofErr w:type="spellEnd"/>
+      <w:r>
+        <w:rPr>
+          <w:rFonts w:ascii="Microsoft YaHei" w:eastAsia="Microsoft YaHei" w:hAnsi="Microsoft YaHei" w:cs="Times New Roman" w:hint="eastAsia"/>
+          <w:color w:val="333333"/>
+          <w:szCs w:val="21"/>
+        </w:rPr>
+        <w:t xml:space="preserve"> [</w:t>
+      </w:r>
+      <w:r>
+        <w:rPr>
+          <w:b/>
+          <w:bCs/>
+          <w:color w:val="008080"/>
+          <w:sz w:val="18"/>
+          <w:szCs w:val="18"/>
+        </w:rPr>
+        <w:t>'</w:t>
+      </w:r>
+      <w:proofErr w:type="spellStart"/>
+      <w:r>
+        <w:rPr>
+          <w:b/>
+          <w:bCs/>
+          <w:color w:val="008080"/>
+          <w:sz w:val="18"/>
+          <w:szCs w:val="18"/>
+        </w:rPr>
+        <w:t>django.utils.translation</w:t>
+      </w:r>
+      <w:proofErr w:type="spellEnd"/>
+      <w:r>
+        <w:rPr>
+          <w:b/>
+          <w:bCs/>
+          <w:color w:val="008080"/>
+          <w:sz w:val="18"/>
+          <w:szCs w:val="18"/>
+        </w:rPr>
+        <w:t>'</w:t>
+      </w:r>
+      <w:r>
+        <w:rPr>
+          <w:rFonts w:ascii="Microsoft YaHei" w:eastAsia="Microsoft YaHei" w:hAnsi="Microsoft YaHei" w:cs="Times New Roman" w:hint="eastAsia"/>
+          <w:color w:val="333333"/>
+          <w:szCs w:val="21"/>
+        </w:rPr>
+        <w:t>]</w:t>
+      </w:r>
+      <w:r>
+        <w:rPr>
+          <w:rFonts w:ascii="Microsoft YaHei" w:eastAsia="Microsoft YaHei" w:hAnsi="Microsoft YaHei" w:cs="Times New Roman"/>
+          <w:color w:val="333333"/>
+          <w:szCs w:val="21"/>
+        </w:rPr>
+        <w:t>,  (3)</w:t>
+      </w:r>
+      <w:r>
+        <w:rPr>
+          <w:rFonts w:ascii="Microsoft YaHei" w:eastAsia="Microsoft YaHei" w:hAnsi="Microsoft YaHei" w:cs="Times New Roman" w:hint="eastAsia"/>
+          <w:color w:val="333333"/>
+          <w:szCs w:val="21"/>
+        </w:rPr>
+        <w:t>在hooks文件</w:t>
+      </w:r>
+      <w:r>
+        <w:rPr>
+          <w:rFonts w:ascii="Microsoft YaHei" w:eastAsia="Microsoft YaHei" w:hAnsi="Microsoft YaHei" w:cs="Times New Roman"/>
+          <w:color w:val="333333"/>
+          <w:szCs w:val="21"/>
+        </w:rPr>
+        <w:t>增加</w:t>
+      </w:r>
+      <w:r>
+        <w:rPr>
+          <w:rFonts w:ascii="Microsoft YaHei" w:eastAsia="Microsoft YaHei" w:hAnsi="Microsoft YaHei" w:cs="Times New Roman" w:hint="eastAsia"/>
+          <w:color w:val="333333"/>
+          <w:szCs w:val="21"/>
+        </w:rPr>
+        <w:t xml:space="preserve"> </w:t>
+      </w:r>
+      <w:proofErr w:type="spellStart"/>
+      <w:r>
+        <w:rPr>
+          <w:i/>
+          <w:iCs/>
+          <w:color w:val="808080"/>
+          <w:sz w:val="18"/>
+          <w:szCs w:val="18"/>
+        </w:rPr>
+        <w:t>d</w:t>
+      </w:r>
+      <w:r>
+        <w:rPr>
+          <w:i/>
+          <w:iCs/>
+          <w:color w:val="808080"/>
+          <w:sz w:val="18"/>
+          <w:szCs w:val="18"/>
+        </w:rPr>
+        <w:t>atas</w:t>
+      </w:r>
+      <w:proofErr w:type="spellEnd"/>
+      <w:r>
+        <w:rPr>
+          <w:i/>
+          <w:iCs/>
+          <w:color w:val="808080"/>
+          <w:sz w:val="18"/>
+          <w:szCs w:val="18"/>
+        </w:rPr>
+        <w:t xml:space="preserve"> = </w:t>
+      </w:r>
+      <w:proofErr w:type="spellStart"/>
+      <w:r>
+        <w:rPr>
+          <w:i/>
+          <w:iCs/>
+          <w:color w:val="808080"/>
+          <w:sz w:val="18"/>
+          <w:szCs w:val="18"/>
+        </w:rPr>
+        <w:t>collect_data_files</w:t>
+      </w:r>
+      <w:proofErr w:type="spellEnd"/>
+      <w:r>
+        <w:rPr>
+          <w:i/>
+          <w:iCs/>
+          <w:color w:val="808080"/>
+          <w:sz w:val="18"/>
+          <w:szCs w:val="18"/>
+        </w:rPr>
+        <w:t>('</w:t>
+      </w:r>
+      <w:proofErr w:type="spellStart"/>
+      <w:r>
+        <w:rPr>
+          <w:i/>
+          <w:iCs/>
+          <w:color w:val="808080"/>
+          <w:sz w:val="18"/>
+          <w:szCs w:val="18"/>
+        </w:rPr>
+        <w:t>django.utils.translation</w:t>
+      </w:r>
+      <w:proofErr w:type="spellEnd"/>
+      <w:r>
+        <w:rPr>
+          <w:i/>
+          <w:iCs/>
+          <w:color w:val="808080"/>
+          <w:sz w:val="18"/>
+          <w:szCs w:val="18"/>
+        </w:rPr>
+        <w:t>')</w:t>
+      </w:r>
+    </w:p>
+    <w:p>
+      <w:pPr>
+        <w:pStyle w:val="HTMLPreformatted"/>
+        <w:shd w:val="clear" w:color="auto" w:fill="FFFFFF"/>
+        <w:rPr>
+          <w:rFonts w:hint="eastAsia"/>
+          <w:color w:val="000000"/>
+          <w:sz w:val="18"/>
+          <w:szCs w:val="18"/>
+        </w:rPr>
+      </w:pPr>
+    </w:p>
+    <w:p>
+      <w:pPr>
+        <w:shd w:val="clear" w:color="auto" w:fill="FFFFFF"/>
+        <w:spacing w:before="300" w:after="300" w:line="240" w:lineRule="auto"/>
+        <w:rPr>
+          <w:rFonts w:ascii="Microsoft YaHei" w:eastAsia="Microsoft YaHei" w:hAnsi="Microsoft YaHei" w:cs="Times New Roman"/>
+          <w:b/>
+          <w:color w:val="333333"/>
+          <w:sz w:val="21"/>
+          <w:szCs w:val="21"/>
+        </w:rPr>
+      </w:pPr>
+      <w:r>
+        <w:rPr>
+          <w:rFonts w:ascii="Microsoft YaHei" w:eastAsia="Microsoft YaHei" w:hAnsi="Microsoft YaHei" w:cs="Times New Roman" w:hint="eastAsia"/>
+          <w:b/>
+          <w:color w:val="333333"/>
+          <w:sz w:val="21"/>
+          <w:szCs w:val="21"/>
+        </w:rPr>
+        <w:t>然后</w:t>
+      </w:r>
+      <w:r>
+        <w:rPr>
+          <w:rFonts w:ascii="Microsoft YaHei" w:eastAsia="Microsoft YaHei" w:hAnsi="Microsoft YaHei" w:cs="Times New Roman" w:hint="eastAsia"/>
+          <w:b/>
+          <w:color w:val="333333"/>
+          <w:sz w:val="21"/>
+          <w:szCs w:val="21"/>
+        </w:rPr>
+        <w:t>出错</w:t>
+      </w:r>
+      <w:r>
+        <w:rPr>
+          <w:rFonts w:ascii="Microsoft YaHei" w:eastAsia="Microsoft YaHei" w:hAnsi="Microsoft YaHei" w:cs="Times New Roman"/>
+          <w:b/>
+          <w:color w:val="333333"/>
+          <w:sz w:val="21"/>
+          <w:szCs w:val="21"/>
+        </w:rPr>
+        <w:t>：</w:t>
+      </w:r>
+      <w:proofErr w:type="gramStart"/>
+      <w:r>
+        <w:rPr>
+          <w:rFonts w:ascii="Microsoft YaHei" w:eastAsia="Microsoft YaHei" w:hAnsi="Microsoft YaHei" w:cs="Times New Roman" w:hint="eastAsia"/>
+          <w:b/>
+          <w:color w:val="333333"/>
+          <w:sz w:val="21"/>
+          <w:szCs w:val="21"/>
+        </w:rPr>
+        <w:t>no</w:t>
+      </w:r>
+      <w:proofErr w:type="gramEnd"/>
+      <w:r>
+        <w:rPr>
+          <w:rFonts w:ascii="Microsoft YaHei" w:eastAsia="Microsoft YaHei" w:hAnsi="Microsoft YaHei" w:cs="Times New Roman" w:hint="eastAsia"/>
+          <w:b/>
+          <w:color w:val="333333"/>
+          <w:sz w:val="21"/>
+          <w:szCs w:val="21"/>
+        </w:rPr>
+        <w:t xml:space="preserve"> module found</w:t>
+      </w:r>
+      <w:r>
+        <w:rPr>
+          <w:rFonts w:ascii="Microsoft YaHei" w:eastAsia="Microsoft YaHei" w:hAnsi="Microsoft YaHei" w:cs="Times New Roman"/>
+          <w:b/>
+          <w:color w:val="333333"/>
+          <w:sz w:val="21"/>
+          <w:szCs w:val="21"/>
+        </w:rPr>
+        <w:t xml:space="preserve"> ‘</w:t>
+      </w:r>
+      <w:r>
+        <w:rPr>
+          <w:rFonts w:ascii="Microsoft YaHei" w:eastAsia="Microsoft YaHei" w:hAnsi="Microsoft YaHei" w:cs="Times New Roman"/>
+          <w:b/>
+          <w:color w:val="333333"/>
+          <w:sz w:val="21"/>
+          <w:szCs w:val="21"/>
+        </w:rPr>
+        <w:t>pandas._</w:t>
+      </w:r>
+      <w:proofErr w:type="spellStart"/>
+      <w:r>
+        <w:rPr>
+          <w:rFonts w:ascii="Microsoft YaHei" w:eastAsia="Microsoft YaHei" w:hAnsi="Microsoft YaHei" w:cs="Times New Roman"/>
+          <w:b/>
+          <w:color w:val="333333"/>
+          <w:sz w:val="21"/>
+          <w:szCs w:val="21"/>
+        </w:rPr>
+        <w:t>libs.tslibs.np_datetime</w:t>
+      </w:r>
+      <w:proofErr w:type="spellEnd"/>
+      <w:r>
+        <w:rPr>
+          <w:rFonts w:ascii="Microsoft YaHei" w:eastAsia="Microsoft YaHei" w:hAnsi="Microsoft YaHei" w:cs="Times New Roman"/>
+          <w:b/>
+          <w:color w:val="333333"/>
+          <w:sz w:val="21"/>
+          <w:szCs w:val="21"/>
+        </w:rPr>
+        <w:t>’</w:t>
+      </w:r>
+    </w:p>
+    <w:p>
+      <w:pPr>
+        <w:shd w:val="clear" w:color="auto" w:fill="FFFFFF"/>
+        <w:spacing w:before="300" w:after="300" w:line="240" w:lineRule="auto"/>
+        <w:rPr>
+          <w:rFonts w:ascii="Microsoft YaHei" w:eastAsia="Microsoft YaHei" w:hAnsi="Microsoft YaHei" w:cs="Times New Roman"/>
+          <w:b/>
+          <w:color w:val="333333"/>
+          <w:sz w:val="21"/>
+          <w:szCs w:val="21"/>
+        </w:rPr>
+      </w:pPr>
+      <w:r>
+        <w:rPr>
+          <w:rFonts w:ascii="Microsoft YaHei" w:eastAsia="Microsoft YaHei" w:hAnsi="Microsoft YaHei" w:cs="Times New Roman" w:hint="eastAsia"/>
+          <w:b/>
+          <w:color w:val="333333"/>
+          <w:sz w:val="21"/>
+          <w:szCs w:val="21"/>
+        </w:rPr>
+        <w:t>解决</w:t>
+      </w:r>
+      <w:r>
+        <w:rPr>
+          <w:rFonts w:ascii="Microsoft YaHei" w:eastAsia="Microsoft YaHei" w:hAnsi="Microsoft YaHei" w:cs="Times New Roman"/>
+          <w:b/>
+          <w:color w:val="333333"/>
+          <w:sz w:val="21"/>
+          <w:szCs w:val="21"/>
+        </w:rPr>
+        <w:t>办法：（</w:t>
+      </w:r>
+      <w:r>
+        <w:rPr>
+          <w:rFonts w:ascii="Microsoft YaHei" w:eastAsia="Microsoft YaHei" w:hAnsi="Microsoft YaHei" w:cs="Times New Roman" w:hint="eastAsia"/>
+          <w:b/>
+          <w:color w:val="333333"/>
+          <w:sz w:val="21"/>
+          <w:szCs w:val="21"/>
+        </w:rPr>
+        <w:t>1</w:t>
+      </w:r>
+      <w:r>
+        <w:rPr>
+          <w:rFonts w:ascii="Microsoft YaHei" w:eastAsia="Microsoft YaHei" w:hAnsi="Microsoft YaHei" w:cs="Times New Roman"/>
+          <w:b/>
+          <w:color w:val="333333"/>
+          <w:sz w:val="21"/>
+          <w:szCs w:val="21"/>
+        </w:rPr>
+        <w:t>）</w:t>
+      </w:r>
+      <w:r>
+        <w:rPr>
+          <w:rFonts w:ascii="Microsoft YaHei" w:eastAsia="Microsoft YaHei" w:hAnsi="Microsoft YaHei" w:cs="Times New Roman" w:hint="eastAsia"/>
+          <w:b/>
+          <w:color w:val="333333"/>
+          <w:sz w:val="21"/>
+          <w:szCs w:val="21"/>
+        </w:rPr>
+        <w:t>在</w:t>
+      </w:r>
+      <w:r>
+        <w:rPr>
+          <w:rFonts w:ascii="Microsoft YaHei" w:eastAsia="Microsoft YaHei" w:hAnsi="Microsoft YaHei" w:cs="Times New Roman"/>
+          <w:b/>
+          <w:color w:val="333333"/>
+          <w:sz w:val="21"/>
+          <w:szCs w:val="21"/>
+        </w:rPr>
+        <w:t>程序中要有</w:t>
+      </w:r>
+      <w:r>
+        <w:rPr>
+          <w:rFonts w:ascii="Microsoft YaHei" w:eastAsia="Microsoft YaHei" w:hAnsi="Microsoft YaHei" w:cs="Times New Roman" w:hint="eastAsia"/>
+          <w:b/>
+          <w:color w:val="333333"/>
+          <w:sz w:val="21"/>
+          <w:szCs w:val="21"/>
+        </w:rPr>
+        <w:t>import pandas (2)在</w:t>
+      </w:r>
+      <w:r>
+        <w:rPr>
+          <w:rFonts w:ascii="Microsoft YaHei" w:eastAsia="Microsoft YaHei" w:hAnsi="Microsoft YaHei" w:cs="Times New Roman"/>
+          <w:b/>
+          <w:color w:val="333333"/>
+          <w:sz w:val="21"/>
+          <w:szCs w:val="21"/>
+        </w:rPr>
+        <w:t>hooks下添加文件</w:t>
+      </w:r>
+      <w:r>
+        <w:rPr>
+          <w:rFonts w:ascii="Microsoft YaHei" w:eastAsia="Microsoft YaHei" w:hAnsi="Microsoft YaHei" w:cs="Times New Roman" w:hint="eastAsia"/>
+          <w:b/>
+          <w:color w:val="333333"/>
+          <w:sz w:val="21"/>
+          <w:szCs w:val="21"/>
+        </w:rPr>
+        <w:t>hook-pandas.</w:t>
+      </w:r>
+      <w:proofErr w:type="gramStart"/>
+      <w:r>
+        <w:rPr>
+          <w:rFonts w:ascii="Microsoft YaHei" w:eastAsia="Microsoft YaHei" w:hAnsi="Microsoft YaHei" w:cs="Times New Roman" w:hint="eastAsia"/>
+          <w:b/>
+          <w:color w:val="333333"/>
+          <w:sz w:val="21"/>
+          <w:szCs w:val="21"/>
+        </w:rPr>
+        <w:t>py,</w:t>
+      </w:r>
+      <w:proofErr w:type="gramEnd"/>
+      <w:r>
+        <w:rPr>
+          <w:rFonts w:ascii="Microsoft YaHei" w:eastAsia="Microsoft YaHei" w:hAnsi="Microsoft YaHei" w:cs="Times New Roman" w:hint="eastAsia"/>
+          <w:b/>
+          <w:color w:val="333333"/>
+          <w:sz w:val="21"/>
+          <w:szCs w:val="21"/>
+        </w:rPr>
+        <w:t>内容</w:t>
+      </w:r>
+      <w:r>
+        <w:rPr>
+          <w:rFonts w:ascii="Microsoft YaHei" w:eastAsia="Microsoft YaHei" w:hAnsi="Microsoft YaHei" w:cs="Times New Roman"/>
+          <w:b/>
+          <w:color w:val="333333"/>
+          <w:sz w:val="21"/>
+          <w:szCs w:val="21"/>
+        </w:rPr>
+        <w:t>为：</w:t>
+      </w:r>
+    </w:p>
+    <w:p>
+      <w:pPr>
+        <w:wordWrap w:val="0"/>
+        <w:spacing w:after="0" w:line="240" w:lineRule="auto"/>
+        <w:rPr>
+          <w:rFonts w:ascii="Consolas" w:eastAsia="Times New Roman" w:hAnsi="Consolas" w:cs="Consolas"/>
+          <w:sz w:val="21"/>
+          <w:szCs w:val="21"/>
+        </w:rPr>
+      </w:pPr>
+      <w:proofErr w:type="spellStart"/>
+      <w:proofErr w:type="gramStart"/>
+      <w:r>
+        <w:rPr>
+          <w:rFonts w:ascii="Consolas" w:eastAsia="Times New Roman" w:hAnsi="Consolas" w:cs="Consolas"/>
+          <w:sz w:val="21"/>
+          <w:szCs w:val="21"/>
+        </w:rPr>
+        <w:t>hiddenimports</w:t>
+      </w:r>
+      <w:proofErr w:type="spellEnd"/>
+      <w:proofErr w:type="gramEnd"/>
+      <w:r>
+        <w:rPr>
+          <w:rFonts w:ascii="Consolas" w:eastAsia="Times New Roman" w:hAnsi="Consolas" w:cs="Consolas"/>
+          <w:sz w:val="21"/>
+          <w:szCs w:val="21"/>
+        </w:rPr>
+        <w:t xml:space="preserve"> = ['pandas._</w:t>
+      </w:r>
+      <w:proofErr w:type="spellStart"/>
+      <w:r>
+        <w:rPr>
+          <w:rFonts w:ascii="Consolas" w:eastAsia="Times New Roman" w:hAnsi="Consolas" w:cs="Consolas"/>
+          <w:sz w:val="21"/>
+          <w:szCs w:val="21"/>
+        </w:rPr>
+        <w:t>libs.tslibs.timedeltas</w:t>
+      </w:r>
+      <w:proofErr w:type="spellEnd"/>
+      <w:r>
+        <w:rPr>
+          <w:rFonts w:ascii="Consolas" w:eastAsia="Times New Roman" w:hAnsi="Consolas" w:cs="Consolas"/>
+          <w:sz w:val="21"/>
+          <w:szCs w:val="21"/>
+        </w:rPr>
+        <w:t>',</w:t>
+      </w:r>
+    </w:p>
+    <w:p>
+      <w:pPr>
+        <w:wordWrap w:val="0"/>
+        <w:spacing w:after="0" w:line="240" w:lineRule="auto"/>
+        <w:rPr>
+          <w:rFonts w:ascii="Consolas" w:eastAsia="Times New Roman" w:hAnsi="Consolas" w:cs="Consolas"/>
+          <w:sz w:val="21"/>
+          <w:szCs w:val="21"/>
+        </w:rPr>
+      </w:pPr>
+      <w:r>
+        <w:rPr>
+          <w:rFonts w:ascii="Consolas" w:eastAsia="Times New Roman" w:hAnsi="Consolas" w:cs="Consolas"/>
+          <w:sz w:val="21"/>
+          <w:szCs w:val="21"/>
+        </w:rPr>
+        <w:t>'pandas._</w:t>
+      </w:r>
+      <w:proofErr w:type="spellStart"/>
+      <w:r>
+        <w:rPr>
+          <w:rFonts w:ascii="Consolas" w:eastAsia="Times New Roman" w:hAnsi="Consolas" w:cs="Consolas"/>
+          <w:sz w:val="21"/>
+          <w:szCs w:val="21"/>
+        </w:rPr>
+        <w:t>libs.tslibs.nattype</w:t>
+      </w:r>
+      <w:proofErr w:type="spellEnd"/>
+      <w:r>
+        <w:rPr>
+          <w:rFonts w:ascii="Consolas" w:eastAsia="Times New Roman" w:hAnsi="Consolas" w:cs="Consolas"/>
+          <w:sz w:val="21"/>
+          <w:szCs w:val="21"/>
+        </w:rPr>
+        <w:t>',</w:t>
+      </w:r>
+    </w:p>
+    <w:p>
+      <w:pPr>
+        <w:wordWrap w:val="0"/>
+        <w:spacing w:after="0" w:line="240" w:lineRule="auto"/>
+        <w:rPr>
+          <w:rFonts w:ascii="Consolas" w:eastAsia="Times New Roman" w:hAnsi="Consolas" w:cs="Consolas"/>
+          <w:sz w:val="21"/>
+          <w:szCs w:val="21"/>
+        </w:rPr>
+      </w:pPr>
+      <w:r>
+        <w:rPr>
+          <w:rFonts w:ascii="Consolas" w:eastAsia="Times New Roman" w:hAnsi="Consolas" w:cs="Consolas"/>
+          <w:sz w:val="21"/>
+          <w:szCs w:val="21"/>
+        </w:rPr>
+        <w:t>'pandas._</w:t>
+      </w:r>
+      <w:proofErr w:type="spellStart"/>
+      <w:r>
+        <w:rPr>
+          <w:rFonts w:ascii="Consolas" w:eastAsia="Times New Roman" w:hAnsi="Consolas" w:cs="Consolas"/>
+          <w:sz w:val="21"/>
+          <w:szCs w:val="21"/>
+        </w:rPr>
+        <w:t>libs.tslibs.np_datetime</w:t>
+      </w:r>
+      <w:proofErr w:type="spellEnd"/>
+      <w:r>
+        <w:rPr>
+          <w:rFonts w:ascii="Consolas" w:eastAsia="Times New Roman" w:hAnsi="Consolas" w:cs="Consolas"/>
+          <w:sz w:val="21"/>
+          <w:szCs w:val="21"/>
+        </w:rPr>
+        <w:t>',</w:t>
+      </w:r>
+    </w:p>
+    <w:p>
+      <w:pPr>
+        <w:wordWrap w:val="0"/>
+        <w:spacing w:after="0" w:line="240" w:lineRule="auto"/>
+        <w:rPr>
+          <w:rFonts w:ascii="Consolas" w:eastAsia="Times New Roman" w:hAnsi="Consolas" w:cs="Consolas"/>
+          <w:sz w:val="21"/>
+          <w:szCs w:val="21"/>
+        </w:rPr>
+      </w:pPr>
+      <w:r>
+        <w:rPr>
+          <w:rFonts w:ascii="Consolas" w:eastAsia="Times New Roman" w:hAnsi="Consolas" w:cs="Consolas"/>
+          <w:sz w:val="21"/>
+          <w:szCs w:val="21"/>
+        </w:rPr>
+        <w:t>'pandas._</w:t>
+      </w:r>
+      <w:proofErr w:type="spellStart"/>
+      <w:r>
+        <w:rPr>
+          <w:rFonts w:ascii="Consolas" w:eastAsia="Times New Roman" w:hAnsi="Consolas" w:cs="Consolas"/>
+          <w:sz w:val="21"/>
+          <w:szCs w:val="21"/>
+        </w:rPr>
+        <w:t>libs.skiplist</w:t>
+      </w:r>
+      <w:proofErr w:type="spellEnd"/>
+      <w:r>
+        <w:rPr>
+          <w:rFonts w:ascii="Consolas" w:eastAsia="Times New Roman" w:hAnsi="Consolas" w:cs="Consolas"/>
+          <w:sz w:val="21"/>
+          <w:szCs w:val="21"/>
+        </w:rPr>
+        <w:t>']</w:t>
+      </w:r>
+    </w:p>
+    <w:p>
+      <w:pPr>
+        <w:shd w:val="clear" w:color="auto" w:fill="FFFFFF"/>
+        <w:spacing w:before="300" w:after="300" w:line="240" w:lineRule="auto"/>
+        <w:rPr>
+          <w:rFonts w:ascii="Microsoft YaHei" w:eastAsia="Microsoft YaHei" w:hAnsi="Microsoft YaHei" w:cs="Times New Roman" w:hint="eastAsia"/>
+          <w:b/>
+          <w:color w:val="333333"/>
+          <w:sz w:val="21"/>
+          <w:szCs w:val="21"/>
+        </w:rPr>
+      </w:pPr>
+      <w:r>
+        <w:rPr>
+          <w:rFonts w:ascii="Microsoft YaHei" w:eastAsia="Microsoft YaHei" w:hAnsi="Microsoft YaHei" w:cs="Times New Roman"/>
+          <w:b/>
+          <w:color w:val="333333"/>
+          <w:sz w:val="21"/>
+          <w:szCs w:val="21"/>
+        </w:rPr>
+        <w:t>https://blog.csdn.net/cyx441984694/article/details/80883554</w:t>
+      </w:r>
+    </w:p>
+    <w:p>
+      <w:pPr>
+        <w:rPr>
+          <w:rFonts w:hint="eastAsia"/>
+        </w:rPr>
+      </w:pPr>
+    </w:p>
     <w:sectPr>
       <w:footerReference w:type="default" r:id="rId11"/>
       <w:pgSz w:w="11906" w:h="16838"/>
@@ -16956,7 +19647,7 @@
           <w:rPr>
             <w:noProof/>
           </w:rPr>
-          <w:t>9</w:t>
+          <w:t>8</w:t>
         </w:r>
         <w:r>
           <w:rPr>
@@ -17003,6 +19694,119 @@
 <file path=word/numbering.xml><?xml version="1.0" encoding="utf-8"?>
 <w:numbering xmlns:wpc="http://schemas.microsoft.com/office/word/2010/wordprocessingCanvas" xmlns:mc="http://schemas.openxmlformats.org/markup-compatibility/2006" xmlns:o="urn:schemas-microsoft-com:office:office" xmlns:r="http://schemas.openxmlformats.org/officeDocument/2006/relationships" xmlns:m="http://schemas.openxmlformats.org/officeDocument/2006/math" xmlns:v="urn:schemas-microsoft-com:vml" xmlns:wp14="http://schemas.microsoft.com/office/word/2010/wordprocessingDrawing" xmlns:wp="http://schemas.openxmlformats.org/drawingml/2006/wordprocessingDrawing" xmlns:w10="urn:schemas-microsoft-com:office:word" xmlns:w="http://schemas.openxmlformats.org/wordprocessingml/2006/main" xmlns:w14="http://schemas.microsoft.com/office/word/2010/wordml" xmlns:w15="http://schemas.microsoft.com/office/word/2012/wordml" xmlns:wpg="http://schemas.microsoft.com/office/word/2010/wordprocessingGroup" xmlns:wpi="http://schemas.microsoft.com/office/word/2010/wordprocessingInk" xmlns:wne="http://schemas.microsoft.com/office/word/2006/wordml" xmlns:wps="http://schemas.microsoft.com/office/word/2010/wordprocessingShape" mc:Ignorable="w14 w15 wp14">
   <w:abstractNum w:abstractNumId="0" w15:restartNumberingAfterBreak="0">
+    <w:nsid w:val="00B66BF3"/>
+    <w:multiLevelType w:val="multilevel"/>
+    <w:tmpl w:val="3C24987E"/>
+    <w:lvl w:ilvl="0">
+      <w:start w:val="1"/>
+      <w:numFmt w:val="decimal"/>
+      <w:lvlText w:val="%1."/>
+      <w:lvlJc w:val="left"/>
+      <w:pPr>
+        <w:tabs>
+          <w:tab w:val="num" w:pos="720"/>
+        </w:tabs>
+        <w:ind w:left="720" w:hanging="360"/>
+      </w:pPr>
+    </w:lvl>
+    <w:lvl w:ilvl="1" w:tentative="1">
+      <w:start w:val="1"/>
+      <w:numFmt w:val="decimal"/>
+      <w:lvlText w:val="%2."/>
+      <w:lvlJc w:val="left"/>
+      <w:pPr>
+        <w:tabs>
+          <w:tab w:val="num" w:pos="1440"/>
+        </w:tabs>
+        <w:ind w:left="1440" w:hanging="360"/>
+      </w:pPr>
+    </w:lvl>
+    <w:lvl w:ilvl="2" w:tentative="1">
+      <w:start w:val="1"/>
+      <w:numFmt w:val="decimal"/>
+      <w:lvlText w:val="%3."/>
+      <w:lvlJc w:val="left"/>
+      <w:pPr>
+        <w:tabs>
+          <w:tab w:val="num" w:pos="2160"/>
+        </w:tabs>
+        <w:ind w:left="2160" w:hanging="360"/>
+      </w:pPr>
+    </w:lvl>
+    <w:lvl w:ilvl="3" w:tentative="1">
+      <w:start w:val="1"/>
+      <w:numFmt w:val="decimal"/>
+      <w:lvlText w:val="%4."/>
+      <w:lvlJc w:val="left"/>
+      <w:pPr>
+        <w:tabs>
+          <w:tab w:val="num" w:pos="2880"/>
+        </w:tabs>
+        <w:ind w:left="2880" w:hanging="360"/>
+      </w:pPr>
+    </w:lvl>
+    <w:lvl w:ilvl="4" w:tentative="1">
+      <w:start w:val="1"/>
+      <w:numFmt w:val="decimal"/>
+      <w:lvlText w:val="%5."/>
+      <w:lvlJc w:val="left"/>
+      <w:pPr>
+        <w:tabs>
+          <w:tab w:val="num" w:pos="3600"/>
+        </w:tabs>
+        <w:ind w:left="3600" w:hanging="360"/>
+      </w:pPr>
+    </w:lvl>
+    <w:lvl w:ilvl="5" w:tentative="1">
+      <w:start w:val="1"/>
+      <w:numFmt w:val="decimal"/>
+      <w:lvlText w:val="%6."/>
+      <w:lvlJc w:val="left"/>
+      <w:pPr>
+        <w:tabs>
+          <w:tab w:val="num" w:pos="4320"/>
+        </w:tabs>
+        <w:ind w:left="4320" w:hanging="360"/>
+      </w:pPr>
+    </w:lvl>
+    <w:lvl w:ilvl="6" w:tentative="1">
+      <w:start w:val="1"/>
+      <w:numFmt w:val="decimal"/>
+      <w:lvlText w:val="%7."/>
+      <w:lvlJc w:val="left"/>
+      <w:pPr>
+        <w:tabs>
+          <w:tab w:val="num" w:pos="5040"/>
+        </w:tabs>
+        <w:ind w:left="5040" w:hanging="360"/>
+      </w:pPr>
+    </w:lvl>
+    <w:lvl w:ilvl="7" w:tentative="1">
+      <w:start w:val="1"/>
+      <w:numFmt w:val="decimal"/>
+      <w:lvlText w:val="%8."/>
+      <w:lvlJc w:val="left"/>
+      <w:pPr>
+        <w:tabs>
+          <w:tab w:val="num" w:pos="5760"/>
+        </w:tabs>
+        <w:ind w:left="5760" w:hanging="360"/>
+      </w:pPr>
+    </w:lvl>
+    <w:lvl w:ilvl="8" w:tentative="1">
+      <w:start w:val="1"/>
+      <w:numFmt w:val="decimal"/>
+      <w:lvlText w:val="%9."/>
+      <w:lvlJc w:val="left"/>
+      <w:pPr>
+        <w:tabs>
+          <w:tab w:val="num" w:pos="6480"/>
+        </w:tabs>
+        <w:ind w:left="6480" w:hanging="360"/>
+      </w:pPr>
+    </w:lvl>
+  </w:abstractNum>
+  <w:abstractNum w:abstractNumId="1" w15:restartNumberingAfterBreak="0">
     <w:nsid w:val="67835AEE"/>
     <w:multiLevelType w:val="multilevel"/>
     <w:tmpl w:val="0C090025"/>
@@ -17115,7 +19919,7 @@
       </w:rPr>
     </w:lvl>
   </w:abstractNum>
-  <w:abstractNum w:abstractNumId="1" w15:restartNumberingAfterBreak="0">
+  <w:abstractNum w:abstractNumId="2" w15:restartNumberingAfterBreak="0">
     <w:nsid w:val="7E8E6261"/>
     <w:multiLevelType w:val="multilevel"/>
     <w:tmpl w:val="0C090025"/>
@@ -17211,13 +20015,13 @@
     </w:lvl>
   </w:abstractNum>
   <w:num w:numId="1">
-    <w:abstractNumId w:val="0"/>
+    <w:abstractNumId w:val="1"/>
   </w:num>
   <w:num w:numId="2">
-    <w:abstractNumId w:val="1"/>
+    <w:abstractNumId w:val="2"/>
   </w:num>
   <w:num w:numId="3">
-    <w:abstractNumId w:val="1"/>
+    <w:abstractNumId w:val="2"/>
     <w:lvlOverride w:ilvl="0">
       <w:startOverride w:val="1"/>
     </w:lvlOverride>
@@ -17245,6 +20049,9 @@
     <w:lvlOverride w:ilvl="8">
       <w:startOverride w:val="1"/>
     </w:lvlOverride>
+  </w:num>
+  <w:num w:numId="4">
+    <w:abstractNumId w:val="0"/>
   </w:num>
 </w:numbering>
 </file>
@@ -18045,7 +20852,6 @@
     <w:basedOn w:val="Normal"/>
     <w:link w:val="HTMLPreformattedChar"/>
     <w:uiPriority w:val="99"/>
-    <w:semiHidden/>
     <w:unhideWhenUsed/>
     <w:rsid w:val="00BA57AA"/>
     <w:pPr>
@@ -18080,7 +20886,6 @@
     <w:basedOn w:val="DefaultParagraphFont"/>
     <w:link w:val="HTMLPreformatted"/>
     <w:uiPriority w:val="99"/>
-    <w:semiHidden/>
     <w:rsid w:val="00BA57AA"/>
     <w:rPr>
       <w:rFonts w:ascii="Courier New" w:eastAsia="Times New Roman" w:hAnsi="Courier New" w:cs="Courier New"/>

</xml_diff>

<commit_message>
fix bug of full text search for '-' modification of update requisition to delete order and shipment at first.
</commit_message>
<xml_diff>
--- a/TISOrder Design.docx
+++ b/TISOrder Design.docx
@@ -14237,6 +14237,174 @@
         <w:t>(‘</w:t>
       </w:r>
       <w:proofErr w:type="gramEnd"/>
+    </w:p>
+    <w:p>
+      <w:pPr>
+        <w:rPr>
+          <w:rFonts w:hint="eastAsia"/>
+        </w:rPr>
+      </w:pPr>
+      <w:r>
+        <w:t>3.</w:t>
+      </w:r>
+      <w:r>
+        <w:rPr>
+          <w:rFonts w:hint="eastAsia"/>
+        </w:rPr>
+        <w:t>搜索</w:t>
+      </w:r>
+      <w:r>
+        <w:rPr>
+          <w:rFonts w:hint="eastAsia"/>
+        </w:rPr>
+        <w:t>JF-NOV</w:t>
+      </w:r>
+      <w:r>
+        <w:rPr>
+          <w:rFonts w:hint="eastAsia"/>
+        </w:rPr>
+        <w:t>不能</w:t>
+      </w:r>
+      <w:r>
+        <w:t>得到正确</w:t>
+      </w:r>
+      <w:r>
+        <w:rPr>
+          <w:rFonts w:hint="eastAsia"/>
+        </w:rPr>
+        <w:t>结果</w:t>
+      </w:r>
+      <w:r>
+        <w:t>。</w:t>
+      </w:r>
+      <w:r>
+        <w:rPr>
+          <w:rFonts w:hint="eastAsia"/>
+        </w:rPr>
+        <w:t>得出</w:t>
+      </w:r>
+      <w:r>
+        <w:t>来的是包含</w:t>
+      </w:r>
+      <w:r>
+        <w:rPr>
+          <w:rFonts w:hint="eastAsia"/>
+        </w:rPr>
+        <w:t xml:space="preserve">JF </w:t>
+      </w:r>
+      <w:r>
+        <w:rPr>
+          <w:rFonts w:hint="eastAsia"/>
+        </w:rPr>
+        <w:t>或者</w:t>
+      </w:r>
+      <w:r>
+        <w:rPr>
+          <w:rFonts w:hint="eastAsia"/>
+        </w:rPr>
+        <w:t>NOV</w:t>
+      </w:r>
+      <w:r>
+        <w:rPr>
+          <w:rFonts w:hint="eastAsia"/>
+        </w:rPr>
+        <w:t>的</w:t>
+      </w:r>
+      <w:r>
+        <w:t>结果，但是在</w:t>
+      </w:r>
+      <w:r>
+        <w:rPr>
+          <w:rFonts w:hint="eastAsia"/>
+        </w:rPr>
+        <w:t>DB B</w:t>
+      </w:r>
+      <w:r>
+        <w:t>rowser</w:t>
+      </w:r>
+      <w:r>
+        <w:t>里面结果是正常</w:t>
+      </w:r>
+      <w:r>
+        <w:rPr>
+          <w:rFonts w:hint="eastAsia"/>
+        </w:rPr>
+        <w:t>的</w:t>
+      </w:r>
+      <w:r>
+        <w:t>。原因</w:t>
+      </w:r>
+      <w:r>
+        <w:rPr>
+          <w:rFonts w:hint="eastAsia"/>
+        </w:rPr>
+        <w:t>是</w:t>
+      </w:r>
+      <w:r>
+        <w:t>符号</w:t>
+      </w:r>
+      <w:r>
+        <w:t>‘-’</w:t>
+      </w:r>
+      <w:r>
+        <w:rPr>
+          <w:rFonts w:hint="eastAsia"/>
+        </w:rPr>
+        <w:t>。</w:t>
+      </w:r>
+      <w:r>
+        <w:t>但我搜索</w:t>
+      </w:r>
+      <w:r>
+        <w:t>’JF NOV’</w:t>
+      </w:r>
+      <w:r>
+        <w:rPr>
+          <w:rFonts w:hint="eastAsia"/>
+        </w:rPr>
+        <w:t>时</w:t>
+      </w:r>
+      <w:r>
+        <w:t>，结果正确，所以需要</w:t>
+      </w:r>
+      <w:r>
+        <w:rPr>
+          <w:rFonts w:hint="eastAsia"/>
+        </w:rPr>
+        <w:t>在</w:t>
+      </w:r>
+      <w:r>
+        <w:t>程序里面，</w:t>
+      </w:r>
+      <w:r>
+        <w:rPr>
+          <w:rFonts w:hint="eastAsia"/>
+        </w:rPr>
+        <w:t>把</w:t>
+      </w:r>
+      <w:r>
+        <w:t>’-‘</w:t>
+      </w:r>
+      <w:r>
+        <w:rPr>
+          <w:rFonts w:hint="eastAsia"/>
+        </w:rPr>
+        <w:t>更换</w:t>
+      </w:r>
+      <w:r>
+        <w:t>为</w:t>
+      </w:r>
+      <w:r>
+        <w:t>’ ‘</w:t>
+      </w:r>
+      <w:r>
+        <w:rPr>
+          <w:rFonts w:hint="eastAsia"/>
+        </w:rPr>
+        <w:t>空格</w:t>
+      </w:r>
+      <w:bookmarkStart w:id="0" w:name="_GoBack"/>
+      <w:bookmarkEnd w:id="0"/>
     </w:p>
     <w:p/>
     <w:p>
@@ -17722,18 +17890,7 @@
           <w:sz w:val="21"/>
           <w:szCs w:val="21"/>
         </w:rPr>
-        <w:t xml:space="preserve"> ho</w:t>
-      </w:r>
-      <w:bookmarkStart w:id="0" w:name="_GoBack"/>
-      <w:bookmarkEnd w:id="0"/>
-      <w:r>
-        <w:rPr>
-          <w:rFonts w:ascii="Microsoft YaHei" w:eastAsia="Microsoft YaHei" w:hAnsi="Microsoft YaHei" w:cs="Times New Roman"/>
-          <w:color w:val="333333"/>
-          <w:sz w:val="21"/>
-          <w:szCs w:val="21"/>
-        </w:rPr>
-        <w:t>oks</w:t>
+        <w:t xml:space="preserve"> hooks</w:t>
       </w:r>
     </w:p>
     <w:p>
@@ -18068,7 +18225,7 @@
         <w:pStyle w:val="HTMLPreformatted"/>
         <w:shd w:val="clear" w:color="auto" w:fill="FFFFFF"/>
         <w:rPr>
-          <w:rFonts w:ascii="Microsoft YaHei" w:eastAsia="Microsoft YaHei" w:hAnsi="Microsoft YaHei" w:cs="Times New Roman" w:hint="eastAsia"/>
+          <w:rFonts w:ascii="Microsoft YaHei" w:eastAsia="Microsoft YaHei" w:hAnsi="Microsoft YaHei" w:cs="Times New Roman"/>
           <w:color w:val="333333"/>
           <w:szCs w:val="21"/>
         </w:rPr>
@@ -18932,15 +19089,7 @@
           <w:color w:val="333333"/>
           <w:szCs w:val="21"/>
         </w:rPr>
-        <w:t>-AU</w:t>
-      </w:r>
-      <w:r>
-        <w:rPr>
-          <w:rFonts w:ascii="Microsoft YaHei" w:eastAsia="Microsoft YaHei" w:hAnsi="Microsoft YaHei" w:cs="Times New Roman"/>
-          <w:color w:val="333333"/>
-          <w:szCs w:val="21"/>
-        </w:rPr>
-        <w:t>’</w:t>
+        <w:t>-AU’</w:t>
       </w:r>
       <w:r>
         <w:rPr>
@@ -19138,7 +19287,6 @@
         <w:pStyle w:val="HTMLPreformatted"/>
         <w:shd w:val="clear" w:color="auto" w:fill="FFFFFF"/>
         <w:rPr>
-          <w:rFonts w:hint="eastAsia"/>
           <w:color w:val="000000"/>
           <w:sz w:val="18"/>
           <w:szCs w:val="18"/>
@@ -19552,7 +19700,7 @@
         <w:shd w:val="clear" w:color="auto" w:fill="FFFFFF"/>
         <w:spacing w:before="300" w:after="300" w:line="240" w:lineRule="auto"/>
         <w:rPr>
-          <w:rFonts w:ascii="Microsoft YaHei" w:eastAsia="Microsoft YaHei" w:hAnsi="Microsoft YaHei" w:cs="Times New Roman" w:hint="eastAsia"/>
+          <w:rFonts w:ascii="Microsoft YaHei" w:eastAsia="Microsoft YaHei" w:hAnsi="Microsoft YaHei" w:cs="Times New Roman"/>
           <w:b/>
           <w:color w:val="333333"/>
           <w:sz w:val="21"/>
@@ -19570,13 +19718,7 @@
         <w:t>https://blog.csdn.net/cyx441984694/article/details/80883554</w:t>
       </w:r>
     </w:p>
-    <w:p>
-      <w:pPr>
-        <w:rPr>
-          <w:rFonts w:hint="eastAsia"/>
-        </w:rPr>
-      </w:pPr>
-    </w:p>
+    <w:p/>
     <w:sectPr>
       <w:footerReference w:type="default" r:id="rId11"/>
       <w:pgSz w:w="11906" w:h="16838"/>
@@ -19647,7 +19789,7 @@
           <w:rPr>
             <w:noProof/>
           </w:rPr>
-          <w:t>8</w:t>
+          <w:t>11</w:t>
         </w:r>
         <w:r>
           <w:rPr>

</xml_diff>

<commit_message>
adjust the button position in layout
</commit_message>
<xml_diff>
--- a/TISOrder Design.docx
+++ b/TISOrder Design.docx
@@ -14239,172 +14239,165 @@
       <w:proofErr w:type="gramEnd"/>
     </w:p>
     <w:p>
-      <w:pPr>
+      <w:r>
+        <w:t>3.</w:t>
+      </w:r>
+      <w:r>
         <w:rPr>
           <w:rFonts w:hint="eastAsia"/>
         </w:rPr>
-      </w:pPr>
-      <w:r>
-        <w:t>3.</w:t>
+        <w:t>搜索</w:t>
       </w:r>
       <w:r>
         <w:rPr>
           <w:rFonts w:hint="eastAsia"/>
         </w:rPr>
-        <w:t>搜索</w:t>
+        <w:t>JF-NOV</w:t>
       </w:r>
       <w:r>
         <w:rPr>
           <w:rFonts w:hint="eastAsia"/>
         </w:rPr>
-        <w:t>JF-NOV</w:t>
+        <w:t>不能</w:t>
+      </w:r>
+      <w:r>
+        <w:t>得到正确</w:t>
       </w:r>
       <w:r>
         <w:rPr>
           <w:rFonts w:hint="eastAsia"/>
         </w:rPr>
-        <w:t>不能</w:t>
-      </w:r>
-      <w:r>
-        <w:t>得到正确</w:t>
+        <w:t>结果</w:t>
+      </w:r>
+      <w:r>
+        <w:t>。</w:t>
       </w:r>
       <w:r>
         <w:rPr>
           <w:rFonts w:hint="eastAsia"/>
         </w:rPr>
-        <w:t>结果</w:t>
-      </w:r>
-      <w:r>
+        <w:t>得出</w:t>
+      </w:r>
+      <w:r>
+        <w:t>来的是包含</w:t>
+      </w:r>
+      <w:r>
+        <w:rPr>
+          <w:rFonts w:hint="eastAsia"/>
+        </w:rPr>
+        <w:t xml:space="preserve">JF </w:t>
+      </w:r>
+      <w:r>
+        <w:rPr>
+          <w:rFonts w:hint="eastAsia"/>
+        </w:rPr>
+        <w:t>或者</w:t>
+      </w:r>
+      <w:r>
+        <w:rPr>
+          <w:rFonts w:hint="eastAsia"/>
+        </w:rPr>
+        <w:t>NOV</w:t>
+      </w:r>
+      <w:r>
+        <w:rPr>
+          <w:rFonts w:hint="eastAsia"/>
+        </w:rPr>
+        <w:t>的</w:t>
+      </w:r>
+      <w:r>
+        <w:t>结果，但是在</w:t>
+      </w:r>
+      <w:r>
+        <w:rPr>
+          <w:rFonts w:hint="eastAsia"/>
+        </w:rPr>
+        <w:t>DB B</w:t>
+      </w:r>
+      <w:r>
+        <w:t>rowser</w:t>
+      </w:r>
+      <w:r>
+        <w:t>里面结果是正常</w:t>
+      </w:r>
+      <w:r>
+        <w:rPr>
+          <w:rFonts w:hint="eastAsia"/>
+        </w:rPr>
+        <w:t>的</w:t>
+      </w:r>
+      <w:r>
+        <w:t>。原因</w:t>
+      </w:r>
+      <w:r>
+        <w:rPr>
+          <w:rFonts w:hint="eastAsia"/>
+        </w:rPr>
+        <w:t>是</w:t>
+      </w:r>
+      <w:r>
+        <w:t>符号</w:t>
+      </w:r>
+      <w:r>
+        <w:t>‘-’</w:t>
+      </w:r>
+      <w:r>
+        <w:rPr>
+          <w:rFonts w:hint="eastAsia"/>
+        </w:rPr>
         <w:t>。</w:t>
       </w:r>
       <w:r>
+        <w:t>但我搜索</w:t>
+      </w:r>
+      <w:r>
+        <w:t>’JF NOV’</w:t>
+      </w:r>
+      <w:r>
         <w:rPr>
           <w:rFonts w:hint="eastAsia"/>
         </w:rPr>
-        <w:t>得出</w:t>
-      </w:r>
-      <w:r>
-        <w:t>来的是包含</w:t>
+        <w:t>时</w:t>
+      </w:r>
+      <w:r>
+        <w:t>，结果正确，所以需要</w:t>
       </w:r>
       <w:r>
         <w:rPr>
           <w:rFonts w:hint="eastAsia"/>
         </w:rPr>
-        <w:t xml:space="preserve">JF </w:t>
+        <w:t>在</w:t>
+      </w:r>
+      <w:r>
+        <w:t>程序里面，</w:t>
       </w:r>
       <w:r>
         <w:rPr>
           <w:rFonts w:hint="eastAsia"/>
         </w:rPr>
-        <w:t>或者</w:t>
+        <w:t>把</w:t>
+      </w:r>
+      <w:r>
+        <w:t>’-‘</w:t>
       </w:r>
       <w:r>
         <w:rPr>
           <w:rFonts w:hint="eastAsia"/>
         </w:rPr>
-        <w:t>NOV</w:t>
+        <w:t>更换</w:t>
+      </w:r>
+      <w:r>
+        <w:t>为</w:t>
+      </w:r>
+      <w:r>
+        <w:t>’ ‘</w:t>
       </w:r>
       <w:r>
         <w:rPr>
           <w:rFonts w:hint="eastAsia"/>
         </w:rPr>
-        <w:t>的</w:t>
-      </w:r>
-      <w:r>
-        <w:t>结果，但是在</w:t>
-      </w:r>
-      <w:r>
-        <w:rPr>
-          <w:rFonts w:hint="eastAsia"/>
-        </w:rPr>
-        <w:t>DB B</w:t>
-      </w:r>
-      <w:r>
-        <w:t>rowser</w:t>
-      </w:r>
-      <w:r>
-        <w:t>里面结果是正常</w:t>
-      </w:r>
-      <w:r>
-        <w:rPr>
-          <w:rFonts w:hint="eastAsia"/>
-        </w:rPr>
-        <w:t>的</w:t>
-      </w:r>
-      <w:r>
-        <w:t>。原因</w:t>
-      </w:r>
-      <w:r>
-        <w:rPr>
-          <w:rFonts w:hint="eastAsia"/>
-        </w:rPr>
-        <w:t>是</w:t>
-      </w:r>
-      <w:r>
-        <w:t>符号</w:t>
-      </w:r>
-      <w:r>
-        <w:t>‘-’</w:t>
-      </w:r>
-      <w:r>
-        <w:rPr>
-          <w:rFonts w:hint="eastAsia"/>
-        </w:rPr>
-        <w:t>。</w:t>
-      </w:r>
-      <w:r>
-        <w:t>但我搜索</w:t>
-      </w:r>
-      <w:r>
-        <w:t>’JF NOV’</w:t>
-      </w:r>
-      <w:r>
-        <w:rPr>
-          <w:rFonts w:hint="eastAsia"/>
-        </w:rPr>
-        <w:t>时</w:t>
-      </w:r>
-      <w:r>
-        <w:t>，结果正确，所以需要</w:t>
-      </w:r>
-      <w:r>
-        <w:rPr>
-          <w:rFonts w:hint="eastAsia"/>
-        </w:rPr>
-        <w:t>在</w:t>
-      </w:r>
-      <w:r>
-        <w:t>程序里面，</w:t>
-      </w:r>
-      <w:r>
-        <w:rPr>
-          <w:rFonts w:hint="eastAsia"/>
-        </w:rPr>
-        <w:t>把</w:t>
-      </w:r>
-      <w:r>
-        <w:t>’-‘</w:t>
-      </w:r>
-      <w:r>
-        <w:rPr>
-          <w:rFonts w:hint="eastAsia"/>
-        </w:rPr>
-        <w:t>更换</w:t>
-      </w:r>
-      <w:r>
-        <w:t>为</w:t>
-      </w:r>
-      <w:r>
-        <w:t>’ ‘</w:t>
-      </w:r>
-      <w:r>
-        <w:rPr>
-          <w:rFonts w:hint="eastAsia"/>
-        </w:rPr>
         <w:t>空格</w:t>
       </w:r>
-      <w:bookmarkStart w:id="0" w:name="_GoBack"/>
-      <w:bookmarkEnd w:id="0"/>
     </w:p>
     <w:p/>
     <w:p>
@@ -17861,7 +17854,27 @@
           <w:sz w:val="21"/>
           <w:szCs w:val="21"/>
         </w:rPr>
-        <w:t xml:space="preserve"> tuigui.py </w:t>
+        <w:t xml:space="preserve"> t</w:t>
+      </w:r>
+      <w:r>
+        <w:rPr>
+          <w:rFonts w:ascii="Microsoft YaHei" w:eastAsia="Microsoft YaHei" w:hAnsi="Microsoft YaHei" w:cs="Times New Roman"/>
+          <w:color w:val="333333"/>
+          <w:sz w:val="21"/>
+          <w:szCs w:val="21"/>
+        </w:rPr>
+        <w:t>is</w:t>
+      </w:r>
+      <w:bookmarkStart w:id="0" w:name="_GoBack"/>
+      <w:bookmarkEnd w:id="0"/>
+      <w:r>
+        <w:rPr>
+          <w:rFonts w:ascii="Microsoft YaHei" w:eastAsia="Microsoft YaHei" w:hAnsi="Microsoft YaHei" w:cs="Times New Roman" w:hint="eastAsia"/>
+          <w:color w:val="333333"/>
+          <w:sz w:val="21"/>
+          <w:szCs w:val="21"/>
+        </w:rPr>
+        <w:t xml:space="preserve">gui.py </w:t>
       </w:r>
       <w:r>
         <w:rPr>
@@ -19789,7 +19802,7 @@
           <w:rPr>
             <w:noProof/>
           </w:rPr>
-          <w:t>11</w:t>
+          <w:t>8</w:t>
         </w:r>
         <w:r>
           <w:rPr>

</xml_diff>

<commit_message>
add new style RMPC026 27 28 29 31
</commit_message>
<xml_diff>
--- a/TISOrder Design.docx
+++ b/TISOrder Design.docx
@@ -17865,46 +17865,113 @@
         </w:rPr>
         <w:t>is</w:t>
       </w:r>
+      <w:r>
+        <w:rPr>
+          <w:rFonts w:ascii="Microsoft YaHei" w:eastAsia="Microsoft YaHei" w:hAnsi="Microsoft YaHei" w:cs="Times New Roman" w:hint="eastAsia"/>
+          <w:color w:val="333333"/>
+          <w:sz w:val="21"/>
+          <w:szCs w:val="21"/>
+        </w:rPr>
+        <w:t>gui.</w:t>
+      </w:r>
+      <w:proofErr w:type="gramStart"/>
+      <w:r>
+        <w:rPr>
+          <w:rFonts w:ascii="Microsoft YaHei" w:eastAsia="Microsoft YaHei" w:hAnsi="Microsoft YaHei" w:cs="Times New Roman" w:hint="eastAsia"/>
+          <w:color w:val="333333"/>
+          <w:sz w:val="21"/>
+          <w:szCs w:val="21"/>
+        </w:rPr>
+        <w:t>py</w:t>
+      </w:r>
+      <w:proofErr w:type="gramEnd"/>
+      <w:r>
+        <w:rPr>
+          <w:rFonts w:ascii="Microsoft YaHei" w:eastAsia="Microsoft YaHei" w:hAnsi="Microsoft YaHei" w:cs="Times New Roman" w:hint="eastAsia"/>
+          <w:color w:val="333333"/>
+          <w:sz w:val="21"/>
+          <w:szCs w:val="21"/>
+        </w:rPr>
+        <w:t xml:space="preserve"> </w:t>
+      </w:r>
+      <w:r>
+        <w:rPr>
+          <w:rFonts w:ascii="Microsoft YaHei" w:eastAsia="Microsoft YaHei" w:hAnsi="Microsoft YaHei" w:cs="Times New Roman"/>
+          <w:color w:val="333333"/>
+          <w:sz w:val="21"/>
+          <w:szCs w:val="21"/>
+        </w:rPr>
+        <w:t>--</w:t>
+      </w:r>
+      <w:r>
+        <w:rPr>
+          <w:rFonts w:ascii="Microsoft YaHei" w:eastAsia="Microsoft YaHei" w:hAnsi="Microsoft YaHei" w:cs="Times New Roman"/>
+          <w:color w:val="333333"/>
+          <w:sz w:val="21"/>
+          <w:szCs w:val="21"/>
+        </w:rPr>
+        <w:t xml:space="preserve">name </w:t>
+      </w:r>
+      <w:proofErr w:type="spellStart"/>
+      <w:r>
+        <w:rPr>
+          <w:rFonts w:ascii="Microsoft YaHei" w:eastAsia="Microsoft YaHei" w:hAnsi="Microsoft YaHei" w:cs="Times New Roman"/>
+          <w:color w:val="333333"/>
+          <w:sz w:val="21"/>
+          <w:szCs w:val="21"/>
+        </w:rPr>
+        <w:t>TISProductionAssistant</w:t>
+      </w:r>
+      <w:proofErr w:type="spellEnd"/>
+      <w:r>
+        <w:rPr>
+          <w:rFonts w:ascii="Microsoft YaHei" w:eastAsia="Microsoft YaHei" w:hAnsi="Microsoft YaHei" w:cs="Times New Roman"/>
+          <w:color w:val="333333"/>
+          <w:sz w:val="21"/>
+          <w:szCs w:val="21"/>
+        </w:rPr>
+        <w:t xml:space="preserve"> --icon tis.ico</w:t>
+      </w:r>
+      <w:r>
+        <w:rPr>
+          <w:rFonts w:ascii="Microsoft YaHei" w:eastAsia="Microsoft YaHei" w:hAnsi="Microsoft YaHei" w:cs="Times New Roman"/>
+          <w:color w:val="333333"/>
+          <w:sz w:val="21"/>
+          <w:szCs w:val="21"/>
+        </w:rPr>
+        <w:t xml:space="preserve"> </w:t>
+      </w:r>
+      <w:r>
+        <w:rPr>
+          <w:rFonts w:ascii="Microsoft YaHei" w:eastAsia="Microsoft YaHei" w:hAnsi="Microsoft YaHei" w:cs="Times New Roman"/>
+          <w:color w:val="333333"/>
+          <w:sz w:val="21"/>
+          <w:szCs w:val="21"/>
+        </w:rPr>
+        <w:t>--additional-hooks-</w:t>
+      </w:r>
+      <w:proofErr w:type="spellStart"/>
+      <w:r>
+        <w:rPr>
+          <w:rFonts w:ascii="Microsoft YaHei" w:eastAsia="Microsoft YaHei" w:hAnsi="Microsoft YaHei" w:cs="Times New Roman"/>
+          <w:color w:val="333333"/>
+          <w:sz w:val="21"/>
+          <w:szCs w:val="21"/>
+        </w:rPr>
+        <w:t>dir</w:t>
+      </w:r>
+      <w:proofErr w:type="spellEnd"/>
+      <w:r>
+        <w:rPr>
+          <w:rFonts w:ascii="Microsoft YaHei" w:eastAsia="Microsoft YaHei" w:hAnsi="Microsoft YaHei" w:cs="Times New Roman"/>
+          <w:color w:val="333333"/>
+          <w:sz w:val="21"/>
+          <w:szCs w:val="21"/>
+        </w:rPr>
+        <w:t xml:space="preserve"> hooks</w:t>
+      </w:r>
       <w:bookmarkStart w:id="0" w:name="_GoBack"/>
       <w:bookmarkEnd w:id="0"/>
-      <w:r>
-        <w:rPr>
-          <w:rFonts w:ascii="Microsoft YaHei" w:eastAsia="Microsoft YaHei" w:hAnsi="Microsoft YaHei" w:cs="Times New Roman" w:hint="eastAsia"/>
-          <w:color w:val="333333"/>
-          <w:sz w:val="21"/>
-          <w:szCs w:val="21"/>
-        </w:rPr>
-        <w:t xml:space="preserve">gui.py </w:t>
-      </w:r>
-      <w:r>
-        <w:rPr>
-          <w:rFonts w:ascii="Microsoft YaHei" w:eastAsia="Microsoft YaHei" w:hAnsi="Microsoft YaHei" w:cs="Times New Roman"/>
-          <w:color w:val="333333"/>
-          <w:sz w:val="21"/>
-          <w:szCs w:val="21"/>
-        </w:rPr>
-        <w:t>--additional-hooks-</w:t>
-      </w:r>
-      <w:proofErr w:type="spellStart"/>
-      <w:r>
-        <w:rPr>
-          <w:rFonts w:ascii="Microsoft YaHei" w:eastAsia="Microsoft YaHei" w:hAnsi="Microsoft YaHei" w:cs="Times New Roman"/>
-          <w:color w:val="333333"/>
-          <w:sz w:val="21"/>
-          <w:szCs w:val="21"/>
-        </w:rPr>
-        <w:t>dir</w:t>
-      </w:r>
-      <w:proofErr w:type="spellEnd"/>
-      <w:r>
-        <w:rPr>
-          <w:rFonts w:ascii="Microsoft YaHei" w:eastAsia="Microsoft YaHei" w:hAnsi="Microsoft YaHei" w:cs="Times New Roman"/>
-          <w:color w:val="333333"/>
-          <w:sz w:val="21"/>
-          <w:szCs w:val="21"/>
-        </w:rPr>
-        <w:t xml:space="preserve"> hooks</w:t>
-      </w:r>
     </w:p>
     <w:p>
       <w:pPr>

</xml_diff>

<commit_message>
set Auwin as default supplier for requisiton add UP**** test report
</commit_message>
<xml_diff>
--- a/TISOrder Design.docx
+++ b/TISOrder Design.docx
@@ -17827,7 +17827,6 @@
         </w:rPr>
         <w:t xml:space="preserve"> </w:t>
       </w:r>
-      <w:proofErr w:type="spellStart"/>
       <w:r>
         <w:rPr>
           <w:rFonts w:ascii="Microsoft YaHei" w:eastAsia="Microsoft YaHei" w:hAnsi="Microsoft YaHei" w:cs="Times New Roman" w:hint="eastAsia"/>
@@ -17835,9 +17834,21 @@
           <w:sz w:val="21"/>
           <w:szCs w:val="21"/>
         </w:rPr>
+        <w:t xml:space="preserve">去console: </w:t>
+      </w:r>
+      <w:proofErr w:type="spellStart"/>
+      <w:proofErr w:type="gramStart"/>
+      <w:r>
+        <w:rPr>
+          <w:rFonts w:ascii="Microsoft YaHei" w:eastAsia="Microsoft YaHei" w:hAnsi="Microsoft YaHei" w:cs="Times New Roman" w:hint="eastAsia"/>
+          <w:color w:val="333333"/>
+          <w:sz w:val="21"/>
+          <w:szCs w:val="21"/>
+        </w:rPr>
         <w:t>pyinstaller</w:t>
       </w:r>
       <w:proofErr w:type="spellEnd"/>
+      <w:proofErr w:type="gramEnd"/>
       <w:r>
         <w:rPr>
           <w:rFonts w:ascii="Microsoft YaHei" w:eastAsia="Microsoft YaHei" w:hAnsi="Microsoft YaHei" w:cs="Times New Roman"/>
@@ -17872,8 +17883,125 @@
           <w:sz w:val="21"/>
           <w:szCs w:val="21"/>
         </w:rPr>
-        <w:t>gui.</w:t>
-      </w:r>
+        <w:t xml:space="preserve">gui.py </w:t>
+      </w:r>
+      <w:r>
+        <w:rPr>
+          <w:rFonts w:ascii="Microsoft YaHei" w:eastAsia="Microsoft YaHei" w:hAnsi="Microsoft YaHei" w:cs="Times New Roman"/>
+          <w:color w:val="333333"/>
+          <w:sz w:val="21"/>
+          <w:szCs w:val="21"/>
+        </w:rPr>
+        <w:t>--</w:t>
+      </w:r>
+      <w:r>
+        <w:rPr>
+          <w:rFonts w:ascii="Microsoft YaHei" w:eastAsia="Microsoft YaHei" w:hAnsi="Microsoft YaHei" w:cs="Times New Roman"/>
+          <w:color w:val="333333"/>
+          <w:sz w:val="21"/>
+          <w:szCs w:val="21"/>
+        </w:rPr>
+        <w:t xml:space="preserve">name </w:t>
+      </w:r>
+      <w:proofErr w:type="spellStart"/>
+      <w:r>
+        <w:rPr>
+          <w:rFonts w:ascii="Microsoft YaHei" w:eastAsia="Microsoft YaHei" w:hAnsi="Microsoft YaHei" w:cs="Times New Roman"/>
+          <w:color w:val="333333"/>
+          <w:sz w:val="21"/>
+          <w:szCs w:val="21"/>
+        </w:rPr>
+        <w:t>TISProductionAssistant</w:t>
+      </w:r>
+      <w:proofErr w:type="spellEnd"/>
+      <w:r>
+        <w:rPr>
+          <w:rFonts w:ascii="Microsoft YaHei" w:eastAsia="Microsoft YaHei" w:hAnsi="Microsoft YaHei" w:cs="Times New Roman"/>
+          <w:color w:val="333333"/>
+          <w:sz w:val="21"/>
+          <w:szCs w:val="21"/>
+        </w:rPr>
+        <w:t xml:space="preserve"> --icon tis.ico</w:t>
+      </w:r>
+      <w:r>
+        <w:rPr>
+          <w:rFonts w:ascii="Microsoft YaHei" w:eastAsia="Microsoft YaHei" w:hAnsi="Microsoft YaHei" w:cs="Times New Roman"/>
+          <w:color w:val="333333"/>
+          <w:sz w:val="21"/>
+          <w:szCs w:val="21"/>
+        </w:rPr>
+        <w:t xml:space="preserve"> </w:t>
+      </w:r>
+      <w:r>
+        <w:rPr>
+          <w:rFonts w:ascii="Microsoft YaHei" w:eastAsia="Microsoft YaHei" w:hAnsi="Microsoft YaHei" w:cs="Times New Roman"/>
+          <w:color w:val="333333"/>
+          <w:sz w:val="21"/>
+          <w:szCs w:val="21"/>
+        </w:rPr>
+        <w:t>--additional-hooks-</w:t>
+      </w:r>
+      <w:proofErr w:type="spellStart"/>
+      <w:r>
+        <w:rPr>
+          <w:rFonts w:ascii="Microsoft YaHei" w:eastAsia="Microsoft YaHei" w:hAnsi="Microsoft YaHei" w:cs="Times New Roman"/>
+          <w:color w:val="333333"/>
+          <w:sz w:val="21"/>
+          <w:szCs w:val="21"/>
+        </w:rPr>
+        <w:t>dir</w:t>
+      </w:r>
+      <w:proofErr w:type="spellEnd"/>
+      <w:r>
+        <w:rPr>
+          <w:rFonts w:ascii="Microsoft YaHei" w:eastAsia="Microsoft YaHei" w:hAnsi="Microsoft YaHei" w:cs="Times New Roman"/>
+          <w:color w:val="333333"/>
+          <w:sz w:val="21"/>
+          <w:szCs w:val="21"/>
+        </w:rPr>
+        <w:t xml:space="preserve"> hooks</w:t>
+      </w:r>
+    </w:p>
+    <w:p>
+      <w:pPr>
+        <w:shd w:val="clear" w:color="auto" w:fill="FFFFFF"/>
+        <w:spacing w:before="300" w:after="300" w:line="240" w:lineRule="auto"/>
+        <w:rPr>
+          <w:rFonts w:ascii="Microsoft YaHei" w:eastAsia="Microsoft YaHei" w:hAnsi="Microsoft YaHei" w:cs="Times New Roman"/>
+          <w:color w:val="333333"/>
+          <w:sz w:val="21"/>
+          <w:szCs w:val="21"/>
+        </w:rPr>
+      </w:pPr>
+      <w:r>
+        <w:rPr>
+          <w:rFonts w:ascii="Microsoft YaHei" w:eastAsia="Microsoft YaHei" w:hAnsi="Microsoft YaHei" w:cs="Times New Roman" w:hint="eastAsia"/>
+          <w:color w:val="333333"/>
+          <w:sz w:val="21"/>
+          <w:szCs w:val="21"/>
+        </w:rPr>
+        <w:lastRenderedPageBreak/>
+        <w:t>或者</w:t>
+      </w:r>
+      <w:r>
+        <w:rPr>
+          <w:rFonts w:ascii="Microsoft YaHei" w:eastAsia="Microsoft YaHei" w:hAnsi="Microsoft YaHei" w:cs="Times New Roman"/>
+          <w:color w:val="333333"/>
+          <w:sz w:val="21"/>
+          <w:szCs w:val="21"/>
+        </w:rPr>
+        <w:t>保留</w:t>
+      </w:r>
+      <w:r>
+        <w:rPr>
+          <w:rFonts w:ascii="Microsoft YaHei" w:eastAsia="Microsoft YaHei" w:hAnsi="Microsoft YaHei" w:cs="Times New Roman" w:hint="eastAsia"/>
+          <w:color w:val="333333"/>
+          <w:sz w:val="21"/>
+          <w:szCs w:val="21"/>
+        </w:rPr>
+        <w:t xml:space="preserve">console: </w:t>
+      </w:r>
+      <w:proofErr w:type="spellStart"/>
       <w:proofErr w:type="gramStart"/>
       <w:r>
         <w:rPr>
@@ -17882,17 +18010,27 @@
           <w:sz w:val="21"/>
           <w:szCs w:val="21"/>
         </w:rPr>
-        <w:t>py</w:t>
-      </w:r>
+        <w:t>pyinstaller</w:t>
+      </w:r>
+      <w:proofErr w:type="spellEnd"/>
       <w:proofErr w:type="gramEnd"/>
       <w:r>
         <w:rPr>
+          <w:rFonts w:ascii="Microsoft YaHei" w:eastAsia="Microsoft YaHei" w:hAnsi="Microsoft YaHei" w:cs="Times New Roman"/>
+          <w:color w:val="333333"/>
+          <w:sz w:val="21"/>
+          <w:szCs w:val="21"/>
+        </w:rPr>
+        <w:t xml:space="preserve"> </w:t>
+      </w:r>
+      <w:r>
+        <w:rPr>
           <w:rFonts w:ascii="Microsoft YaHei" w:eastAsia="Microsoft YaHei" w:hAnsi="Microsoft YaHei" w:cs="Times New Roman" w:hint="eastAsia"/>
           <w:color w:val="333333"/>
           <w:sz w:val="21"/>
           <w:szCs w:val="21"/>
         </w:rPr>
-        <w:t xml:space="preserve"> </w:t>
+        <w:t>t</w:t>
       </w:r>
       <w:r>
         <w:rPr>
@@ -17901,7 +18039,16 @@
           <w:sz w:val="21"/>
           <w:szCs w:val="21"/>
         </w:rPr>
-        <w:t>--</w:t>
+        <w:t>is</w:t>
+      </w:r>
+      <w:r>
+        <w:rPr>
+          <w:rFonts w:ascii="Microsoft YaHei" w:eastAsia="Microsoft YaHei" w:hAnsi="Microsoft YaHei" w:cs="Times New Roman" w:hint="eastAsia"/>
+          <w:color w:val="333333"/>
+          <w:sz w:val="21"/>
+          <w:szCs w:val="21"/>
+        </w:rPr>
+        <w:t xml:space="preserve">gui.py </w:t>
       </w:r>
       <w:r>
         <w:rPr>
@@ -17910,7 +18057,7 @@
           <w:sz w:val="21"/>
           <w:szCs w:val="21"/>
         </w:rPr>
-        <w:t xml:space="preserve">name </w:t>
+        <w:t xml:space="preserve">--name </w:t>
       </w:r>
       <w:proofErr w:type="spellStart"/>
       <w:r>
@@ -17930,16 +18077,7 @@
           <w:sz w:val="21"/>
           <w:szCs w:val="21"/>
         </w:rPr>
-        <w:t xml:space="preserve"> --icon tis.ico</w:t>
-      </w:r>
-      <w:r>
-        <w:rPr>
-          <w:rFonts w:ascii="Microsoft YaHei" w:eastAsia="Microsoft YaHei" w:hAnsi="Microsoft YaHei" w:cs="Times New Roman"/>
-          <w:color w:val="333333"/>
-          <w:sz w:val="21"/>
-          <w:szCs w:val="21"/>
-        </w:rPr>
-        <w:t xml:space="preserve"> </w:t>
+        <w:t xml:space="preserve"> --icon tis.ico </w:t>
       </w:r>
       <w:r>
         <w:rPr>
@@ -17978,6 +18116,18 @@
         <w:shd w:val="clear" w:color="auto" w:fill="FFFFFF"/>
         <w:spacing w:before="300" w:after="300" w:line="240" w:lineRule="auto"/>
         <w:rPr>
+          <w:rFonts w:ascii="Microsoft YaHei" w:eastAsia="Microsoft YaHei" w:hAnsi="Microsoft YaHei" w:cs="Times New Roman" w:hint="eastAsia"/>
+          <w:color w:val="333333"/>
+          <w:sz w:val="21"/>
+          <w:szCs w:val="21"/>
+        </w:rPr>
+      </w:pPr>
+    </w:p>
+    <w:p>
+      <w:pPr>
+        <w:shd w:val="clear" w:color="auto" w:fill="FFFFFF"/>
+        <w:spacing w:before="300" w:after="300" w:line="240" w:lineRule="auto"/>
+        <w:rPr>
           <w:rFonts w:ascii="Microsoft YaHei" w:eastAsia="Microsoft YaHei" w:hAnsi="Microsoft YaHei" w:cs="Times New Roman"/>
           <w:b/>
           <w:color w:val="333333"/>
@@ -17991,7 +18141,6 @@
           <w:color w:val="333333"/>
           <w:szCs w:val="21"/>
         </w:rPr>
-        <w:lastRenderedPageBreak/>
         <w:t>完成</w:t>
       </w:r>
       <w:r>
@@ -19869,7 +20018,7 @@
           <w:rPr>
             <w:noProof/>
           </w:rPr>
-          <w:t>8</w:t>
+          <w:t>11</w:t>
         </w:r>
         <w:r>
           <w:rPr>

</xml_diff>